<commit_message>
add in the text file commmands when i use ycsb with mysql and mongo
</commit_message>
<xml_diff>
--- a/ca2_writing.docx
+++ b/ca2_writing.docx
@@ -12,8 +12,210 @@
         <w:rPr>
           <w:lang w:val="en-US"/>
         </w:rPr>
-        <w:t xml:space="preserve">This the first push : </w:t>
-      </w:r>
+        <w:t xml:space="preserve">This the first </w:t>
+      </w:r>
+      <w:proofErr w:type="gramStart"/>
+      <w:r>
+        <w:rPr>
+          <w:lang w:val="en-US"/>
+        </w:rPr>
+        <w:t>push :</w:t>
+      </w:r>
+      <w:proofErr w:type="gramEnd"/>
+      <w:r>
+        <w:rPr>
+          <w:lang w:val="en-US"/>
+        </w:rPr>
+        <w:t xml:space="preserve"> </w:t>
+      </w:r>
+    </w:p>
+    <w:p>
+      <w:pPr>
+        <w:rPr>
+          <w:lang w:val="en-US"/>
+        </w:rPr>
+      </w:pPr>
+    </w:p>
+    <w:p>
+      <w:pPr>
+        <w:rPr>
+          <w:lang w:val="en-US"/>
+        </w:rPr>
+      </w:pPr>
+      <w:r>
+        <w:rPr>
+          <w:lang w:val="en-US"/>
+        </w:rPr>
+        <w:t xml:space="preserve">Command to initiate </w:t>
+      </w:r>
+      <w:proofErr w:type="spellStart"/>
+      <w:proofErr w:type="gramStart"/>
+      <w:r>
+        <w:rPr>
+          <w:lang w:val="en-US"/>
+        </w:rPr>
+        <w:t>mysql</w:t>
+      </w:r>
+      <w:proofErr w:type="spellEnd"/>
+      <w:r>
+        <w:rPr>
+          <w:lang w:val="en-US"/>
+        </w:rPr>
+        <w:t xml:space="preserve"> :</w:t>
+      </w:r>
+      <w:proofErr w:type="gramEnd"/>
+      <w:r>
+        <w:rPr>
+          <w:lang w:val="en-US"/>
+        </w:rPr>
+        <w:t xml:space="preserve"> </w:t>
+      </w:r>
+      <w:proofErr w:type="spellStart"/>
+      <w:r>
+        <w:rPr>
+          <w:lang w:val="en-US"/>
+        </w:rPr>
+        <w:t>mysql</w:t>
+      </w:r>
+      <w:proofErr w:type="spellEnd"/>
+      <w:r>
+        <w:rPr>
+          <w:lang w:val="en-US"/>
+        </w:rPr>
+        <w:t xml:space="preserve"> -u root -p</w:t>
+      </w:r>
+      <w:r>
+        <w:rPr>
+          <w:lang w:val="en-US"/>
+        </w:rPr>
+        <w:t>, it indicates that the user is “root”</w:t>
+      </w:r>
+    </w:p>
+    <w:p>
+      <w:pPr>
+        <w:rPr>
+          <w:lang w:val="en-US"/>
+        </w:rPr>
+      </w:pPr>
+    </w:p>
+    <w:p>
+      <w:pPr>
+        <w:rPr>
+          <w:lang w:val="en-US"/>
+        </w:rPr>
+      </w:pPr>
+      <w:r>
+        <w:rPr>
+          <w:lang w:val="en-US"/>
+        </w:rPr>
+        <w:t xml:space="preserve">After I create a database called “ca2_tweets” </w:t>
+      </w:r>
+    </w:p>
+    <w:p>
+      <w:pPr>
+        <w:rPr>
+          <w:lang w:val="en-US"/>
+        </w:rPr>
+      </w:pPr>
+    </w:p>
+    <w:p>
+      <w:pPr>
+        <w:rPr>
+          <w:lang w:val="en-US"/>
+        </w:rPr>
+      </w:pPr>
+      <w:r>
+        <w:rPr>
+          <w:lang w:val="en-US"/>
+        </w:rPr>
+        <w:t xml:space="preserve">Enabling loading local with the </w:t>
+      </w:r>
+      <w:proofErr w:type="spellStart"/>
+      <w:proofErr w:type="gramStart"/>
+      <w:r>
+        <w:rPr>
+          <w:lang w:val="en-US"/>
+        </w:rPr>
+        <w:t>commandf</w:t>
+      </w:r>
+      <w:proofErr w:type="spellEnd"/>
+      <w:r>
+        <w:rPr>
+          <w:lang w:val="en-US"/>
+        </w:rPr>
+        <w:t xml:space="preserve"> :</w:t>
+      </w:r>
+      <w:proofErr w:type="gramEnd"/>
+      <w:r>
+        <w:rPr>
+          <w:lang w:val="en-US"/>
+        </w:rPr>
+        <w:t xml:space="preserve">  </w:t>
+      </w:r>
+      <w:proofErr w:type="spellStart"/>
+      <w:r>
+        <w:rPr>
+          <w:lang w:val="en-US"/>
+        </w:rPr>
+        <w:t>sudo</w:t>
+      </w:r>
+      <w:proofErr w:type="spellEnd"/>
+      <w:r>
+        <w:rPr>
+          <w:lang w:val="en-US"/>
+        </w:rPr>
+        <w:t xml:space="preserve"> nano /</w:t>
+      </w:r>
+      <w:proofErr w:type="spellStart"/>
+      <w:r>
+        <w:rPr>
+          <w:lang w:val="en-US"/>
+        </w:rPr>
+        <w:t>etc</w:t>
+      </w:r>
+      <w:proofErr w:type="spellEnd"/>
+      <w:r>
+        <w:rPr>
+          <w:lang w:val="en-US"/>
+        </w:rPr>
+        <w:t>/</w:t>
+      </w:r>
+      <w:proofErr w:type="spellStart"/>
+      <w:r>
+        <w:rPr>
+          <w:lang w:val="en-US"/>
+        </w:rPr>
+        <w:t>mysql</w:t>
+      </w:r>
+      <w:proofErr w:type="spellEnd"/>
+      <w:r>
+        <w:rPr>
+          <w:lang w:val="en-US"/>
+        </w:rPr>
+        <w:t>/</w:t>
+      </w:r>
+      <w:proofErr w:type="spellStart"/>
+      <w:r>
+        <w:rPr>
+          <w:lang w:val="en-US"/>
+        </w:rPr>
+        <w:t>mysql.conf.d</w:t>
+      </w:r>
+      <w:proofErr w:type="spellEnd"/>
+      <w:r>
+        <w:rPr>
+          <w:lang w:val="en-US"/>
+        </w:rPr>
+        <w:t>/</w:t>
+      </w:r>
+      <w:proofErr w:type="spellStart"/>
+      <w:r>
+        <w:rPr>
+          <w:lang w:val="en-US"/>
+        </w:rPr>
+        <w:t>mysqld.cnf</w:t>
+      </w:r>
+      <w:proofErr w:type="spellEnd"/>
       <w:r>
         <w:rPr>
           <w:lang w:val="en-US"/>
@@ -26,6 +228,1753 @@
         </w:rPr>
         <w:br/>
         <w:t xml:space="preserve"> </w:t>
+      </w:r>
+      <w:r>
+        <w:rPr>
+          <w:lang w:val="en-US"/>
+        </w:rPr>
+        <w:t xml:space="preserve">command to import the csv adding the headers according to the requirements : </w:t>
+      </w:r>
+      <w:proofErr w:type="spellStart"/>
+      <w:r>
+        <w:rPr>
+          <w:lang w:val="en-US"/>
+        </w:rPr>
+        <w:t>mysqlimport</w:t>
+      </w:r>
+      <w:proofErr w:type="spellEnd"/>
+      <w:r>
+        <w:rPr>
+          <w:lang w:val="en-US"/>
+        </w:rPr>
+        <w:t xml:space="preserve"> -u root -p --local --fields-terminated-by=',' --ignore-lines=1 ca2_tweets /home/</w:t>
+      </w:r>
+      <w:proofErr w:type="spellStart"/>
+      <w:r>
+        <w:rPr>
+          <w:lang w:val="en-US"/>
+        </w:rPr>
+        <w:t>hduser</w:t>
+      </w:r>
+      <w:proofErr w:type="spellEnd"/>
+      <w:r>
+        <w:rPr>
+          <w:lang w:val="en-US"/>
+        </w:rPr>
+        <w:t>/Downloads/ProjectTweets.csv</w:t>
+      </w:r>
+    </w:p>
+    <w:p>
+      <w:pPr>
+        <w:rPr>
+          <w:lang w:val="en-US"/>
+        </w:rPr>
+      </w:pPr>
+    </w:p>
+    <w:p>
+      <w:pPr>
+        <w:autoSpaceDE w:val="0"/>
+        <w:autoSpaceDN w:val="0"/>
+        <w:adjustRightInd w:val="0"/>
+        <w:rPr>
+          <w:rFonts w:ascii="AppleSystemUIFont" w:hAnsi="AppleSystemUIFont" w:cs="AppleSystemUIFont"/>
+          <w:kern w:val="0"/>
+          <w:sz w:val="26"/>
+          <w:szCs w:val="26"/>
+          <w:lang w:val="en-US"/>
+        </w:rPr>
+      </w:pPr>
+      <w:proofErr w:type="spellStart"/>
+      <w:r>
+        <w:rPr>
+          <w:rFonts w:ascii="AppleSystemUIFont" w:hAnsi="AppleSystemUIFont" w:cs="AppleSystemUIFont"/>
+          <w:kern w:val="0"/>
+          <w:sz w:val="26"/>
+          <w:szCs w:val="26"/>
+          <w:lang w:val="en-US"/>
+        </w:rPr>
+        <w:t>mysqlimport</w:t>
+      </w:r>
+      <w:proofErr w:type="spellEnd"/>
+      <w:r>
+        <w:rPr>
+          <w:rFonts w:ascii="AppleSystemUIFont" w:hAnsi="AppleSystemUIFont" w:cs="AppleSystemUIFont"/>
+          <w:kern w:val="0"/>
+          <w:sz w:val="26"/>
+          <w:szCs w:val="26"/>
+          <w:lang w:val="en-US"/>
+        </w:rPr>
+        <w:t xml:space="preserve"> -u root -p --local --fields-terminated-by=',' --ignore-lines=1 ca2_tweets /home/</w:t>
+      </w:r>
+      <w:proofErr w:type="spellStart"/>
+      <w:r>
+        <w:rPr>
+          <w:rFonts w:ascii="AppleSystemUIFont" w:hAnsi="AppleSystemUIFont" w:cs="AppleSystemUIFont"/>
+          <w:kern w:val="0"/>
+          <w:sz w:val="26"/>
+          <w:szCs w:val="26"/>
+          <w:lang w:val="en-US"/>
+        </w:rPr>
+        <w:t>hduser</w:t>
+      </w:r>
+      <w:proofErr w:type="spellEnd"/>
+      <w:r>
+        <w:rPr>
+          <w:rFonts w:ascii="AppleSystemUIFont" w:hAnsi="AppleSystemUIFont" w:cs="AppleSystemUIFont"/>
+          <w:kern w:val="0"/>
+          <w:sz w:val="26"/>
+          <w:szCs w:val="26"/>
+          <w:lang w:val="en-US"/>
+        </w:rPr>
+        <w:t xml:space="preserve">/Downloads/ProjectTweets.csv ===&gt; the problem with this command was in the column text, because </w:t>
+      </w:r>
+      <w:proofErr w:type="gramStart"/>
+      <w:r>
+        <w:rPr>
+          <w:rFonts w:ascii="AppleSystemUIFont" w:hAnsi="AppleSystemUIFont" w:cs="AppleSystemUIFont"/>
+          <w:kern w:val="0"/>
+          <w:sz w:val="26"/>
+          <w:szCs w:val="26"/>
+          <w:lang w:val="en-US"/>
+        </w:rPr>
+        <w:t>It</w:t>
+      </w:r>
+      <w:proofErr w:type="gramEnd"/>
+      <w:r>
+        <w:rPr>
+          <w:rFonts w:ascii="AppleSystemUIFont" w:hAnsi="AppleSystemUIFont" w:cs="AppleSystemUIFont"/>
+          <w:kern w:val="0"/>
+          <w:sz w:val="26"/>
+          <w:szCs w:val="26"/>
+          <w:lang w:val="en-US"/>
+        </w:rPr>
+        <w:t xml:space="preserve"> was separating by commas, but the column was a mess. </w:t>
+      </w:r>
+    </w:p>
+    <w:p>
+      <w:pPr>
+        <w:autoSpaceDE w:val="0"/>
+        <w:autoSpaceDN w:val="0"/>
+        <w:adjustRightInd w:val="0"/>
+        <w:rPr>
+          <w:rFonts w:ascii="AppleSystemUIFont" w:hAnsi="AppleSystemUIFont" w:cs="AppleSystemUIFont"/>
+          <w:kern w:val="0"/>
+          <w:sz w:val="26"/>
+          <w:szCs w:val="26"/>
+          <w:lang w:val="en-US"/>
+        </w:rPr>
+      </w:pPr>
+    </w:p>
+    <w:p>
+      <w:pPr>
+        <w:autoSpaceDE w:val="0"/>
+        <w:autoSpaceDN w:val="0"/>
+        <w:adjustRightInd w:val="0"/>
+        <w:rPr>
+          <w:rFonts w:ascii="AppleSystemUIFont" w:hAnsi="AppleSystemUIFont" w:cs="AppleSystemUIFont"/>
+          <w:kern w:val="0"/>
+          <w:sz w:val="26"/>
+          <w:szCs w:val="26"/>
+          <w:lang w:val="en-US"/>
+        </w:rPr>
+      </w:pPr>
+    </w:p>
+    <w:p>
+      <w:pPr>
+        <w:autoSpaceDE w:val="0"/>
+        <w:autoSpaceDN w:val="0"/>
+        <w:adjustRightInd w:val="0"/>
+        <w:rPr>
+          <w:rFonts w:ascii="AppleSystemUIFont" w:hAnsi="AppleSystemUIFont" w:cs="AppleSystemUIFont"/>
+          <w:kern w:val="0"/>
+          <w:sz w:val="26"/>
+          <w:szCs w:val="26"/>
+          <w:lang w:val="en-US"/>
+        </w:rPr>
+      </w:pPr>
+    </w:p>
+    <w:p>
+      <w:pPr>
+        <w:autoSpaceDE w:val="0"/>
+        <w:autoSpaceDN w:val="0"/>
+        <w:adjustRightInd w:val="0"/>
+        <w:rPr>
+          <w:rFonts w:ascii="AppleSystemUIFont" w:hAnsi="AppleSystemUIFont" w:cs="AppleSystemUIFont"/>
+          <w:kern w:val="0"/>
+          <w:sz w:val="26"/>
+          <w:szCs w:val="26"/>
+          <w:lang w:val="en-US"/>
+        </w:rPr>
+      </w:pPr>
+      <w:r>
+        <w:rPr>
+          <w:rFonts w:ascii="AppleSystemUIFont" w:hAnsi="AppleSystemUIFont" w:cs="AppleSystemUIFont"/>
+          <w:kern w:val="0"/>
+          <w:sz w:val="26"/>
+          <w:szCs w:val="26"/>
+          <w:lang w:val="en-US"/>
+        </w:rPr>
+        <w:t xml:space="preserve">CREATE TABLE </w:t>
+      </w:r>
+      <w:proofErr w:type="spellStart"/>
+      <w:r>
+        <w:rPr>
+          <w:rFonts w:ascii="AppleSystemUIFont" w:hAnsi="AppleSystemUIFont" w:cs="AppleSystemUIFont"/>
+          <w:kern w:val="0"/>
+          <w:sz w:val="26"/>
+          <w:szCs w:val="26"/>
+          <w:lang w:val="en-US"/>
+        </w:rPr>
+        <w:t>ProjectTweets</w:t>
+      </w:r>
+      <w:proofErr w:type="spellEnd"/>
+      <w:r>
+        <w:rPr>
+          <w:rFonts w:ascii="AppleSystemUIFont" w:hAnsi="AppleSystemUIFont" w:cs="AppleSystemUIFont"/>
+          <w:kern w:val="0"/>
+          <w:sz w:val="26"/>
+          <w:szCs w:val="26"/>
+          <w:lang w:val="en-US"/>
+        </w:rPr>
+        <w:t xml:space="preserve"> (</w:t>
+      </w:r>
+    </w:p>
+    <w:p>
+      <w:pPr>
+        <w:autoSpaceDE w:val="0"/>
+        <w:autoSpaceDN w:val="0"/>
+        <w:adjustRightInd w:val="0"/>
+        <w:rPr>
+          <w:rFonts w:ascii="AppleSystemUIFont" w:hAnsi="AppleSystemUIFont" w:cs="AppleSystemUIFont"/>
+          <w:kern w:val="0"/>
+          <w:sz w:val="26"/>
+          <w:szCs w:val="26"/>
+          <w:lang w:val="en-US"/>
+        </w:rPr>
+      </w:pPr>
+      <w:r>
+        <w:rPr>
+          <w:rFonts w:ascii="AppleSystemUIFont" w:hAnsi="AppleSystemUIFont" w:cs="AppleSystemUIFont"/>
+          <w:kern w:val="0"/>
+          <w:sz w:val="26"/>
+          <w:szCs w:val="26"/>
+          <w:lang w:val="en-US"/>
+        </w:rPr>
+        <w:t xml:space="preserve">    `index` INT NOT NULL,</w:t>
+      </w:r>
+    </w:p>
+    <w:p>
+      <w:pPr>
+        <w:autoSpaceDE w:val="0"/>
+        <w:autoSpaceDN w:val="0"/>
+        <w:adjustRightInd w:val="0"/>
+        <w:rPr>
+          <w:rFonts w:ascii="AppleSystemUIFont" w:hAnsi="AppleSystemUIFont" w:cs="AppleSystemUIFont"/>
+          <w:kern w:val="0"/>
+          <w:sz w:val="26"/>
+          <w:szCs w:val="26"/>
+          <w:lang w:val="en-US"/>
+        </w:rPr>
+      </w:pPr>
+      <w:r>
+        <w:rPr>
+          <w:rFonts w:ascii="AppleSystemUIFont" w:hAnsi="AppleSystemUIFont" w:cs="AppleSystemUIFont"/>
+          <w:kern w:val="0"/>
+          <w:sz w:val="26"/>
+          <w:szCs w:val="26"/>
+          <w:lang w:val="en-US"/>
+        </w:rPr>
+        <w:t xml:space="preserve">    ids BIGINT NOT NULL,</w:t>
+      </w:r>
+    </w:p>
+    <w:p>
+      <w:pPr>
+        <w:autoSpaceDE w:val="0"/>
+        <w:autoSpaceDN w:val="0"/>
+        <w:adjustRightInd w:val="0"/>
+        <w:rPr>
+          <w:rFonts w:ascii="AppleSystemUIFont" w:hAnsi="AppleSystemUIFont" w:cs="AppleSystemUIFont"/>
+          <w:kern w:val="0"/>
+          <w:sz w:val="26"/>
+          <w:szCs w:val="26"/>
+          <w:lang w:val="en-US"/>
+        </w:rPr>
+      </w:pPr>
+      <w:r>
+        <w:rPr>
+          <w:rFonts w:ascii="AppleSystemUIFont" w:hAnsi="AppleSystemUIFont" w:cs="AppleSystemUIFont"/>
+          <w:kern w:val="0"/>
+          <w:sz w:val="26"/>
+          <w:szCs w:val="26"/>
+          <w:lang w:val="en-US"/>
+        </w:rPr>
+        <w:t xml:space="preserve">    `date` </w:t>
+      </w:r>
+      <w:proofErr w:type="gramStart"/>
+      <w:r>
+        <w:rPr>
+          <w:rFonts w:ascii="AppleSystemUIFont" w:hAnsi="AppleSystemUIFont" w:cs="AppleSystemUIFont"/>
+          <w:kern w:val="0"/>
+          <w:sz w:val="26"/>
+          <w:szCs w:val="26"/>
+          <w:lang w:val="en-US"/>
+        </w:rPr>
+        <w:t>VARCHAR(</w:t>
+      </w:r>
+      <w:proofErr w:type="gramEnd"/>
+      <w:r>
+        <w:rPr>
+          <w:rFonts w:ascii="AppleSystemUIFont" w:hAnsi="AppleSystemUIFont" w:cs="AppleSystemUIFont"/>
+          <w:kern w:val="0"/>
+          <w:sz w:val="26"/>
+          <w:szCs w:val="26"/>
+          <w:lang w:val="en-US"/>
+        </w:rPr>
+        <w:t>50) NOT NULL,</w:t>
+      </w:r>
+    </w:p>
+    <w:p>
+      <w:pPr>
+        <w:autoSpaceDE w:val="0"/>
+        <w:autoSpaceDN w:val="0"/>
+        <w:adjustRightInd w:val="0"/>
+        <w:rPr>
+          <w:rFonts w:ascii="AppleSystemUIFont" w:hAnsi="AppleSystemUIFont" w:cs="AppleSystemUIFont"/>
+          <w:kern w:val="0"/>
+          <w:sz w:val="26"/>
+          <w:szCs w:val="26"/>
+          <w:lang w:val="en-US"/>
+        </w:rPr>
+      </w:pPr>
+      <w:r>
+        <w:rPr>
+          <w:rFonts w:ascii="AppleSystemUIFont" w:hAnsi="AppleSystemUIFont" w:cs="AppleSystemUIFont"/>
+          <w:kern w:val="0"/>
+          <w:sz w:val="26"/>
+          <w:szCs w:val="26"/>
+          <w:lang w:val="en-US"/>
+        </w:rPr>
+        <w:t xml:space="preserve">    flag </w:t>
+      </w:r>
+      <w:proofErr w:type="gramStart"/>
+      <w:r>
+        <w:rPr>
+          <w:rFonts w:ascii="AppleSystemUIFont" w:hAnsi="AppleSystemUIFont" w:cs="AppleSystemUIFont"/>
+          <w:kern w:val="0"/>
+          <w:sz w:val="26"/>
+          <w:szCs w:val="26"/>
+          <w:lang w:val="en-US"/>
+        </w:rPr>
+        <w:t>VARCHAR(</w:t>
+      </w:r>
+      <w:proofErr w:type="gramEnd"/>
+      <w:r>
+        <w:rPr>
+          <w:rFonts w:ascii="AppleSystemUIFont" w:hAnsi="AppleSystemUIFont" w:cs="AppleSystemUIFont"/>
+          <w:kern w:val="0"/>
+          <w:sz w:val="26"/>
+          <w:szCs w:val="26"/>
+          <w:lang w:val="en-US"/>
+        </w:rPr>
+        <w:t>50) NOT NULL,</w:t>
+      </w:r>
+    </w:p>
+    <w:p>
+      <w:pPr>
+        <w:autoSpaceDE w:val="0"/>
+        <w:autoSpaceDN w:val="0"/>
+        <w:adjustRightInd w:val="0"/>
+        <w:rPr>
+          <w:rFonts w:ascii="AppleSystemUIFont" w:hAnsi="AppleSystemUIFont" w:cs="AppleSystemUIFont"/>
+          <w:kern w:val="0"/>
+          <w:sz w:val="26"/>
+          <w:szCs w:val="26"/>
+          <w:lang w:val="en-US"/>
+        </w:rPr>
+      </w:pPr>
+      <w:r>
+        <w:rPr>
+          <w:rFonts w:ascii="AppleSystemUIFont" w:hAnsi="AppleSystemUIFont" w:cs="AppleSystemUIFont"/>
+          <w:kern w:val="0"/>
+          <w:sz w:val="26"/>
+          <w:szCs w:val="26"/>
+          <w:lang w:val="en-US"/>
+        </w:rPr>
+        <w:t xml:space="preserve">    user </w:t>
+      </w:r>
+      <w:proofErr w:type="gramStart"/>
+      <w:r>
+        <w:rPr>
+          <w:rFonts w:ascii="AppleSystemUIFont" w:hAnsi="AppleSystemUIFont" w:cs="AppleSystemUIFont"/>
+          <w:kern w:val="0"/>
+          <w:sz w:val="26"/>
+          <w:szCs w:val="26"/>
+          <w:lang w:val="en-US"/>
+        </w:rPr>
+        <w:t>VARCHAR(</w:t>
+      </w:r>
+      <w:proofErr w:type="gramEnd"/>
+      <w:r>
+        <w:rPr>
+          <w:rFonts w:ascii="AppleSystemUIFont" w:hAnsi="AppleSystemUIFont" w:cs="AppleSystemUIFont"/>
+          <w:kern w:val="0"/>
+          <w:sz w:val="26"/>
+          <w:szCs w:val="26"/>
+          <w:lang w:val="en-US"/>
+        </w:rPr>
+        <w:t>50) NOT NULL,</w:t>
+      </w:r>
+    </w:p>
+    <w:p>
+      <w:pPr>
+        <w:autoSpaceDE w:val="0"/>
+        <w:autoSpaceDN w:val="0"/>
+        <w:adjustRightInd w:val="0"/>
+        <w:rPr>
+          <w:rFonts w:ascii="AppleSystemUIFont" w:hAnsi="AppleSystemUIFont" w:cs="AppleSystemUIFont"/>
+          <w:kern w:val="0"/>
+          <w:sz w:val="26"/>
+          <w:szCs w:val="26"/>
+          <w:lang w:val="en-US"/>
+        </w:rPr>
+      </w:pPr>
+      <w:r>
+        <w:rPr>
+          <w:rFonts w:ascii="AppleSystemUIFont" w:hAnsi="AppleSystemUIFont" w:cs="AppleSystemUIFont"/>
+          <w:kern w:val="0"/>
+          <w:sz w:val="26"/>
+          <w:szCs w:val="26"/>
+          <w:lang w:val="en-US"/>
+        </w:rPr>
+        <w:t xml:space="preserve">    `text` TEXT NOT NULL,</w:t>
+      </w:r>
+    </w:p>
+    <w:p>
+      <w:pPr>
+        <w:autoSpaceDE w:val="0"/>
+        <w:autoSpaceDN w:val="0"/>
+        <w:adjustRightInd w:val="0"/>
+        <w:rPr>
+          <w:rFonts w:ascii="AppleSystemUIFont" w:hAnsi="AppleSystemUIFont" w:cs="AppleSystemUIFont"/>
+          <w:kern w:val="0"/>
+          <w:sz w:val="26"/>
+          <w:szCs w:val="26"/>
+          <w:lang w:val="en-US"/>
+        </w:rPr>
+      </w:pPr>
+      <w:r>
+        <w:rPr>
+          <w:rFonts w:ascii="AppleSystemUIFont" w:hAnsi="AppleSystemUIFont" w:cs="AppleSystemUIFont"/>
+          <w:kern w:val="0"/>
+          <w:sz w:val="26"/>
+          <w:szCs w:val="26"/>
+          <w:lang w:val="en-US"/>
+        </w:rPr>
+        <w:t xml:space="preserve">    PRIMARY KEY (`index`)</w:t>
+      </w:r>
+    </w:p>
+    <w:p>
+      <w:pPr>
+        <w:autoSpaceDE w:val="0"/>
+        <w:autoSpaceDN w:val="0"/>
+        <w:adjustRightInd w:val="0"/>
+        <w:rPr>
+          <w:rFonts w:ascii="AppleSystemUIFont" w:hAnsi="AppleSystemUIFont" w:cs="AppleSystemUIFont"/>
+          <w:kern w:val="0"/>
+          <w:sz w:val="26"/>
+          <w:szCs w:val="26"/>
+          <w:lang w:val="en-US"/>
+        </w:rPr>
+      </w:pPr>
+      <w:r>
+        <w:rPr>
+          <w:rFonts w:ascii="AppleSystemUIFont" w:hAnsi="AppleSystemUIFont" w:cs="AppleSystemUIFont"/>
+          <w:kern w:val="0"/>
+          <w:sz w:val="26"/>
+          <w:szCs w:val="26"/>
+          <w:lang w:val="en-US"/>
+        </w:rPr>
+        <w:t>);</w:t>
+      </w:r>
+    </w:p>
+    <w:p>
+      <w:pPr>
+        <w:autoSpaceDE w:val="0"/>
+        <w:autoSpaceDN w:val="0"/>
+        <w:adjustRightInd w:val="0"/>
+        <w:rPr>
+          <w:rFonts w:ascii="AppleSystemUIFont" w:hAnsi="AppleSystemUIFont" w:cs="AppleSystemUIFont"/>
+          <w:kern w:val="0"/>
+          <w:sz w:val="26"/>
+          <w:szCs w:val="26"/>
+          <w:lang w:val="en-US"/>
+        </w:rPr>
+      </w:pPr>
+    </w:p>
+    <w:p>
+      <w:pPr>
+        <w:autoSpaceDE w:val="0"/>
+        <w:autoSpaceDN w:val="0"/>
+        <w:adjustRightInd w:val="0"/>
+        <w:rPr>
+          <w:rFonts w:ascii="AppleSystemUIFont" w:hAnsi="AppleSystemUIFont" w:cs="AppleSystemUIFont"/>
+          <w:kern w:val="0"/>
+          <w:sz w:val="26"/>
+          <w:szCs w:val="26"/>
+          <w:lang w:val="en-US"/>
+        </w:rPr>
+      </w:pPr>
+    </w:p>
+    <w:p>
+      <w:pPr>
+        <w:rPr>
+          <w:rFonts w:ascii="AppleSystemUIFont" w:hAnsi="AppleSystemUIFont" w:cs="AppleSystemUIFont"/>
+          <w:kern w:val="0"/>
+          <w:sz w:val="26"/>
+          <w:szCs w:val="26"/>
+          <w:lang w:val="en-US"/>
+        </w:rPr>
+      </w:pPr>
+      <w:r>
+        <w:rPr>
+          <w:rFonts w:ascii="AppleSystemUIFont" w:hAnsi="AppleSystemUIFont" w:cs="AppleSystemUIFont"/>
+          <w:kern w:val="0"/>
+          <w:sz w:val="26"/>
+          <w:szCs w:val="26"/>
+          <w:lang w:val="en-US"/>
+        </w:rPr>
+        <w:t>SELECT * FROM ca2_</w:t>
+      </w:r>
+      <w:proofErr w:type="gramStart"/>
+      <w:r>
+        <w:rPr>
+          <w:rFonts w:ascii="AppleSystemUIFont" w:hAnsi="AppleSystemUIFont" w:cs="AppleSystemUIFont"/>
+          <w:kern w:val="0"/>
+          <w:sz w:val="26"/>
+          <w:szCs w:val="26"/>
+          <w:lang w:val="en-US"/>
+        </w:rPr>
+        <w:t>tweets.ProjectTweets</w:t>
+      </w:r>
+      <w:proofErr w:type="gramEnd"/>
+      <w:r>
+        <w:rPr>
+          <w:rFonts w:ascii="AppleSystemUIFont" w:hAnsi="AppleSystemUIFont" w:cs="AppleSystemUIFont"/>
+          <w:kern w:val="0"/>
+          <w:sz w:val="26"/>
+          <w:szCs w:val="26"/>
+          <w:lang w:val="en-US"/>
+        </w:rPr>
+        <w:t xml:space="preserve"> LIMIT 10;</w:t>
+      </w:r>
+    </w:p>
+    <w:p>
+      <w:pPr>
+        <w:rPr>
+          <w:rFonts w:ascii="AppleSystemUIFont" w:hAnsi="AppleSystemUIFont" w:cs="AppleSystemUIFont"/>
+          <w:kern w:val="0"/>
+          <w:sz w:val="26"/>
+          <w:szCs w:val="26"/>
+          <w:lang w:val="en-US"/>
+        </w:rPr>
+      </w:pPr>
+    </w:p>
+    <w:p>
+      <w:pPr>
+        <w:rPr>
+          <w:lang w:val="en-US"/>
+        </w:rPr>
+      </w:pPr>
+      <w:r>
+        <w:rPr>
+          <w:lang w:val="en-US"/>
+        </w:rPr>
+        <w:t xml:space="preserve">Install locally pandas: </w:t>
+      </w:r>
+      <w:proofErr w:type="spellStart"/>
+      <w:r>
+        <w:rPr>
+          <w:lang w:val="en-US"/>
+        </w:rPr>
+        <w:t>sudo</w:t>
+      </w:r>
+      <w:proofErr w:type="spellEnd"/>
+      <w:r>
+        <w:rPr>
+          <w:lang w:val="en-US"/>
+        </w:rPr>
+        <w:t xml:space="preserve"> apt-get install python3-</w:t>
+      </w:r>
+      <w:proofErr w:type="gramStart"/>
+      <w:r>
+        <w:rPr>
+          <w:lang w:val="en-US"/>
+        </w:rPr>
+        <w:t>pandas</w:t>
+      </w:r>
+      <w:proofErr w:type="gramEnd"/>
+    </w:p>
+    <w:p>
+      <w:pPr>
+        <w:rPr>
+          <w:lang w:val="en-US"/>
+        </w:rPr>
+      </w:pPr>
+    </w:p>
+    <w:p>
+      <w:pPr>
+        <w:rPr>
+          <w:lang w:val="en-US"/>
+        </w:rPr>
+      </w:pPr>
+      <w:r>
+        <w:rPr>
+          <w:lang w:val="en-US"/>
+        </w:rPr>
+        <w:t xml:space="preserve">Check which libraries I have in my </w:t>
+      </w:r>
+      <w:proofErr w:type="spellStart"/>
+      <w:r>
+        <w:rPr>
+          <w:lang w:val="en-US"/>
+        </w:rPr>
+        <w:t>jupyter</w:t>
+      </w:r>
+      <w:proofErr w:type="spellEnd"/>
+      <w:r>
+        <w:rPr>
+          <w:lang w:val="en-US"/>
+        </w:rPr>
+        <w:t xml:space="preserve"> </w:t>
+      </w:r>
+      <w:proofErr w:type="gramStart"/>
+      <w:r>
+        <w:rPr>
+          <w:lang w:val="en-US"/>
+        </w:rPr>
+        <w:t>notebook :</w:t>
+      </w:r>
+      <w:proofErr w:type="gramEnd"/>
+      <w:r>
+        <w:rPr>
+          <w:lang w:val="en-US"/>
+        </w:rPr>
+        <w:t xml:space="preserve"> </w:t>
+      </w:r>
+      <w:r>
+        <w:rPr>
+          <w:lang w:val="en-US"/>
+        </w:rPr>
+        <w:t>!pip list</w:t>
+      </w:r>
+    </w:p>
+    <w:p>
+      <w:pPr>
+        <w:rPr>
+          <w:lang w:val="en-US"/>
+        </w:rPr>
+      </w:pPr>
+    </w:p>
+    <w:p>
+      <w:pPr>
+        <w:autoSpaceDE w:val="0"/>
+        <w:autoSpaceDN w:val="0"/>
+        <w:adjustRightInd w:val="0"/>
+        <w:rPr>
+          <w:rFonts w:ascii="AppleSystemUIFont" w:hAnsi="AppleSystemUIFont" w:cs="AppleSystemUIFont"/>
+          <w:b/>
+          <w:bCs/>
+          <w:kern w:val="0"/>
+          <w:sz w:val="26"/>
+          <w:szCs w:val="26"/>
+          <w:lang w:val="en-US"/>
+        </w:rPr>
+      </w:pPr>
+      <w:r>
+        <w:rPr>
+          <w:lang w:val="en-US"/>
+        </w:rPr>
+        <w:t xml:space="preserve">Before using </w:t>
+      </w:r>
+      <w:proofErr w:type="spellStart"/>
+      <w:r>
+        <w:rPr>
+          <w:lang w:val="en-US"/>
+        </w:rPr>
+        <w:t>pyspark</w:t>
+      </w:r>
+      <w:proofErr w:type="spellEnd"/>
+      <w:r>
+        <w:rPr>
+          <w:lang w:val="en-US"/>
+        </w:rPr>
+        <w:t>:</w:t>
+      </w:r>
+      <w:r>
+        <w:rPr>
+          <w:lang w:val="en-US"/>
+        </w:rPr>
+        <w:br/>
+      </w:r>
+      <w:r>
+        <w:rPr>
+          <w:lang w:val="en-US"/>
+        </w:rPr>
+        <w:br/>
+      </w:r>
+      <w:proofErr w:type="spellStart"/>
+      <w:r>
+        <w:rPr>
+          <w:rFonts w:ascii="AppleSystemUIFont" w:hAnsi="AppleSystemUIFont" w:cs="AppleSystemUIFont"/>
+          <w:b/>
+          <w:bCs/>
+          <w:kern w:val="0"/>
+          <w:sz w:val="26"/>
+          <w:szCs w:val="26"/>
+          <w:lang w:val="en-US"/>
+        </w:rPr>
+        <w:t>jps</w:t>
+      </w:r>
+      <w:proofErr w:type="spellEnd"/>
+    </w:p>
+    <w:p>
+      <w:pPr>
+        <w:autoSpaceDE w:val="0"/>
+        <w:autoSpaceDN w:val="0"/>
+        <w:adjustRightInd w:val="0"/>
+        <w:rPr>
+          <w:rFonts w:ascii="AppleSystemUIFont" w:hAnsi="AppleSystemUIFont" w:cs="AppleSystemUIFont"/>
+          <w:b/>
+          <w:bCs/>
+          <w:kern w:val="0"/>
+          <w:sz w:val="26"/>
+          <w:szCs w:val="26"/>
+          <w:lang w:val="en-US"/>
+        </w:rPr>
+      </w:pPr>
+    </w:p>
+    <w:p>
+      <w:pPr>
+        <w:autoSpaceDE w:val="0"/>
+        <w:autoSpaceDN w:val="0"/>
+        <w:adjustRightInd w:val="0"/>
+        <w:rPr>
+          <w:rFonts w:ascii="AppleSystemUIFont" w:hAnsi="AppleSystemUIFont" w:cs="AppleSystemUIFont"/>
+          <w:b/>
+          <w:bCs/>
+          <w:kern w:val="0"/>
+          <w:sz w:val="26"/>
+          <w:szCs w:val="26"/>
+          <w:lang w:val="en-US"/>
+        </w:rPr>
+      </w:pPr>
+      <w:r>
+        <w:rPr>
+          <w:rFonts w:ascii="AppleSystemUIFont" w:hAnsi="AppleSystemUIFont" w:cs="AppleSystemUIFont"/>
+          <w:b/>
+          <w:bCs/>
+          <w:kern w:val="0"/>
+          <w:sz w:val="26"/>
+          <w:szCs w:val="26"/>
+          <w:lang w:val="en-US"/>
+        </w:rPr>
+        <w:t>$start-dfs.sh</w:t>
+      </w:r>
+    </w:p>
+    <w:p>
+      <w:pPr>
+        <w:autoSpaceDE w:val="0"/>
+        <w:autoSpaceDN w:val="0"/>
+        <w:adjustRightInd w:val="0"/>
+        <w:rPr>
+          <w:rFonts w:ascii="AppleSystemUIFont" w:hAnsi="AppleSystemUIFont" w:cs="AppleSystemUIFont"/>
+          <w:b/>
+          <w:bCs/>
+          <w:kern w:val="0"/>
+          <w:sz w:val="26"/>
+          <w:szCs w:val="26"/>
+          <w:lang w:val="en-US"/>
+        </w:rPr>
+      </w:pPr>
+      <w:r>
+        <w:rPr>
+          <w:rFonts w:ascii="AppleSystemUIFont" w:hAnsi="AppleSystemUIFont" w:cs="AppleSystemUIFont"/>
+          <w:b/>
+          <w:bCs/>
+          <w:kern w:val="0"/>
+          <w:sz w:val="26"/>
+          <w:szCs w:val="26"/>
+          <w:lang w:val="en-US"/>
+        </w:rPr>
+        <w:t>$start-yarn.sh</w:t>
+      </w:r>
+    </w:p>
+    <w:p>
+      <w:pPr>
+        <w:autoSpaceDE w:val="0"/>
+        <w:autoSpaceDN w:val="0"/>
+        <w:adjustRightInd w:val="0"/>
+        <w:rPr>
+          <w:rFonts w:ascii="AppleSystemUIFont" w:hAnsi="AppleSystemUIFont" w:cs="AppleSystemUIFont"/>
+          <w:b/>
+          <w:bCs/>
+          <w:kern w:val="0"/>
+          <w:sz w:val="26"/>
+          <w:szCs w:val="26"/>
+          <w:lang w:val="en-US"/>
+        </w:rPr>
+      </w:pPr>
+    </w:p>
+    <w:p>
+      <w:pPr>
+        <w:autoSpaceDE w:val="0"/>
+        <w:autoSpaceDN w:val="0"/>
+        <w:adjustRightInd w:val="0"/>
+        <w:rPr>
+          <w:rFonts w:ascii="AppleSystemUIFont" w:hAnsi="AppleSystemUIFont" w:cs="AppleSystemUIFont"/>
+          <w:b/>
+          <w:bCs/>
+          <w:kern w:val="0"/>
+          <w:sz w:val="26"/>
+          <w:szCs w:val="26"/>
+          <w:lang w:val="en-US"/>
+        </w:rPr>
+      </w:pPr>
+      <w:r>
+        <w:rPr>
+          <w:rFonts w:ascii="AppleSystemUIFont" w:hAnsi="AppleSystemUIFont" w:cs="AppleSystemUIFont"/>
+          <w:b/>
+          <w:bCs/>
+          <w:kern w:val="0"/>
+          <w:sz w:val="26"/>
+          <w:szCs w:val="26"/>
+          <w:lang w:val="en-US"/>
+        </w:rPr>
+        <w:lastRenderedPageBreak/>
+        <w:t xml:space="preserve">To know the host </w:t>
+      </w:r>
+      <w:proofErr w:type="gramStart"/>
+      <w:r>
+        <w:rPr>
+          <w:rFonts w:ascii="AppleSystemUIFont" w:hAnsi="AppleSystemUIFont" w:cs="AppleSystemUIFont"/>
+          <w:b/>
+          <w:bCs/>
+          <w:kern w:val="0"/>
+          <w:sz w:val="26"/>
+          <w:szCs w:val="26"/>
+          <w:lang w:val="en-US"/>
+        </w:rPr>
+        <w:t>name :</w:t>
+      </w:r>
+      <w:proofErr w:type="gramEnd"/>
+      <w:r>
+        <w:rPr>
+          <w:rFonts w:ascii="AppleSystemUIFont" w:hAnsi="AppleSystemUIFont" w:cs="AppleSystemUIFont"/>
+          <w:b/>
+          <w:bCs/>
+          <w:kern w:val="0"/>
+          <w:sz w:val="26"/>
+          <w:szCs w:val="26"/>
+          <w:lang w:val="en-US"/>
+        </w:rPr>
+        <w:t xml:space="preserve"> </w:t>
+      </w:r>
+      <w:r>
+        <w:rPr>
+          <w:rFonts w:ascii="AppleSystemUIFont" w:hAnsi="AppleSystemUIFont" w:cs="AppleSystemUIFont"/>
+          <w:b/>
+          <w:bCs/>
+          <w:kern w:val="0"/>
+          <w:sz w:val="26"/>
+          <w:szCs w:val="26"/>
+          <w:lang w:val="en-US"/>
+        </w:rPr>
+        <w:t>SELECT @@hostname;</w:t>
+      </w:r>
+    </w:p>
+    <w:p>
+      <w:pPr>
+        <w:autoSpaceDE w:val="0"/>
+        <w:autoSpaceDN w:val="0"/>
+        <w:adjustRightInd w:val="0"/>
+        <w:rPr>
+          <w:rFonts w:ascii="AppleSystemUIFont" w:hAnsi="AppleSystemUIFont" w:cs="AppleSystemUIFont"/>
+          <w:kern w:val="0"/>
+          <w:sz w:val="26"/>
+          <w:szCs w:val="26"/>
+          <w:lang w:val="en-US"/>
+        </w:rPr>
+      </w:pPr>
+    </w:p>
+    <w:p>
+      <w:pPr>
+        <w:autoSpaceDE w:val="0"/>
+        <w:autoSpaceDN w:val="0"/>
+        <w:adjustRightInd w:val="0"/>
+        <w:rPr>
+          <w:rFonts w:ascii="AppleSystemUIFont" w:hAnsi="AppleSystemUIFont" w:cs="AppleSystemUIFont"/>
+          <w:b/>
+          <w:bCs/>
+          <w:kern w:val="0"/>
+          <w:sz w:val="26"/>
+          <w:szCs w:val="26"/>
+          <w:lang w:val="en-US"/>
+        </w:rPr>
+      </w:pPr>
+      <w:r>
+        <w:rPr>
+          <w:rFonts w:ascii="AppleSystemUIFont" w:hAnsi="AppleSystemUIFont" w:cs="AppleSystemUIFont"/>
+          <w:b/>
+          <w:bCs/>
+          <w:kern w:val="0"/>
+          <w:sz w:val="26"/>
+          <w:szCs w:val="26"/>
+          <w:lang w:val="en-US"/>
+        </w:rPr>
+        <w:t>$stop-dfs.sh</w:t>
+      </w:r>
+    </w:p>
+    <w:p>
+      <w:pPr>
+        <w:rPr>
+          <w:rFonts w:ascii="AppleSystemUIFont" w:hAnsi="AppleSystemUIFont" w:cs="AppleSystemUIFont"/>
+          <w:b/>
+          <w:bCs/>
+          <w:kern w:val="0"/>
+          <w:sz w:val="26"/>
+          <w:szCs w:val="26"/>
+          <w:lang w:val="en-US"/>
+        </w:rPr>
+      </w:pPr>
+      <w:r>
+        <w:rPr>
+          <w:rFonts w:ascii="AppleSystemUIFont" w:hAnsi="AppleSystemUIFont" w:cs="AppleSystemUIFont"/>
+          <w:b/>
+          <w:bCs/>
+          <w:kern w:val="0"/>
+          <w:sz w:val="26"/>
+          <w:szCs w:val="26"/>
+          <w:lang w:val="en-US"/>
+        </w:rPr>
+        <w:t>$stop-yarn.sh</w:t>
+      </w:r>
+    </w:p>
+    <w:p>
+      <w:pPr>
+        <w:rPr>
+          <w:rFonts w:ascii="AppleSystemUIFont" w:hAnsi="AppleSystemUIFont" w:cs="AppleSystemUIFont"/>
+          <w:b/>
+          <w:bCs/>
+          <w:kern w:val="0"/>
+          <w:sz w:val="26"/>
+          <w:szCs w:val="26"/>
+          <w:lang w:val="en-US"/>
+        </w:rPr>
+      </w:pPr>
+    </w:p>
+    <w:p>
+      <w:pPr>
+        <w:rPr>
+          <w:lang w:val="en-US"/>
+        </w:rPr>
+      </w:pPr>
+      <w:r>
+        <w:rPr>
+          <w:lang w:val="en-US"/>
+        </w:rPr>
+        <w:t xml:space="preserve">Command to create a workload </w:t>
+      </w:r>
+      <w:proofErr w:type="spellStart"/>
+      <w:r>
+        <w:rPr>
+          <w:lang w:val="en-US"/>
+        </w:rPr>
+        <w:t>opn</w:t>
+      </w:r>
+      <w:proofErr w:type="spellEnd"/>
+      <w:r>
+        <w:rPr>
+          <w:lang w:val="en-US"/>
+        </w:rPr>
+        <w:t xml:space="preserve"> YCSB with 1000 </w:t>
+      </w:r>
+      <w:proofErr w:type="gramStart"/>
+      <w:r>
+        <w:rPr>
+          <w:lang w:val="en-US"/>
+        </w:rPr>
+        <w:t>units :</w:t>
+      </w:r>
+      <w:proofErr w:type="gramEnd"/>
+    </w:p>
+    <w:p>
+      <w:pPr>
+        <w:rPr>
+          <w:lang w:val="en-US"/>
+        </w:rPr>
+      </w:pPr>
+    </w:p>
+    <w:p>
+      <w:pPr>
+        <w:rPr>
+          <w:lang w:val="en-US"/>
+        </w:rPr>
+      </w:pPr>
+      <w:r>
+        <w:rPr>
+          <w:lang w:val="en-US"/>
+        </w:rPr>
+        <w:t xml:space="preserve">./bin/ycsb.sh load </w:t>
+      </w:r>
+      <w:proofErr w:type="spellStart"/>
+      <w:r>
+        <w:rPr>
+          <w:lang w:val="en-US"/>
+        </w:rPr>
+        <w:t>jdbc</w:t>
+      </w:r>
+      <w:proofErr w:type="spellEnd"/>
+      <w:r>
+        <w:rPr>
+          <w:lang w:val="en-US"/>
+        </w:rPr>
+        <w:t xml:space="preserve"> -P ./</w:t>
+      </w:r>
+      <w:proofErr w:type="spellStart"/>
+      <w:r>
+        <w:rPr>
+          <w:lang w:val="en-US"/>
+        </w:rPr>
+        <w:t>jdbc</w:t>
+      </w:r>
+      <w:proofErr w:type="spellEnd"/>
+      <w:r>
+        <w:rPr>
+          <w:lang w:val="en-US"/>
+        </w:rPr>
+        <w:t>-binding/conf/</w:t>
+      </w:r>
+      <w:proofErr w:type="spellStart"/>
+      <w:r>
+        <w:rPr>
+          <w:lang w:val="en-US"/>
+        </w:rPr>
+        <w:t>db.properties</w:t>
+      </w:r>
+      <w:proofErr w:type="spellEnd"/>
+      <w:r>
+        <w:rPr>
+          <w:lang w:val="en-US"/>
+        </w:rPr>
+        <w:t xml:space="preserve"> -P workloads/</w:t>
+      </w:r>
+      <w:proofErr w:type="spellStart"/>
+      <w:r>
+        <w:rPr>
+          <w:lang w:val="en-US"/>
+        </w:rPr>
+        <w:t>workloada</w:t>
+      </w:r>
+      <w:proofErr w:type="spellEnd"/>
+      <w:r>
+        <w:rPr>
+          <w:lang w:val="en-US"/>
+        </w:rPr>
+        <w:t>\</w:t>
+      </w:r>
+    </w:p>
+    <w:p>
+      <w:pPr>
+        <w:rPr>
+          <w:lang w:val="en-US"/>
+        </w:rPr>
+      </w:pPr>
+    </w:p>
+    <w:p>
+      <w:pPr>
+        <w:rPr>
+          <w:lang w:val="en-US"/>
+        </w:rPr>
+      </w:pPr>
+      <w:r>
+        <w:rPr>
+          <w:lang w:val="en-US"/>
+        </w:rPr>
+        <w:t xml:space="preserve">In the case that I want to save a </w:t>
+      </w:r>
+      <w:proofErr w:type="spellStart"/>
+      <w:r>
+        <w:rPr>
+          <w:lang w:val="en-US"/>
+        </w:rPr>
+        <w:t>txt</w:t>
+      </w:r>
+      <w:proofErr w:type="spellEnd"/>
+      <w:r>
+        <w:rPr>
+          <w:lang w:val="en-US"/>
+        </w:rPr>
+        <w:t xml:space="preserve"> </w:t>
+      </w:r>
+      <w:proofErr w:type="gramStart"/>
+      <w:r>
+        <w:rPr>
+          <w:lang w:val="en-US"/>
+        </w:rPr>
+        <w:t>file :</w:t>
+      </w:r>
+      <w:proofErr w:type="gramEnd"/>
+      <w:r>
+        <w:rPr>
+          <w:lang w:val="en-US"/>
+        </w:rPr>
+        <w:br/>
+      </w:r>
+      <w:r>
+        <w:rPr>
+          <w:lang w:val="en-US"/>
+        </w:rPr>
+        <w:br/>
+      </w:r>
+      <w:r>
+        <w:rPr>
+          <w:lang w:val="en-US"/>
+        </w:rPr>
+        <w:t xml:space="preserve">./bin/ycsb.sh load </w:t>
+      </w:r>
+      <w:proofErr w:type="spellStart"/>
+      <w:r>
+        <w:rPr>
+          <w:lang w:val="en-US"/>
+        </w:rPr>
+        <w:t>jdbc</w:t>
+      </w:r>
+      <w:proofErr w:type="spellEnd"/>
+      <w:r>
+        <w:rPr>
+          <w:lang w:val="en-US"/>
+        </w:rPr>
+        <w:t xml:space="preserve"> -P ./</w:t>
+      </w:r>
+      <w:proofErr w:type="spellStart"/>
+      <w:r>
+        <w:rPr>
+          <w:lang w:val="en-US"/>
+        </w:rPr>
+        <w:t>jdbc</w:t>
+      </w:r>
+      <w:proofErr w:type="spellEnd"/>
+      <w:r>
+        <w:rPr>
+          <w:lang w:val="en-US"/>
+        </w:rPr>
+        <w:t>-binding/conf/</w:t>
+      </w:r>
+      <w:proofErr w:type="spellStart"/>
+      <w:r>
+        <w:rPr>
+          <w:lang w:val="en-US"/>
+        </w:rPr>
+        <w:t>db.properties</w:t>
+      </w:r>
+      <w:proofErr w:type="spellEnd"/>
+      <w:r>
+        <w:rPr>
+          <w:lang w:val="en-US"/>
+        </w:rPr>
+        <w:t xml:space="preserve"> -P workloads/</w:t>
+      </w:r>
+      <w:proofErr w:type="spellStart"/>
+      <w:r>
+        <w:rPr>
+          <w:lang w:val="en-US"/>
+        </w:rPr>
+        <w:t>workloada</w:t>
+      </w:r>
+      <w:proofErr w:type="spellEnd"/>
+      <w:r>
+        <w:rPr>
+          <w:lang w:val="en-US"/>
+        </w:rPr>
+        <w:t xml:space="preserve"> &gt; /home/</w:t>
+      </w:r>
+      <w:proofErr w:type="spellStart"/>
+      <w:r>
+        <w:rPr>
+          <w:lang w:val="en-US"/>
+        </w:rPr>
+        <w:t>hduser</w:t>
+      </w:r>
+      <w:proofErr w:type="spellEnd"/>
+      <w:r>
+        <w:rPr>
+          <w:lang w:val="en-US"/>
+        </w:rPr>
+        <w:t>/outputMySQL_WORKLOADA.txt</w:t>
+      </w:r>
+    </w:p>
+    <w:p>
+      <w:pPr>
+        <w:rPr>
+          <w:lang w:val="en-US"/>
+        </w:rPr>
+      </w:pPr>
+    </w:p>
+    <w:p>
+      <w:pPr>
+        <w:rPr>
+          <w:lang w:val="en-US"/>
+        </w:rPr>
+      </w:pPr>
+      <w:r>
+        <w:rPr>
+          <w:lang w:val="en-US"/>
+        </w:rPr>
+        <w:t xml:space="preserve">In the case to use YCSB with </w:t>
+      </w:r>
+      <w:proofErr w:type="gramStart"/>
+      <w:r>
+        <w:rPr>
+          <w:lang w:val="en-US"/>
+        </w:rPr>
+        <w:t>mongo  into</w:t>
+      </w:r>
+      <w:proofErr w:type="gramEnd"/>
+      <w:r>
+        <w:rPr>
+          <w:lang w:val="en-US"/>
+        </w:rPr>
+        <w:t xml:space="preserve"> the file ycsb-0.17.0:</w:t>
+      </w:r>
+      <w:r>
+        <w:rPr>
+          <w:lang w:val="en-US"/>
+        </w:rPr>
+        <w:br/>
+      </w:r>
+      <w:r>
+        <w:rPr>
+          <w:lang w:val="en-US"/>
+        </w:rPr>
+        <w:br/>
+      </w:r>
+      <w:r>
+        <w:rPr>
+          <w:lang w:val="en-US"/>
+        </w:rPr>
+        <w:t xml:space="preserve">./bin/ycsb.sh load </w:t>
+      </w:r>
+      <w:proofErr w:type="spellStart"/>
+      <w:r>
+        <w:rPr>
+          <w:lang w:val="en-US"/>
+        </w:rPr>
+        <w:t>mongodb</w:t>
+      </w:r>
+      <w:proofErr w:type="spellEnd"/>
+      <w:r>
+        <w:rPr>
+          <w:lang w:val="en-US"/>
+        </w:rPr>
+        <w:t xml:space="preserve"> -s -P workloads/</w:t>
+      </w:r>
+      <w:proofErr w:type="spellStart"/>
+      <w:r>
+        <w:rPr>
+          <w:lang w:val="en-US"/>
+        </w:rPr>
+        <w:t>workloada</w:t>
+      </w:r>
+      <w:proofErr w:type="spellEnd"/>
+    </w:p>
+    <w:p>
+      <w:pPr>
+        <w:rPr>
+          <w:lang w:val="en-US"/>
+        </w:rPr>
+      </w:pPr>
+    </w:p>
+    <w:p>
+      <w:pPr>
+        <w:rPr>
+          <w:lang w:val="en-US"/>
+        </w:rPr>
+      </w:pPr>
+      <w:r>
+        <w:rPr>
+          <w:lang w:val="en-US"/>
+        </w:rPr>
+        <w:t xml:space="preserve">START mongo database:  </w:t>
+      </w:r>
+      <w:proofErr w:type="spellStart"/>
+      <w:r>
+        <w:rPr>
+          <w:lang w:val="en-US"/>
+        </w:rPr>
+        <w:t>sudo</w:t>
+      </w:r>
+      <w:proofErr w:type="spellEnd"/>
+      <w:r>
+        <w:rPr>
+          <w:lang w:val="en-US"/>
+        </w:rPr>
+        <w:t xml:space="preserve"> </w:t>
+      </w:r>
+      <w:proofErr w:type="spellStart"/>
+      <w:r>
+        <w:rPr>
+          <w:lang w:val="en-US"/>
+        </w:rPr>
+        <w:t>systemctl</w:t>
+      </w:r>
+      <w:proofErr w:type="spellEnd"/>
+      <w:r>
+        <w:rPr>
+          <w:lang w:val="en-US"/>
+        </w:rPr>
+        <w:t xml:space="preserve"> start </w:t>
+      </w:r>
+      <w:proofErr w:type="spellStart"/>
+      <w:proofErr w:type="gramStart"/>
+      <w:r>
+        <w:rPr>
+          <w:lang w:val="en-US"/>
+        </w:rPr>
+        <w:t>mongod</w:t>
+      </w:r>
+      <w:proofErr w:type="spellEnd"/>
+      <w:proofErr w:type="gramEnd"/>
+    </w:p>
+    <w:p>
+      <w:pPr>
+        <w:rPr>
+          <w:lang w:val="en-US"/>
+        </w:rPr>
+      </w:pPr>
+      <w:r>
+        <w:rPr>
+          <w:lang w:val="en-US"/>
+        </w:rPr>
+        <w:t xml:space="preserve">Check status of mongo database: </w:t>
+      </w:r>
+      <w:proofErr w:type="spellStart"/>
+      <w:r>
+        <w:rPr>
+          <w:lang w:val="en-US"/>
+        </w:rPr>
+        <w:t>sudo</w:t>
+      </w:r>
+      <w:proofErr w:type="spellEnd"/>
+      <w:r>
+        <w:rPr>
+          <w:lang w:val="en-US"/>
+        </w:rPr>
+        <w:t xml:space="preserve"> </w:t>
+      </w:r>
+      <w:proofErr w:type="spellStart"/>
+      <w:r>
+        <w:rPr>
+          <w:lang w:val="en-US"/>
+        </w:rPr>
+        <w:t>systemctl</w:t>
+      </w:r>
+      <w:proofErr w:type="spellEnd"/>
+      <w:r>
+        <w:rPr>
+          <w:lang w:val="en-US"/>
+        </w:rPr>
+        <w:t xml:space="preserve"> status mongod</w:t>
+      </w:r>
+    </w:p>
+    <w:p>
+      <w:pPr>
+        <w:rPr>
+          <w:lang w:val="en-US"/>
+        </w:rPr>
+      </w:pPr>
+    </w:p>
+    <w:p>
+      <w:pPr>
+        <w:rPr>
+          <w:lang w:val="en-US"/>
+        </w:rPr>
+      </w:pPr>
+    </w:p>
+    <w:p>
+      <w:pPr>
+        <w:rPr>
+          <w:lang w:val="en-US"/>
+        </w:rPr>
+      </w:pPr>
+      <w:proofErr w:type="spellStart"/>
+      <w:r>
+        <w:rPr>
+          <w:lang w:val="en-US"/>
+        </w:rPr>
+        <w:t>Mongosh</w:t>
+      </w:r>
+      <w:proofErr w:type="spellEnd"/>
+      <w:r>
+        <w:rPr>
+          <w:lang w:val="en-US"/>
+        </w:rPr>
+        <w:t xml:space="preserve"> to interact with the </w:t>
+      </w:r>
+      <w:proofErr w:type="gramStart"/>
+      <w:r>
+        <w:rPr>
+          <w:lang w:val="en-US"/>
+        </w:rPr>
+        <w:t>databases;</w:t>
+      </w:r>
+      <w:proofErr w:type="gramEnd"/>
+    </w:p>
+    <w:p>
+      <w:pPr>
+        <w:rPr>
+          <w:lang w:val="en-US"/>
+        </w:rPr>
+      </w:pPr>
+      <w:r>
+        <w:rPr>
+          <w:lang w:val="en-US"/>
+        </w:rPr>
+        <w:t xml:space="preserve">Command to show databases: show </w:t>
+      </w:r>
+      <w:proofErr w:type="spellStart"/>
+      <w:proofErr w:type="gramStart"/>
+      <w:r>
+        <w:rPr>
+          <w:lang w:val="en-US"/>
+        </w:rPr>
+        <w:t>dbs</w:t>
+      </w:r>
+      <w:proofErr w:type="spellEnd"/>
+      <w:r>
+        <w:rPr>
+          <w:lang w:val="en-US"/>
+        </w:rPr>
+        <w:t>;</w:t>
+      </w:r>
+      <w:proofErr w:type="gramEnd"/>
+    </w:p>
+    <w:p>
+      <w:pPr>
+        <w:rPr>
+          <w:lang w:val="en-US"/>
+        </w:rPr>
+      </w:pPr>
+      <w:r>
+        <w:rPr>
+          <w:lang w:val="en-US"/>
+        </w:rPr>
+        <w:t xml:space="preserve">To use </w:t>
+      </w:r>
+      <w:proofErr w:type="spellStart"/>
+      <w:r>
+        <w:rPr>
+          <w:lang w:val="en-US"/>
+        </w:rPr>
+        <w:t>ycsb</w:t>
+      </w:r>
+      <w:proofErr w:type="spellEnd"/>
+      <w:r>
+        <w:rPr>
+          <w:lang w:val="en-US"/>
+        </w:rPr>
+        <w:t xml:space="preserve"> </w:t>
+      </w:r>
+      <w:proofErr w:type="gramStart"/>
+      <w:r>
+        <w:rPr>
+          <w:lang w:val="en-US"/>
+        </w:rPr>
+        <w:t>database :</w:t>
+      </w:r>
+      <w:proofErr w:type="gramEnd"/>
+      <w:r>
+        <w:rPr>
+          <w:lang w:val="en-US"/>
+        </w:rPr>
+        <w:t xml:space="preserve"> use </w:t>
+      </w:r>
+      <w:proofErr w:type="spellStart"/>
+      <w:r>
+        <w:rPr>
+          <w:lang w:val="en-US"/>
+        </w:rPr>
+        <w:t>ycsb</w:t>
+      </w:r>
+      <w:proofErr w:type="spellEnd"/>
+    </w:p>
+    <w:p>
+      <w:pPr>
+        <w:rPr>
+          <w:lang w:val="en-US"/>
+        </w:rPr>
+      </w:pPr>
+      <w:r>
+        <w:rPr>
+          <w:lang w:val="en-US"/>
+        </w:rPr>
+        <w:t xml:space="preserve">To show collections: show </w:t>
+      </w:r>
+      <w:proofErr w:type="gramStart"/>
+      <w:r>
+        <w:rPr>
+          <w:lang w:val="en-US"/>
+        </w:rPr>
+        <w:t>collections</w:t>
+      </w:r>
+      <w:proofErr w:type="gramEnd"/>
+    </w:p>
+    <w:p>
+      <w:pPr>
+        <w:rPr>
+          <w:lang w:val="en-US"/>
+        </w:rPr>
+      </w:pPr>
+    </w:p>
+    <w:p>
+      <w:pPr>
+        <w:rPr>
+          <w:lang w:val="en-US"/>
+        </w:rPr>
+      </w:pPr>
+      <w:r>
+        <w:rPr>
+          <w:lang w:val="en-US"/>
+        </w:rPr>
+        <w:t xml:space="preserve">To count </w:t>
+      </w:r>
+      <w:proofErr w:type="spellStart"/>
+      <w:r>
+        <w:rPr>
+          <w:lang w:val="en-US"/>
+        </w:rPr>
+        <w:t>doucments</w:t>
+      </w:r>
+      <w:proofErr w:type="spellEnd"/>
+      <w:r>
+        <w:rPr>
+          <w:lang w:val="en-US"/>
+        </w:rPr>
+        <w:t xml:space="preserve"> </w:t>
+      </w:r>
+      <w:proofErr w:type="gramStart"/>
+      <w:r>
+        <w:rPr>
+          <w:lang w:val="en-US"/>
+        </w:rPr>
+        <w:t>use :</w:t>
+      </w:r>
+      <w:proofErr w:type="gramEnd"/>
+      <w:r>
+        <w:rPr>
+          <w:lang w:val="en-US"/>
+        </w:rPr>
+        <w:t xml:space="preserve">  </w:t>
+      </w:r>
+      <w:proofErr w:type="spellStart"/>
+      <w:r>
+        <w:rPr>
+          <w:lang w:val="en-US"/>
+        </w:rPr>
+        <w:t>db.usertable.countDocuments</w:t>
+      </w:r>
+      <w:proofErr w:type="spellEnd"/>
+      <w:r>
+        <w:rPr>
+          <w:lang w:val="en-US"/>
+        </w:rPr>
+        <w:t>()</w:t>
+      </w:r>
+    </w:p>
+    <w:p>
+      <w:pPr>
+        <w:rPr>
+          <w:lang w:val="en-US"/>
+        </w:rPr>
+      </w:pPr>
+    </w:p>
+    <w:p>
+      <w:pPr>
+        <w:rPr>
+          <w:lang w:val="en-US"/>
+        </w:rPr>
+      </w:pPr>
+      <w:r>
+        <w:rPr>
+          <w:lang w:val="en-US"/>
+        </w:rPr>
+        <w:t xml:space="preserve">To save a text file of mongo metrics in, use the command: </w:t>
+      </w:r>
+    </w:p>
+    <w:p>
+      <w:pPr>
+        <w:tabs>
+          <w:tab w:val="left" w:pos="560"/>
+          <w:tab w:val="left" w:pos="1120"/>
+          <w:tab w:val="left" w:pos="1680"/>
+          <w:tab w:val="left" w:pos="2240"/>
+          <w:tab w:val="left" w:pos="2800"/>
+          <w:tab w:val="left" w:pos="3360"/>
+          <w:tab w:val="left" w:pos="3920"/>
+          <w:tab w:val="left" w:pos="4480"/>
+          <w:tab w:val="left" w:pos="5040"/>
+          <w:tab w:val="left" w:pos="5600"/>
+          <w:tab w:val="left" w:pos="6160"/>
+          <w:tab w:val="left" w:pos="6720"/>
+        </w:tabs>
+        <w:autoSpaceDE w:val="0"/>
+        <w:autoSpaceDN w:val="0"/>
+        <w:adjustRightInd w:val="0"/>
+        <w:rPr>
+          <w:rFonts w:ascii="Helvetica" w:hAnsi="Helvetica" w:cs="Helvetica"/>
+          <w:color w:val="1B1F23"/>
+          <w:kern w:val="0"/>
+          <w:sz w:val="22"/>
+          <w:szCs w:val="22"/>
+          <w:lang w:val="en-US"/>
+        </w:rPr>
+      </w:pPr>
+      <w:proofErr w:type="gramStart"/>
+      <w:r>
+        <w:rPr>
+          <w:rFonts w:ascii="Helvetica" w:hAnsi="Helvetica" w:cs="Helvetica"/>
+          <w:color w:val="1B1F23"/>
+          <w:kern w:val="0"/>
+          <w:sz w:val="22"/>
+          <w:szCs w:val="22"/>
+          <w:lang w:val="en-US"/>
+        </w:rPr>
+        <w:t>./</w:t>
+      </w:r>
+      <w:proofErr w:type="gramEnd"/>
+      <w:r>
+        <w:rPr>
+          <w:rFonts w:ascii="Helvetica" w:hAnsi="Helvetica" w:cs="Helvetica"/>
+          <w:color w:val="1B1F23"/>
+          <w:kern w:val="0"/>
+          <w:sz w:val="22"/>
+          <w:szCs w:val="22"/>
+          <w:lang w:val="en-US"/>
+        </w:rPr>
+        <w:t>bin/</w:t>
+      </w:r>
+      <w:proofErr w:type="spellStart"/>
+      <w:r>
+        <w:rPr>
+          <w:rFonts w:ascii="Helvetica" w:hAnsi="Helvetica" w:cs="Helvetica"/>
+          <w:color w:val="1B1F23"/>
+          <w:kern w:val="0"/>
+          <w:sz w:val="22"/>
+          <w:szCs w:val="22"/>
+          <w:lang w:val="en-US"/>
+        </w:rPr>
+        <w:t>ycsb</w:t>
+      </w:r>
+      <w:proofErr w:type="spellEnd"/>
+      <w:r>
+        <w:rPr>
+          <w:rFonts w:ascii="Helvetica" w:hAnsi="Helvetica" w:cs="Helvetica"/>
+          <w:color w:val="1B1F23"/>
+          <w:kern w:val="0"/>
+          <w:sz w:val="22"/>
+          <w:szCs w:val="22"/>
+          <w:lang w:val="en-US"/>
+        </w:rPr>
+        <w:t xml:space="preserve"> load </w:t>
+      </w:r>
+      <w:proofErr w:type="spellStart"/>
+      <w:r>
+        <w:rPr>
+          <w:rFonts w:ascii="Helvetica" w:hAnsi="Helvetica" w:cs="Helvetica"/>
+          <w:color w:val="1B1F23"/>
+          <w:kern w:val="0"/>
+          <w:sz w:val="22"/>
+          <w:szCs w:val="22"/>
+          <w:lang w:val="en-US"/>
+        </w:rPr>
+        <w:t>mongodb</w:t>
+      </w:r>
+      <w:proofErr w:type="spellEnd"/>
+      <w:r>
+        <w:rPr>
+          <w:rFonts w:ascii="Helvetica" w:hAnsi="Helvetica" w:cs="Helvetica"/>
+          <w:color w:val="1B1F23"/>
+          <w:kern w:val="0"/>
+          <w:sz w:val="22"/>
+          <w:szCs w:val="22"/>
+          <w:lang w:val="en-US"/>
+        </w:rPr>
+        <w:t xml:space="preserve"> -s -P workloads/</w:t>
+      </w:r>
+      <w:proofErr w:type="spellStart"/>
+      <w:r>
+        <w:rPr>
+          <w:rFonts w:ascii="Helvetica" w:hAnsi="Helvetica" w:cs="Helvetica"/>
+          <w:color w:val="1B1F23"/>
+          <w:kern w:val="0"/>
+          <w:sz w:val="22"/>
+          <w:szCs w:val="22"/>
+          <w:lang w:val="en-US"/>
+        </w:rPr>
+        <w:t>workloada</w:t>
+      </w:r>
+      <w:proofErr w:type="spellEnd"/>
+      <w:r>
+        <w:rPr>
+          <w:rFonts w:ascii="Helvetica" w:hAnsi="Helvetica" w:cs="Helvetica"/>
+          <w:color w:val="1B1F23"/>
+          <w:kern w:val="0"/>
+          <w:sz w:val="22"/>
+          <w:szCs w:val="22"/>
+          <w:lang w:val="en-US"/>
+        </w:rPr>
+        <w:t xml:space="preserve"> &gt; /home/</w:t>
+      </w:r>
+      <w:proofErr w:type="spellStart"/>
+      <w:r>
+        <w:rPr>
+          <w:rFonts w:ascii="Helvetica" w:hAnsi="Helvetica" w:cs="Helvetica"/>
+          <w:color w:val="1B1F23"/>
+          <w:kern w:val="0"/>
+          <w:sz w:val="22"/>
+          <w:szCs w:val="22"/>
+          <w:lang w:val="en-US"/>
+        </w:rPr>
+        <w:t>hduser</w:t>
+      </w:r>
+      <w:proofErr w:type="spellEnd"/>
+      <w:r>
+        <w:rPr>
+          <w:rFonts w:ascii="Helvetica" w:hAnsi="Helvetica" w:cs="Helvetica"/>
+          <w:color w:val="1B1F23"/>
+          <w:kern w:val="0"/>
+          <w:sz w:val="22"/>
+          <w:szCs w:val="22"/>
+          <w:lang w:val="en-US"/>
+        </w:rPr>
+        <w:t>/output-</w:t>
+      </w:r>
+    </w:p>
+    <w:p>
+      <w:pPr>
+        <w:rPr>
+          <w:lang w:val="en-US"/>
+        </w:rPr>
+      </w:pPr>
+      <w:r>
+        <w:rPr>
+          <w:rFonts w:ascii="Helvetica" w:hAnsi="Helvetica" w:cs="Helvetica"/>
+          <w:color w:val="1B1F23"/>
+          <w:kern w:val="0"/>
+          <w:sz w:val="22"/>
+          <w:szCs w:val="22"/>
+          <w:lang w:val="en-US"/>
+        </w:rPr>
+        <w:t>Load.txt</w:t>
       </w:r>
     </w:p>
     <w:sectPr>
@@ -36,6 +1985,126 @@
     </w:sectPr>
   </w:body>
 </w:document>
+</file>
+
+<file path=word/numbering.xml><?xml version="1.0" encoding="utf-8"?>
+<w:numbering xmlns:wpc="http://schemas.microsoft.com/office/word/2010/wordprocessingCanvas" xmlns:cx="http://schemas.microsoft.com/office/drawing/2014/chartex" xmlns:cx1="http://schemas.microsoft.com/office/drawing/2015/9/8/chartex" xmlns:cx2="http://schemas.microsoft.com/office/drawing/2015/10/21/chartex" xmlns:cx3="http://schemas.microsoft.com/office/drawing/2016/5/9/chartex" xmlns:cx4="http://schemas.microsoft.com/office/drawing/2016/5/10/chartex" xmlns:cx5="http://schemas.microsoft.com/office/drawing/2016/5/11/chartex" xmlns:cx6="http://schemas.microsoft.com/office/drawing/2016/5/12/chartex" xmlns:cx7="http://schemas.microsoft.com/office/drawing/2016/5/13/chartex" xmlns:cx8="http://schemas.microsoft.com/office/drawing/2016/5/14/chartex" xmlns:mc="http://schemas.openxmlformats.org/markup-compatibility/2006" xmlns:aink="http://schemas.microsoft.com/office/drawing/2016/ink" xmlns:am3d="http://schemas.microsoft.com/office/drawing/2017/model3d" xmlns:o="urn:schemas-microsoft-com:office:office" xmlns:oel="http://schemas.microsoft.com/office/2019/extlst" xmlns:r="http://schemas.openxmlformats.org/officeDocument/2006/relationships" xmlns:m="http://schemas.openxmlformats.org/officeDocument/2006/math" xmlns:v="urn:schemas-microsoft-com:vml" xmlns:wp14="http://schemas.microsoft.com/office/word/2010/wordprocessingDrawing" xmlns:wp="http://schemas.openxmlformats.org/drawingml/2006/wordprocessingDrawing" xmlns:w10="urn:schemas-microsoft-com:office:word" xmlns:w="http://schemas.openxmlformats.org/wordprocessingml/2006/main" xmlns:w14="http://schemas.microsoft.com/office/word/2010/wordml" xmlns:w15="http://schemas.microsoft.com/office/word/2012/wordml" xmlns:w16cex="http://schemas.microsoft.com/office/word/2018/wordml/cex" xmlns:w16cid="http://schemas.microsoft.com/office/word/2016/wordml/cid" xmlns:w16="http://schemas.microsoft.com/office/word/2018/wordml" xmlns:w16sdtdh="http://schemas.microsoft.com/office/word/2020/wordml/sdtdatahash" xmlns:w16se="http://schemas.microsoft.com/office/word/2015/wordml/symex" xmlns:wpg="http://schemas.microsoft.com/office/word/2010/wordprocessingGroup" xmlns:wpi="http://schemas.microsoft.com/office/word/2010/wordprocessingInk" xmlns:wne="http://schemas.microsoft.com/office/word/2006/wordml" xmlns:wps="http://schemas.microsoft.com/office/word/2010/wordprocessingShape" mc:Ignorable="w14 w15 w16se w16cid w16 w16cex w16sdtdh wp14">
+  <w:abstractNum w:abstractNumId="0" w15:restartNumberingAfterBreak="0">
+    <w:nsid w:val="0E6E579E"/>
+    <w:multiLevelType w:val="hybridMultilevel"/>
+    <w:tmpl w:val="CFE41D46"/>
+    <w:lvl w:ilvl="0" w:tplc="37727660">
+      <w:numFmt w:val="bullet"/>
+      <w:lvlText w:val="-"/>
+      <w:lvlJc w:val="left"/>
+      <w:pPr>
+        <w:ind w:left="720" w:hanging="360"/>
+      </w:pPr>
+      <w:rPr>
+        <w:rFonts w:ascii="Calibri" w:eastAsiaTheme="minorHAnsi" w:hAnsi="Calibri" w:cs="Calibri" w:hint="default"/>
+      </w:rPr>
+    </w:lvl>
+    <w:lvl w:ilvl="1" w:tplc="04090003" w:tentative="1">
+      <w:start w:val="1"/>
+      <w:numFmt w:val="bullet"/>
+      <w:lvlText w:val="o"/>
+      <w:lvlJc w:val="left"/>
+      <w:pPr>
+        <w:ind w:left="1440" w:hanging="360"/>
+      </w:pPr>
+      <w:rPr>
+        <w:rFonts w:ascii="Courier New" w:hAnsi="Courier New" w:cs="Courier New" w:hint="default"/>
+      </w:rPr>
+    </w:lvl>
+    <w:lvl w:ilvl="2" w:tplc="04090005" w:tentative="1">
+      <w:start w:val="1"/>
+      <w:numFmt w:val="bullet"/>
+      <w:lvlText w:val=""/>
+      <w:lvlJc w:val="left"/>
+      <w:pPr>
+        <w:ind w:left="2160" w:hanging="360"/>
+      </w:pPr>
+      <w:rPr>
+        <w:rFonts w:ascii="Wingdings" w:hAnsi="Wingdings" w:hint="default"/>
+      </w:rPr>
+    </w:lvl>
+    <w:lvl w:ilvl="3" w:tplc="04090001" w:tentative="1">
+      <w:start w:val="1"/>
+      <w:numFmt w:val="bullet"/>
+      <w:lvlText w:val=""/>
+      <w:lvlJc w:val="left"/>
+      <w:pPr>
+        <w:ind w:left="2880" w:hanging="360"/>
+      </w:pPr>
+      <w:rPr>
+        <w:rFonts w:ascii="Symbol" w:hAnsi="Symbol" w:hint="default"/>
+      </w:rPr>
+    </w:lvl>
+    <w:lvl w:ilvl="4" w:tplc="04090003" w:tentative="1">
+      <w:start w:val="1"/>
+      <w:numFmt w:val="bullet"/>
+      <w:lvlText w:val="o"/>
+      <w:lvlJc w:val="left"/>
+      <w:pPr>
+        <w:ind w:left="3600" w:hanging="360"/>
+      </w:pPr>
+      <w:rPr>
+        <w:rFonts w:ascii="Courier New" w:hAnsi="Courier New" w:cs="Courier New" w:hint="default"/>
+      </w:rPr>
+    </w:lvl>
+    <w:lvl w:ilvl="5" w:tplc="04090005" w:tentative="1">
+      <w:start w:val="1"/>
+      <w:numFmt w:val="bullet"/>
+      <w:lvlText w:val=""/>
+      <w:lvlJc w:val="left"/>
+      <w:pPr>
+        <w:ind w:left="4320" w:hanging="360"/>
+      </w:pPr>
+      <w:rPr>
+        <w:rFonts w:ascii="Wingdings" w:hAnsi="Wingdings" w:hint="default"/>
+      </w:rPr>
+    </w:lvl>
+    <w:lvl w:ilvl="6" w:tplc="04090001" w:tentative="1">
+      <w:start w:val="1"/>
+      <w:numFmt w:val="bullet"/>
+      <w:lvlText w:val=""/>
+      <w:lvlJc w:val="left"/>
+      <w:pPr>
+        <w:ind w:left="5040" w:hanging="360"/>
+      </w:pPr>
+      <w:rPr>
+        <w:rFonts w:ascii="Symbol" w:hAnsi="Symbol" w:hint="default"/>
+      </w:rPr>
+    </w:lvl>
+    <w:lvl w:ilvl="7" w:tplc="04090003" w:tentative="1">
+      <w:start w:val="1"/>
+      <w:numFmt w:val="bullet"/>
+      <w:lvlText w:val="o"/>
+      <w:lvlJc w:val="left"/>
+      <w:pPr>
+        <w:ind w:left="5760" w:hanging="360"/>
+      </w:pPr>
+      <w:rPr>
+        <w:rFonts w:ascii="Courier New" w:hAnsi="Courier New" w:cs="Courier New" w:hint="default"/>
+      </w:rPr>
+    </w:lvl>
+    <w:lvl w:ilvl="8" w:tplc="04090005" w:tentative="1">
+      <w:start w:val="1"/>
+      <w:numFmt w:val="bullet"/>
+      <w:lvlText w:val=""/>
+      <w:lvlJc w:val="left"/>
+      <w:pPr>
+        <w:ind w:left="6480" w:hanging="360"/>
+      </w:pPr>
+      <w:rPr>
+        <w:rFonts w:ascii="Wingdings" w:hAnsi="Wingdings" w:hint="default"/>
+      </w:rPr>
+    </w:lvl>
+  </w:abstractNum>
+  <w:num w:numId="1" w16cid:durableId="1890606219">
+    <w:abstractNumId w:val="0"/>
+  </w:num>
+</w:numbering>
 </file>
 
 <file path=word/styles.xml><?xml version="1.0" encoding="utf-8"?>
@@ -434,6 +2503,7 @@
   <w:style w:type="paragraph" w:default="1" w:styleId="Normal">
     <w:name w:val="Normal"/>
     <w:qFormat/>
+    <w:rsid w:val="005A5F1E"/>
   </w:style>
   <w:style w:type="paragraph" w:styleId="Heading1">
     <w:name w:val="heading 1"/>

</xml_diff>

<commit_message>
new change in writing file
</commit_message>
<xml_diff>
--- a/ca2_writing.docx
+++ b/ca2_writing.docx
@@ -12,33 +12,77 @@
         <w:rPr>
           <w:lang w:val="en-US"/>
         </w:rPr>
-        <w:t xml:space="preserve">This the first push : </w:t>
-      </w:r>
-    </w:p>
-    <w:p>
-      <w:pPr>
-        <w:rPr>
-          <w:lang w:val="en-US"/>
-        </w:rPr>
-      </w:pPr>
-    </w:p>
-    <w:p>
-      <w:pPr>
-        <w:rPr>
-          <w:lang w:val="en-US"/>
-        </w:rPr>
-      </w:pPr>
-      <w:r>
-        <w:rPr>
-          <w:lang w:val="en-US"/>
-        </w:rPr>
-        <w:t xml:space="preserve">Command to initiate mysql : </w:t>
-      </w:r>
-      <w:r>
-        <w:rPr>
-          <w:lang w:val="en-US"/>
-        </w:rPr>
-        <w:t>mysql -u root -p</w:t>
+        <w:t xml:space="preserve">This the first </w:t>
+      </w:r>
+      <w:proofErr w:type="gramStart"/>
+      <w:r>
+        <w:rPr>
+          <w:lang w:val="en-US"/>
+        </w:rPr>
+        <w:t>push :</w:t>
+      </w:r>
+      <w:proofErr w:type="gramEnd"/>
+      <w:r>
+        <w:rPr>
+          <w:lang w:val="en-US"/>
+        </w:rPr>
+        <w:t xml:space="preserve"> </w:t>
+      </w:r>
+    </w:p>
+    <w:p>
+      <w:pPr>
+        <w:rPr>
+          <w:lang w:val="en-US"/>
+        </w:rPr>
+      </w:pPr>
+    </w:p>
+    <w:p>
+      <w:pPr>
+        <w:rPr>
+          <w:lang w:val="en-US"/>
+        </w:rPr>
+      </w:pPr>
+      <w:r>
+        <w:rPr>
+          <w:lang w:val="en-US"/>
+        </w:rPr>
+        <w:t xml:space="preserve">Command to initiate </w:t>
+      </w:r>
+      <w:proofErr w:type="spellStart"/>
+      <w:proofErr w:type="gramStart"/>
+      <w:r>
+        <w:rPr>
+          <w:lang w:val="en-US"/>
+        </w:rPr>
+        <w:t>mysql</w:t>
+      </w:r>
+      <w:proofErr w:type="spellEnd"/>
+      <w:r>
+        <w:rPr>
+          <w:lang w:val="en-US"/>
+        </w:rPr>
+        <w:t xml:space="preserve"> :</w:t>
+      </w:r>
+      <w:proofErr w:type="gramEnd"/>
+      <w:r>
+        <w:rPr>
+          <w:lang w:val="en-US"/>
+        </w:rPr>
+        <w:t xml:space="preserve"> </w:t>
+      </w:r>
+      <w:proofErr w:type="spellStart"/>
+      <w:r>
+        <w:rPr>
+          <w:lang w:val="en-US"/>
+        </w:rPr>
+        <w:t>mysql</w:t>
+      </w:r>
+      <w:proofErr w:type="spellEnd"/>
+      <w:r>
+        <w:rPr>
+          <w:lang w:val="en-US"/>
+        </w:rPr>
+        <w:t xml:space="preserve"> -u root -p</w:t>
       </w:r>
       <w:r>
         <w:rPr>
@@ -84,14 +128,94 @@
         <w:rPr>
           <w:lang w:val="en-US"/>
         </w:rPr>
-        <w:t xml:space="preserve">Enabling loading local with the commandf :  </w:t>
-      </w:r>
-      <w:r>
-        <w:rPr>
-          <w:lang w:val="en-US"/>
-        </w:rPr>
-        <w:t>sudo nano /etc/mysql/mysql.conf.d/mysqld.cnf</w:t>
-      </w:r>
+        <w:t xml:space="preserve">Enabling loading local with the </w:t>
+      </w:r>
+      <w:proofErr w:type="spellStart"/>
+      <w:proofErr w:type="gramStart"/>
+      <w:r>
+        <w:rPr>
+          <w:lang w:val="en-US"/>
+        </w:rPr>
+        <w:t>commandf</w:t>
+      </w:r>
+      <w:proofErr w:type="spellEnd"/>
+      <w:r>
+        <w:rPr>
+          <w:lang w:val="en-US"/>
+        </w:rPr>
+        <w:t xml:space="preserve"> :</w:t>
+      </w:r>
+      <w:proofErr w:type="gramEnd"/>
+      <w:r>
+        <w:rPr>
+          <w:lang w:val="en-US"/>
+        </w:rPr>
+        <w:t xml:space="preserve">  </w:t>
+      </w:r>
+      <w:proofErr w:type="spellStart"/>
+      <w:r>
+        <w:rPr>
+          <w:lang w:val="en-US"/>
+        </w:rPr>
+        <w:t>sudo</w:t>
+      </w:r>
+      <w:proofErr w:type="spellEnd"/>
+      <w:r>
+        <w:rPr>
+          <w:lang w:val="en-US"/>
+        </w:rPr>
+        <w:t xml:space="preserve"> nano /</w:t>
+      </w:r>
+      <w:proofErr w:type="spellStart"/>
+      <w:r>
+        <w:rPr>
+          <w:lang w:val="en-US"/>
+        </w:rPr>
+        <w:t>etc</w:t>
+      </w:r>
+      <w:proofErr w:type="spellEnd"/>
+      <w:r>
+        <w:rPr>
+          <w:lang w:val="en-US"/>
+        </w:rPr>
+        <w:t>/</w:t>
+      </w:r>
+      <w:proofErr w:type="spellStart"/>
+      <w:r>
+        <w:rPr>
+          <w:lang w:val="en-US"/>
+        </w:rPr>
+        <w:t>mysql</w:t>
+      </w:r>
+      <w:proofErr w:type="spellEnd"/>
+      <w:r>
+        <w:rPr>
+          <w:lang w:val="en-US"/>
+        </w:rPr>
+        <w:t>/</w:t>
+      </w:r>
+      <w:proofErr w:type="spellStart"/>
+      <w:r>
+        <w:rPr>
+          <w:lang w:val="en-US"/>
+        </w:rPr>
+        <w:t>mysql.conf.d</w:t>
+      </w:r>
+      <w:proofErr w:type="spellEnd"/>
+      <w:r>
+        <w:rPr>
+          <w:lang w:val="en-US"/>
+        </w:rPr>
+        <w:t>/</w:t>
+      </w:r>
+      <w:proofErr w:type="spellStart"/>
+      <w:r>
+        <w:rPr>
+          <w:lang w:val="en-US"/>
+        </w:rPr>
+        <w:t>mysqld.cnf</w:t>
+      </w:r>
+      <w:proofErr w:type="spellEnd"/>
       <w:r>
         <w:rPr>
           <w:lang w:val="en-US"/>
@@ -111,11 +235,33 @@
         </w:rPr>
         <w:t xml:space="preserve">command to import the csv adding the headers according to the requirements : </w:t>
       </w:r>
-      <w:r>
-        <w:rPr>
-          <w:lang w:val="en-US"/>
-        </w:rPr>
-        <w:t>mysqlimport -u root -p --local --fields-terminated-by=',' --ignore-lines=1 ca2_tweets /home/hduser/Downloads/ProjectTweets.csv</w:t>
+      <w:proofErr w:type="spellStart"/>
+      <w:r>
+        <w:rPr>
+          <w:lang w:val="en-US"/>
+        </w:rPr>
+        <w:t>mysqlimport</w:t>
+      </w:r>
+      <w:proofErr w:type="spellEnd"/>
+      <w:r>
+        <w:rPr>
+          <w:lang w:val="en-US"/>
+        </w:rPr>
+        <w:t xml:space="preserve"> -u root -p --local --fields-terminated-by=',' --ignore-lines=1 ca2_tweets /home/</w:t>
+      </w:r>
+      <w:proofErr w:type="spellStart"/>
+      <w:r>
+        <w:rPr>
+          <w:lang w:val="en-US"/>
+        </w:rPr>
+        <w:t>hduser</w:t>
+      </w:r>
+      <w:proofErr w:type="spellEnd"/>
+      <w:r>
+        <w:rPr>
+          <w:lang w:val="en-US"/>
+        </w:rPr>
+        <w:t>/Downloads/ProjectTweets.csv</w:t>
       </w:r>
     </w:p>
     <w:p>
@@ -138,15 +284,71 @@
           <w:lang w:val="en-US"/>
         </w:rPr>
       </w:pPr>
-      <w:r>
-        <w:rPr>
-          <w:rFonts w:ascii="AppleSystemUIFont" w:hAnsi="AppleSystemUIFont" w:cs="AppleSystemUIFont"/>
-          <w:kern w:val="0"/>
-          <w:sz w:val="26"/>
-          <w:szCs w:val="26"/>
-          <w:lang w:val="en-US"/>
-        </w:rPr>
-        <w:t xml:space="preserve">mysqlimport -u root -p --local --fields-terminated-by=',' --ignore-lines=1 ca2_tweets /home/hduser/Downloads/ProjectTweets.csv ===&gt; the problem with this command was in the column text, because It was separating by commas, but the column was a mess. </w:t>
+      <w:proofErr w:type="spellStart"/>
+      <w:r>
+        <w:rPr>
+          <w:rFonts w:ascii="AppleSystemUIFont" w:hAnsi="AppleSystemUIFont" w:cs="AppleSystemUIFont"/>
+          <w:kern w:val="0"/>
+          <w:sz w:val="26"/>
+          <w:szCs w:val="26"/>
+          <w:lang w:val="en-US"/>
+        </w:rPr>
+        <w:t>mysqlimport</w:t>
+      </w:r>
+      <w:proofErr w:type="spellEnd"/>
+      <w:r>
+        <w:rPr>
+          <w:rFonts w:ascii="AppleSystemUIFont" w:hAnsi="AppleSystemUIFont" w:cs="AppleSystemUIFont"/>
+          <w:kern w:val="0"/>
+          <w:sz w:val="26"/>
+          <w:szCs w:val="26"/>
+          <w:lang w:val="en-US"/>
+        </w:rPr>
+        <w:t xml:space="preserve"> -u root -p --local --fields-terminated-by=',' --ignore-lines=1 ca2_tweets /home/</w:t>
+      </w:r>
+      <w:proofErr w:type="spellStart"/>
+      <w:r>
+        <w:rPr>
+          <w:rFonts w:ascii="AppleSystemUIFont" w:hAnsi="AppleSystemUIFont" w:cs="AppleSystemUIFont"/>
+          <w:kern w:val="0"/>
+          <w:sz w:val="26"/>
+          <w:szCs w:val="26"/>
+          <w:lang w:val="en-US"/>
+        </w:rPr>
+        <w:t>hduser</w:t>
+      </w:r>
+      <w:proofErr w:type="spellEnd"/>
+      <w:r>
+        <w:rPr>
+          <w:rFonts w:ascii="AppleSystemUIFont" w:hAnsi="AppleSystemUIFont" w:cs="AppleSystemUIFont"/>
+          <w:kern w:val="0"/>
+          <w:sz w:val="26"/>
+          <w:szCs w:val="26"/>
+          <w:lang w:val="en-US"/>
+        </w:rPr>
+        <w:t xml:space="preserve">/Downloads/ProjectTweets.csv ===&gt; the problem with this command was in the column text, because </w:t>
+      </w:r>
+      <w:proofErr w:type="gramStart"/>
+      <w:r>
+        <w:rPr>
+          <w:rFonts w:ascii="AppleSystemUIFont" w:hAnsi="AppleSystemUIFont" w:cs="AppleSystemUIFont"/>
+          <w:kern w:val="0"/>
+          <w:sz w:val="26"/>
+          <w:szCs w:val="26"/>
+          <w:lang w:val="en-US"/>
+        </w:rPr>
+        <w:t>It</w:t>
+      </w:r>
+      <w:proofErr w:type="gramEnd"/>
+      <w:r>
+        <w:rPr>
+          <w:rFonts w:ascii="AppleSystemUIFont" w:hAnsi="AppleSystemUIFont" w:cs="AppleSystemUIFont"/>
+          <w:kern w:val="0"/>
+          <w:sz w:val="26"/>
+          <w:szCs w:val="26"/>
+          <w:lang w:val="en-US"/>
+        </w:rPr>
+        <w:t xml:space="preserve"> was separating by commas, but the column was a mess. </w:t>
       </w:r>
     </w:p>
     <w:p>
@@ -184,7 +386,51 @@
           <w:szCs w:val="26"/>
           <w:lang w:val="en-US"/>
         </w:rPr>
-        <w:t xml:space="preserve">Check the status of the mysql database : </w:t>
+        <w:t xml:space="preserve">Check the status of the </w:t>
+      </w:r>
+      <w:proofErr w:type="spellStart"/>
+      <w:r>
+        <w:rPr>
+          <w:rFonts w:ascii="AppleSystemUIFont" w:hAnsi="AppleSystemUIFont" w:cs="AppleSystemUIFont"/>
+          <w:kern w:val="0"/>
+          <w:sz w:val="26"/>
+          <w:szCs w:val="26"/>
+          <w:lang w:val="en-US"/>
+        </w:rPr>
+        <w:t>mysql</w:t>
+      </w:r>
+      <w:proofErr w:type="spellEnd"/>
+      <w:r>
+        <w:rPr>
+          <w:rFonts w:ascii="AppleSystemUIFont" w:hAnsi="AppleSystemUIFont" w:cs="AppleSystemUIFont"/>
+          <w:kern w:val="0"/>
+          <w:sz w:val="26"/>
+          <w:szCs w:val="26"/>
+          <w:lang w:val="en-US"/>
+        </w:rPr>
+        <w:t xml:space="preserve"> </w:t>
+      </w:r>
+      <w:proofErr w:type="gramStart"/>
+      <w:r>
+        <w:rPr>
+          <w:rFonts w:ascii="AppleSystemUIFont" w:hAnsi="AppleSystemUIFont" w:cs="AppleSystemUIFont"/>
+          <w:kern w:val="0"/>
+          <w:sz w:val="26"/>
+          <w:szCs w:val="26"/>
+          <w:lang w:val="en-US"/>
+        </w:rPr>
+        <w:t>database :</w:t>
+      </w:r>
+      <w:proofErr w:type="gramEnd"/>
+      <w:r>
+        <w:rPr>
+          <w:rFonts w:ascii="AppleSystemUIFont" w:hAnsi="AppleSystemUIFont" w:cs="AppleSystemUIFont"/>
+          <w:kern w:val="0"/>
+          <w:sz w:val="26"/>
+          <w:szCs w:val="26"/>
+          <w:lang w:val="en-US"/>
+        </w:rPr>
+        <w:t xml:space="preserve"> </w:t>
       </w:r>
     </w:p>
     <w:p>
@@ -222,7 +468,29 @@
           <w:szCs w:val="26"/>
           <w:lang w:val="en-US"/>
         </w:rPr>
-        <w:t>CREATE TABLE ProjectTweets (</w:t>
+        <w:t xml:space="preserve">CREATE TABLE </w:t>
+      </w:r>
+      <w:proofErr w:type="spellStart"/>
+      <w:r>
+        <w:rPr>
+          <w:rFonts w:ascii="AppleSystemUIFont" w:hAnsi="AppleSystemUIFont" w:cs="AppleSystemUIFont"/>
+          <w:kern w:val="0"/>
+          <w:sz w:val="26"/>
+          <w:szCs w:val="26"/>
+          <w:lang w:val="en-US"/>
+        </w:rPr>
+        <w:t>ProjectTweets</w:t>
+      </w:r>
+      <w:proofErr w:type="spellEnd"/>
+      <w:r>
+        <w:rPr>
+          <w:rFonts w:ascii="AppleSystemUIFont" w:hAnsi="AppleSystemUIFont" w:cs="AppleSystemUIFont"/>
+          <w:kern w:val="0"/>
+          <w:sz w:val="26"/>
+          <w:szCs w:val="26"/>
+          <w:lang w:val="en-US"/>
+        </w:rPr>
+        <w:t xml:space="preserve"> (</w:t>
       </w:r>
     </w:p>
     <w:p>
@@ -294,7 +562,29 @@
           <w:szCs w:val="26"/>
           <w:lang w:val="en-US"/>
         </w:rPr>
-        <w:t xml:space="preserve">    `date` VARCHAR(50) NOT NULL,</w:t>
+        <w:t xml:space="preserve">    `date` </w:t>
+      </w:r>
+      <w:proofErr w:type="gramStart"/>
+      <w:r>
+        <w:rPr>
+          <w:rFonts w:ascii="AppleSystemUIFont" w:hAnsi="AppleSystemUIFont" w:cs="AppleSystemUIFont"/>
+          <w:kern w:val="0"/>
+          <w:sz w:val="26"/>
+          <w:szCs w:val="26"/>
+          <w:lang w:val="en-US"/>
+        </w:rPr>
+        <w:t>VARCHAR(</w:t>
+      </w:r>
+      <w:proofErr w:type="gramEnd"/>
+      <w:r>
+        <w:rPr>
+          <w:rFonts w:ascii="AppleSystemUIFont" w:hAnsi="AppleSystemUIFont" w:cs="AppleSystemUIFont"/>
+          <w:kern w:val="0"/>
+          <w:sz w:val="26"/>
+          <w:szCs w:val="26"/>
+          <w:lang w:val="en-US"/>
+        </w:rPr>
+        <w:t>50) NOT NULL,</w:t>
       </w:r>
     </w:p>
     <w:p>
@@ -318,7 +608,29 @@
           <w:szCs w:val="26"/>
           <w:lang w:val="en-US"/>
         </w:rPr>
-        <w:t xml:space="preserve">    flag VARCHAR(50) NOT NULL,</w:t>
+        <w:t xml:space="preserve">    flag </w:t>
+      </w:r>
+      <w:proofErr w:type="gramStart"/>
+      <w:r>
+        <w:rPr>
+          <w:rFonts w:ascii="AppleSystemUIFont" w:hAnsi="AppleSystemUIFont" w:cs="AppleSystemUIFont"/>
+          <w:kern w:val="0"/>
+          <w:sz w:val="26"/>
+          <w:szCs w:val="26"/>
+          <w:lang w:val="en-US"/>
+        </w:rPr>
+        <w:t>VARCHAR(</w:t>
+      </w:r>
+      <w:proofErr w:type="gramEnd"/>
+      <w:r>
+        <w:rPr>
+          <w:rFonts w:ascii="AppleSystemUIFont" w:hAnsi="AppleSystemUIFont" w:cs="AppleSystemUIFont"/>
+          <w:kern w:val="0"/>
+          <w:sz w:val="26"/>
+          <w:szCs w:val="26"/>
+          <w:lang w:val="en-US"/>
+        </w:rPr>
+        <w:t>50) NOT NULL,</w:t>
       </w:r>
     </w:p>
     <w:p>
@@ -342,7 +654,29 @@
           <w:szCs w:val="26"/>
           <w:lang w:val="en-US"/>
         </w:rPr>
-        <w:t xml:space="preserve">    user VARCHAR(50) NOT NULL,</w:t>
+        <w:t xml:space="preserve">    user </w:t>
+      </w:r>
+      <w:proofErr w:type="gramStart"/>
+      <w:r>
+        <w:rPr>
+          <w:rFonts w:ascii="AppleSystemUIFont" w:hAnsi="AppleSystemUIFont" w:cs="AppleSystemUIFont"/>
+          <w:kern w:val="0"/>
+          <w:sz w:val="26"/>
+          <w:szCs w:val="26"/>
+          <w:lang w:val="en-US"/>
+        </w:rPr>
+        <w:t>VARCHAR(</w:t>
+      </w:r>
+      <w:proofErr w:type="gramEnd"/>
+      <w:r>
+        <w:rPr>
+          <w:rFonts w:ascii="AppleSystemUIFont" w:hAnsi="AppleSystemUIFont" w:cs="AppleSystemUIFont"/>
+          <w:kern w:val="0"/>
+          <w:sz w:val="26"/>
+          <w:szCs w:val="26"/>
+          <w:lang w:val="en-US"/>
+        </w:rPr>
+        <w:t>50) NOT NULL,</w:t>
       </w:r>
     </w:p>
     <w:p>
@@ -463,7 +797,29 @@
           <w:szCs w:val="26"/>
           <w:lang w:val="en-US"/>
         </w:rPr>
-        <w:t>SELECT * FROM ca2_tweets.ProjectTweets LIMIT 10;</w:t>
+        <w:t>SELECT * FROM ca2_</w:t>
+      </w:r>
+      <w:proofErr w:type="gramStart"/>
+      <w:r>
+        <w:rPr>
+          <w:rFonts w:ascii="AppleSystemUIFont" w:hAnsi="AppleSystemUIFont" w:cs="AppleSystemUIFont"/>
+          <w:kern w:val="0"/>
+          <w:sz w:val="26"/>
+          <w:szCs w:val="26"/>
+          <w:lang w:val="en-US"/>
+        </w:rPr>
+        <w:t>tweets.ProjectTweets</w:t>
+      </w:r>
+      <w:proofErr w:type="gramEnd"/>
+      <w:r>
+        <w:rPr>
+          <w:rFonts w:ascii="AppleSystemUIFont" w:hAnsi="AppleSystemUIFont" w:cs="AppleSystemUIFont"/>
+          <w:kern w:val="0"/>
+          <w:sz w:val="26"/>
+          <w:szCs w:val="26"/>
+          <w:lang w:val="en-US"/>
+        </w:rPr>
+        <w:t xml:space="preserve"> LIMIT 10;</w:t>
       </w:r>
     </w:p>
     <w:p>
@@ -489,31 +845,216 @@
         </w:rPr>
         <w:t xml:space="preserve">Install locally pandas: </w:t>
       </w:r>
-      <w:r>
-        <w:rPr>
-          <w:lang w:val="en-US"/>
-        </w:rPr>
-        <w:t>sudo apt-get install python3-pandas</w:t>
-      </w:r>
-    </w:p>
-    <w:p>
-      <w:pPr>
-        <w:rPr>
-          <w:lang w:val="en-US"/>
-        </w:rPr>
-      </w:pPr>
-    </w:p>
-    <w:p>
-      <w:pPr>
-        <w:rPr>
-          <w:lang w:val="en-US"/>
-        </w:rPr>
-      </w:pPr>
-      <w:r>
-        <w:rPr>
-          <w:lang w:val="en-US"/>
-        </w:rPr>
-        <w:t xml:space="preserve">Check which libraries I have in my jupyter notebook : </w:t>
+      <w:proofErr w:type="spellStart"/>
+      <w:r>
+        <w:rPr>
+          <w:lang w:val="en-US"/>
+        </w:rPr>
+        <w:t>sudo</w:t>
+      </w:r>
+      <w:proofErr w:type="spellEnd"/>
+      <w:r>
+        <w:rPr>
+          <w:lang w:val="en-US"/>
+        </w:rPr>
+        <w:t xml:space="preserve"> apt-get install python3-</w:t>
+      </w:r>
+      <w:proofErr w:type="gramStart"/>
+      <w:r>
+        <w:rPr>
+          <w:lang w:val="en-US"/>
+        </w:rPr>
+        <w:t>pandas</w:t>
+      </w:r>
+      <w:proofErr w:type="gramEnd"/>
+    </w:p>
+    <w:p>
+      <w:pPr>
+        <w:rPr>
+          <w:lang w:val="en-US"/>
+        </w:rPr>
+      </w:pPr>
+    </w:p>
+    <w:p>
+      <w:pPr>
+        <w:rPr>
+          <w:lang w:val="en-US"/>
+        </w:rPr>
+      </w:pPr>
+      <w:r>
+        <w:rPr>
+          <w:lang w:val="en-US"/>
+        </w:rPr>
+        <w:t xml:space="preserve">Problem </w:t>
+      </w:r>
+      <w:proofErr w:type="gramStart"/>
+      <w:r>
+        <w:rPr>
+          <w:lang w:val="en-US"/>
+        </w:rPr>
+        <w:t>using :</w:t>
+      </w:r>
+      <w:proofErr w:type="gramEnd"/>
+      <w:r>
+        <w:rPr>
+          <w:lang w:val="en-US"/>
+        </w:rPr>
+        <w:t xml:space="preserve"> </w:t>
+      </w:r>
+      <w:r>
+        <w:rPr>
+          <w:lang w:val="en-US"/>
+        </w:rPr>
+        <w:t>!pip install python-</w:t>
+      </w:r>
+      <w:proofErr w:type="spellStart"/>
+      <w:r>
+        <w:rPr>
+          <w:lang w:val="en-US"/>
+        </w:rPr>
+        <w:t>dotenv</w:t>
+      </w:r>
+      <w:proofErr w:type="spellEnd"/>
+    </w:p>
+    <w:p>
+      <w:pPr>
+        <w:rPr>
+          <w:lang w:val="en-US"/>
+        </w:rPr>
+      </w:pPr>
+      <w:r>
+        <w:rPr>
+          <w:lang w:val="en-US"/>
+        </w:rPr>
+        <w:t>“</w:t>
+      </w:r>
+      <w:r>
+        <w:rPr>
+          <w:lang w:val="en-US"/>
+        </w:rPr>
+        <w:t xml:space="preserve">To install Python packages system-wide, try apt </w:t>
+      </w:r>
+      <w:r>
+        <w:rPr>
+          <w:lang w:val="en-US"/>
+        </w:rPr>
+        <w:t xml:space="preserve">install </w:t>
+      </w:r>
+      <w:r>
+        <w:rPr>
+          <w:lang w:val="en-US"/>
+        </w:rPr>
+        <w:t xml:space="preserve">python3-xyz, where </w:t>
+      </w:r>
+      <w:proofErr w:type="spellStart"/>
+      <w:r>
+        <w:rPr>
+          <w:lang w:val="en-US"/>
+        </w:rPr>
+        <w:t>xyz</w:t>
+      </w:r>
+      <w:proofErr w:type="spellEnd"/>
+      <w:r>
+        <w:rPr>
+          <w:lang w:val="en-US"/>
+        </w:rPr>
+        <w:t xml:space="preserve"> is the </w:t>
+      </w:r>
+      <w:proofErr w:type="gramStart"/>
+      <w:r>
+        <w:rPr>
+          <w:lang w:val="en-US"/>
+        </w:rPr>
+        <w:t>package</w:t>
+      </w:r>
+      <w:proofErr w:type="gramEnd"/>
+      <w:r>
+        <w:rPr>
+          <w:lang w:val="en-US"/>
+        </w:rPr>
+        <w:t xml:space="preserve"> </w:t>
+      </w:r>
+      <w:r>
+        <w:rPr>
+          <w:lang w:val="en-US"/>
+        </w:rPr>
+        <w:t>you are trying to install.</w:t>
+      </w:r>
+      <w:r>
+        <w:rPr>
+          <w:lang w:val="en-US"/>
+        </w:rPr>
+        <w:t xml:space="preserve">” So </w:t>
+      </w:r>
+      <w:proofErr w:type="spellStart"/>
+      <w:r>
+        <w:rPr>
+          <w:lang w:val="en-US"/>
+        </w:rPr>
+        <w:t>sudo</w:t>
+      </w:r>
+      <w:proofErr w:type="spellEnd"/>
+      <w:r>
+        <w:rPr>
+          <w:lang w:val="en-US"/>
+        </w:rPr>
+        <w:t xml:space="preserve"> apt-get install python3-</w:t>
+      </w:r>
+      <w:proofErr w:type="gramStart"/>
+      <w:r>
+        <w:rPr>
+          <w:lang w:val="en-US"/>
+        </w:rPr>
+        <w:t>dotenv</w:t>
+      </w:r>
+      <w:proofErr w:type="gramEnd"/>
+    </w:p>
+    <w:p>
+      <w:pPr>
+        <w:rPr>
+          <w:lang w:val="en-US"/>
+        </w:rPr>
+      </w:pPr>
+    </w:p>
+    <w:p>
+      <w:pPr>
+        <w:rPr>
+          <w:lang w:val="en-US"/>
+        </w:rPr>
+      </w:pPr>
+      <w:r>
+        <w:rPr>
+          <w:lang w:val="en-US"/>
+        </w:rPr>
+        <w:t xml:space="preserve">Check which libraries I have in my </w:t>
+      </w:r>
+      <w:proofErr w:type="spellStart"/>
+      <w:r>
+        <w:rPr>
+          <w:lang w:val="en-US"/>
+        </w:rPr>
+        <w:t>jupyter</w:t>
+      </w:r>
+      <w:proofErr w:type="spellEnd"/>
+      <w:r>
+        <w:rPr>
+          <w:lang w:val="en-US"/>
+        </w:rPr>
+        <w:t xml:space="preserve"> </w:t>
+      </w:r>
+      <w:proofErr w:type="gramStart"/>
+      <w:r>
+        <w:rPr>
+          <w:lang w:val="en-US"/>
+        </w:rPr>
+        <w:t>notebook :</w:t>
+      </w:r>
+      <w:proofErr w:type="gramEnd"/>
+      <w:r>
+        <w:rPr>
+          <w:lang w:val="en-US"/>
+        </w:rPr>
+        <w:t xml:space="preserve"> </w:t>
       </w:r>
       <w:r>
         <w:rPr>
@@ -548,7 +1089,21 @@
         <w:rPr>
           <w:lang w:val="en-US"/>
         </w:rPr>
-        <w:t>Before using pyspark:</w:t>
+        <w:t xml:space="preserve">Before using </w:t>
+      </w:r>
+      <w:proofErr w:type="spellStart"/>
+      <w:r>
+        <w:rPr>
+          <w:lang w:val="en-US"/>
+        </w:rPr>
+        <w:t>pyspark</w:t>
+      </w:r>
+      <w:proofErr w:type="spellEnd"/>
+      <w:r>
+        <w:rPr>
+          <w:lang w:val="en-US"/>
+        </w:rPr>
+        <w:t>:</w:t>
       </w:r>
       <w:r>
         <w:rPr>
@@ -562,6 +1117,7 @@
         </w:rPr>
         <w:br/>
       </w:r>
+      <w:proofErr w:type="spellStart"/>
       <w:r>
         <w:rPr>
           <w:rFonts w:ascii="AppleSystemUIFont" w:hAnsi="AppleSystemUIFont" w:cs="AppleSystemUIFont"/>
@@ -574,6 +1130,7 @@
         </w:rPr>
         <w:t>jps</w:t>
       </w:r>
+      <w:proofErr w:type="spellEnd"/>
     </w:p>
     <w:p>
       <w:pPr>
@@ -688,8 +1245,33 @@
           <w:szCs w:val="26"/>
           <w:lang w:val="en-US"/>
         </w:rPr>
-        <w:lastRenderedPageBreak/>
-        <w:t xml:space="preserve">To know the host name : </w:t>
+        <w:t xml:space="preserve">To know the host </w:t>
+      </w:r>
+      <w:proofErr w:type="gramStart"/>
+      <w:r>
+        <w:rPr>
+          <w:rFonts w:ascii="AppleSystemUIFont" w:hAnsi="AppleSystemUIFont" w:cs="AppleSystemUIFont"/>
+          <w:b/>
+          <w:bCs/>
+          <w:kern w:val="0"/>
+          <w:sz w:val="26"/>
+          <w:szCs w:val="26"/>
+          <w:lang w:val="en-US"/>
+        </w:rPr>
+        <w:t>name :</w:t>
+      </w:r>
+      <w:proofErr w:type="gramEnd"/>
+      <w:r>
+        <w:rPr>
+          <w:rFonts w:ascii="AppleSystemUIFont" w:hAnsi="AppleSystemUIFont" w:cs="AppleSystemUIFont"/>
+          <w:b/>
+          <w:bCs/>
+          <w:kern w:val="0"/>
+          <w:sz w:val="26"/>
+          <w:szCs w:val="26"/>
+          <w:lang w:val="en-US"/>
+        </w:rPr>
+        <w:t xml:space="preserve"> </w:t>
       </w:r>
       <w:r>
         <w:rPr>
@@ -794,28 +1376,100 @@
         <w:rPr>
           <w:lang w:val="en-US"/>
         </w:rPr>
-        <w:t>Command to create a workload opn YCSB with 1000 units :</w:t>
-      </w:r>
-    </w:p>
-    <w:p>
-      <w:pPr>
-        <w:rPr>
-          <w:lang w:val="en-US"/>
-        </w:rPr>
-      </w:pPr>
-    </w:p>
-    <w:p>
-      <w:pPr>
-        <w:rPr>
-          <w:lang w:val="en-US"/>
-        </w:rPr>
-      </w:pPr>
-      <w:r>
-        <w:rPr>
-          <w:lang w:val="en-US"/>
-        </w:rPr>
-        <w:t>./bin/ycsb.sh load jdbc -P ./jdbc-binding/conf/db.properties -P workloads/workloada</w:t>
-      </w:r>
+        <w:t xml:space="preserve">Command to create a workload </w:t>
+      </w:r>
+      <w:proofErr w:type="spellStart"/>
+      <w:r>
+        <w:rPr>
+          <w:lang w:val="en-US"/>
+        </w:rPr>
+        <w:t>opn</w:t>
+      </w:r>
+      <w:proofErr w:type="spellEnd"/>
+      <w:r>
+        <w:rPr>
+          <w:lang w:val="en-US"/>
+        </w:rPr>
+        <w:t xml:space="preserve"> YCSB with 1000 </w:t>
+      </w:r>
+      <w:proofErr w:type="gramStart"/>
+      <w:r>
+        <w:rPr>
+          <w:lang w:val="en-US"/>
+        </w:rPr>
+        <w:t>units :</w:t>
+      </w:r>
+      <w:proofErr w:type="gramEnd"/>
+    </w:p>
+    <w:p>
+      <w:pPr>
+        <w:rPr>
+          <w:lang w:val="en-US"/>
+        </w:rPr>
+      </w:pPr>
+    </w:p>
+    <w:p>
+      <w:pPr>
+        <w:rPr>
+          <w:lang w:val="en-US"/>
+        </w:rPr>
+      </w:pPr>
+      <w:r>
+        <w:rPr>
+          <w:lang w:val="en-US"/>
+        </w:rPr>
+        <w:t xml:space="preserve">./bin/ycsb.sh load </w:t>
+      </w:r>
+      <w:proofErr w:type="spellStart"/>
+      <w:r>
+        <w:rPr>
+          <w:lang w:val="en-US"/>
+        </w:rPr>
+        <w:t>jdbc</w:t>
+      </w:r>
+      <w:proofErr w:type="spellEnd"/>
+      <w:r>
+        <w:rPr>
+          <w:lang w:val="en-US"/>
+        </w:rPr>
+        <w:t xml:space="preserve"> -P ./</w:t>
+      </w:r>
+      <w:proofErr w:type="spellStart"/>
+      <w:r>
+        <w:rPr>
+          <w:lang w:val="en-US"/>
+        </w:rPr>
+        <w:t>jdbc</w:t>
+      </w:r>
+      <w:proofErr w:type="spellEnd"/>
+      <w:r>
+        <w:rPr>
+          <w:lang w:val="en-US"/>
+        </w:rPr>
+        <w:t>-binding/conf/</w:t>
+      </w:r>
+      <w:proofErr w:type="spellStart"/>
+      <w:r>
+        <w:rPr>
+          <w:lang w:val="en-US"/>
+        </w:rPr>
+        <w:t>db.properties</w:t>
+      </w:r>
+      <w:proofErr w:type="spellEnd"/>
+      <w:r>
+        <w:rPr>
+          <w:lang w:val="en-US"/>
+        </w:rPr>
+        <w:t xml:space="preserve"> -P workloads/</w:t>
+      </w:r>
+      <w:proofErr w:type="spellStart"/>
+      <w:r>
+        <w:rPr>
+          <w:lang w:val="en-US"/>
+        </w:rPr>
+        <w:t>workloada</w:t>
+      </w:r>
+      <w:proofErr w:type="spellEnd"/>
       <w:r>
         <w:rPr>
           <w:lang w:val="en-US"/>
@@ -840,8 +1494,30 @@
         <w:rPr>
           <w:lang w:val="en-US"/>
         </w:rPr>
-        <w:t>In the case that I want to save a txt file :</w:t>
-      </w:r>
+        <w:t xml:space="preserve">In the case that I want to save a </w:t>
+      </w:r>
+      <w:proofErr w:type="spellStart"/>
+      <w:r>
+        <w:rPr>
+          <w:lang w:val="en-US"/>
+        </w:rPr>
+        <w:t>txt</w:t>
+      </w:r>
+      <w:proofErr w:type="spellEnd"/>
+      <w:r>
+        <w:rPr>
+          <w:lang w:val="en-US"/>
+        </w:rPr>
+        <w:t xml:space="preserve"> </w:t>
+      </w:r>
+      <w:proofErr w:type="gramStart"/>
+      <w:r>
+        <w:rPr>
+          <w:lang w:val="en-US"/>
+        </w:rPr>
+        <w:t>file :</w:t>
+      </w:r>
+      <w:proofErr w:type="gramEnd"/>
       <w:r>
         <w:rPr>
           <w:lang w:val="en-US"/>
@@ -858,27 +1534,111 @@
         <w:rPr>
           <w:lang w:val="en-US"/>
         </w:rPr>
-        <w:t>./bin/ycsb.sh load jdbc -P ./jdbc-binding/conf/db.properties -P workloads/workloada &gt; /home/hduser/outputMySQL_WORKLOADA.txt</w:t>
-      </w:r>
-    </w:p>
-    <w:p>
-      <w:pPr>
-        <w:rPr>
-          <w:lang w:val="en-US"/>
-        </w:rPr>
-      </w:pPr>
-    </w:p>
-    <w:p>
-      <w:pPr>
-        <w:rPr>
-          <w:lang w:val="en-US"/>
-        </w:rPr>
-      </w:pPr>
-      <w:r>
-        <w:rPr>
-          <w:lang w:val="en-US"/>
-        </w:rPr>
-        <w:t>In the case to use YCSB with mongo  into the file ycsb-0.17.0:</w:t>
+        <w:t xml:space="preserve">./bin/ycsb.sh load </w:t>
+      </w:r>
+      <w:proofErr w:type="spellStart"/>
+      <w:r>
+        <w:rPr>
+          <w:lang w:val="en-US"/>
+        </w:rPr>
+        <w:t>jdbc</w:t>
+      </w:r>
+      <w:proofErr w:type="spellEnd"/>
+      <w:r>
+        <w:rPr>
+          <w:lang w:val="en-US"/>
+        </w:rPr>
+        <w:t xml:space="preserve"> -P ./</w:t>
+      </w:r>
+      <w:proofErr w:type="spellStart"/>
+      <w:r>
+        <w:rPr>
+          <w:lang w:val="en-US"/>
+        </w:rPr>
+        <w:t>jdbc</w:t>
+      </w:r>
+      <w:proofErr w:type="spellEnd"/>
+      <w:r>
+        <w:rPr>
+          <w:lang w:val="en-US"/>
+        </w:rPr>
+        <w:t>-binding/conf/</w:t>
+      </w:r>
+      <w:proofErr w:type="spellStart"/>
+      <w:r>
+        <w:rPr>
+          <w:lang w:val="en-US"/>
+        </w:rPr>
+        <w:t>db.properties</w:t>
+      </w:r>
+      <w:proofErr w:type="spellEnd"/>
+      <w:r>
+        <w:rPr>
+          <w:lang w:val="en-US"/>
+        </w:rPr>
+        <w:t xml:space="preserve"> -P workloads/</w:t>
+      </w:r>
+      <w:proofErr w:type="spellStart"/>
+      <w:r>
+        <w:rPr>
+          <w:lang w:val="en-US"/>
+        </w:rPr>
+        <w:t>workloada</w:t>
+      </w:r>
+      <w:proofErr w:type="spellEnd"/>
+      <w:r>
+        <w:rPr>
+          <w:lang w:val="en-US"/>
+        </w:rPr>
+        <w:t xml:space="preserve"> &gt; /home/</w:t>
+      </w:r>
+      <w:proofErr w:type="spellStart"/>
+      <w:r>
+        <w:rPr>
+          <w:lang w:val="en-US"/>
+        </w:rPr>
+        <w:t>hduser</w:t>
+      </w:r>
+      <w:proofErr w:type="spellEnd"/>
+      <w:r>
+        <w:rPr>
+          <w:lang w:val="en-US"/>
+        </w:rPr>
+        <w:t>/outputMySQL_WORKLOADA.txt</w:t>
+      </w:r>
+    </w:p>
+    <w:p>
+      <w:pPr>
+        <w:rPr>
+          <w:lang w:val="en-US"/>
+        </w:rPr>
+      </w:pPr>
+    </w:p>
+    <w:p>
+      <w:pPr>
+        <w:rPr>
+          <w:lang w:val="en-US"/>
+        </w:rPr>
+      </w:pPr>
+      <w:r>
+        <w:rPr>
+          <w:lang w:val="en-US"/>
+        </w:rPr>
+        <w:t xml:space="preserve">In the case to use YCSB with </w:t>
+      </w:r>
+      <w:proofErr w:type="gramStart"/>
+      <w:r>
+        <w:rPr>
+          <w:lang w:val="en-US"/>
+        </w:rPr>
+        <w:t>mongo  into</w:t>
+      </w:r>
+      <w:proofErr w:type="gramEnd"/>
+      <w:r>
+        <w:rPr>
+          <w:lang w:val="en-US"/>
+        </w:rPr>
+        <w:t xml:space="preserve"> the file ycsb-0.17.0:</w:t>
       </w:r>
       <w:r>
         <w:rPr>
@@ -896,107 +1656,279 @@
         <w:rPr>
           <w:lang w:val="en-US"/>
         </w:rPr>
-        <w:t>./bin/ycsb.sh load mongodb -s -P workloads/workloada</w:t>
-      </w:r>
-    </w:p>
-    <w:p>
-      <w:pPr>
-        <w:rPr>
-          <w:lang w:val="en-US"/>
-        </w:rPr>
-      </w:pPr>
-    </w:p>
-    <w:p>
-      <w:pPr>
-        <w:rPr>
-          <w:lang w:val="en-US"/>
-        </w:rPr>
-      </w:pPr>
-      <w:r>
-        <w:rPr>
-          <w:lang w:val="en-US"/>
-        </w:rPr>
-        <w:t>START mongo database:  sudo systemctl start mongod</w:t>
-      </w:r>
-    </w:p>
-    <w:p>
-      <w:pPr>
-        <w:rPr>
-          <w:lang w:val="en-US"/>
-        </w:rPr>
-      </w:pPr>
-      <w:r>
-        <w:rPr>
-          <w:lang w:val="en-US"/>
-        </w:rPr>
-        <w:t>Check status of mongo database: sudo systemctl status mongod</w:t>
-      </w:r>
-    </w:p>
-    <w:p>
-      <w:pPr>
-        <w:rPr>
-          <w:lang w:val="en-US"/>
-        </w:rPr>
-      </w:pPr>
-    </w:p>
-    <w:p>
-      <w:pPr>
-        <w:rPr>
-          <w:lang w:val="en-US"/>
-        </w:rPr>
-      </w:pPr>
-    </w:p>
-    <w:p>
-      <w:pPr>
-        <w:rPr>
-          <w:lang w:val="en-US"/>
-        </w:rPr>
-      </w:pPr>
-      <w:r>
-        <w:rPr>
-          <w:lang w:val="en-US"/>
-        </w:rPr>
-        <w:t>Mongosh to interact with the databases;</w:t>
-      </w:r>
-    </w:p>
-    <w:p>
-      <w:pPr>
-        <w:rPr>
-          <w:lang w:val="en-US"/>
-        </w:rPr>
-      </w:pPr>
-      <w:r>
-        <w:rPr>
-          <w:lang w:val="en-US"/>
-        </w:rPr>
-        <w:t>Command to show databases: show dbs;</w:t>
-      </w:r>
-    </w:p>
-    <w:p>
-      <w:pPr>
-        <w:rPr>
-          <w:lang w:val="en-US"/>
-        </w:rPr>
-      </w:pPr>
-      <w:r>
-        <w:rPr>
-          <w:lang w:val="en-US"/>
-        </w:rPr>
-        <w:t>To use ycsb database : use ycsb</w:t>
-      </w:r>
-    </w:p>
-    <w:p>
-      <w:pPr>
-        <w:rPr>
-          <w:lang w:val="en-US"/>
-        </w:rPr>
-      </w:pPr>
-      <w:r>
-        <w:rPr>
-          <w:lang w:val="en-US"/>
-        </w:rPr>
-        <w:t>To show collections: show collections</w:t>
-      </w:r>
+        <w:t xml:space="preserve">./bin/ycsb.sh load </w:t>
+      </w:r>
+      <w:proofErr w:type="spellStart"/>
+      <w:r>
+        <w:rPr>
+          <w:lang w:val="en-US"/>
+        </w:rPr>
+        <w:t>mongodb</w:t>
+      </w:r>
+      <w:proofErr w:type="spellEnd"/>
+      <w:r>
+        <w:rPr>
+          <w:lang w:val="en-US"/>
+        </w:rPr>
+        <w:t xml:space="preserve"> -s -P workloads/</w:t>
+      </w:r>
+      <w:proofErr w:type="spellStart"/>
+      <w:r>
+        <w:rPr>
+          <w:lang w:val="en-US"/>
+        </w:rPr>
+        <w:t>workloada</w:t>
+      </w:r>
+      <w:proofErr w:type="spellEnd"/>
+    </w:p>
+    <w:p>
+      <w:pPr>
+        <w:rPr>
+          <w:lang w:val="en-US"/>
+        </w:rPr>
+      </w:pPr>
+    </w:p>
+    <w:p>
+      <w:pPr>
+        <w:rPr>
+          <w:lang w:val="en-US"/>
+        </w:rPr>
+      </w:pPr>
+      <w:r>
+        <w:rPr>
+          <w:lang w:val="en-US"/>
+        </w:rPr>
+        <w:t xml:space="preserve">START mongo database:  </w:t>
+      </w:r>
+      <w:proofErr w:type="spellStart"/>
+      <w:r>
+        <w:rPr>
+          <w:lang w:val="en-US"/>
+        </w:rPr>
+        <w:t>sudo</w:t>
+      </w:r>
+      <w:proofErr w:type="spellEnd"/>
+      <w:r>
+        <w:rPr>
+          <w:lang w:val="en-US"/>
+        </w:rPr>
+        <w:t xml:space="preserve"> </w:t>
+      </w:r>
+      <w:proofErr w:type="spellStart"/>
+      <w:r>
+        <w:rPr>
+          <w:lang w:val="en-US"/>
+        </w:rPr>
+        <w:t>systemctl</w:t>
+      </w:r>
+      <w:proofErr w:type="spellEnd"/>
+      <w:r>
+        <w:rPr>
+          <w:lang w:val="en-US"/>
+        </w:rPr>
+        <w:t xml:space="preserve"> start </w:t>
+      </w:r>
+      <w:proofErr w:type="spellStart"/>
+      <w:proofErr w:type="gramStart"/>
+      <w:r>
+        <w:rPr>
+          <w:lang w:val="en-US"/>
+        </w:rPr>
+        <w:t>mongod</w:t>
+      </w:r>
+      <w:proofErr w:type="spellEnd"/>
+      <w:proofErr w:type="gramEnd"/>
+    </w:p>
+    <w:p>
+      <w:pPr>
+        <w:rPr>
+          <w:lang w:val="en-US"/>
+        </w:rPr>
+      </w:pPr>
+      <w:r>
+        <w:rPr>
+          <w:lang w:val="en-US"/>
+        </w:rPr>
+        <w:t xml:space="preserve">Check status of mongo database: </w:t>
+      </w:r>
+      <w:proofErr w:type="spellStart"/>
+      <w:r>
+        <w:rPr>
+          <w:lang w:val="en-US"/>
+        </w:rPr>
+        <w:t>sudo</w:t>
+      </w:r>
+      <w:proofErr w:type="spellEnd"/>
+      <w:r>
+        <w:rPr>
+          <w:lang w:val="en-US"/>
+        </w:rPr>
+        <w:t xml:space="preserve"> </w:t>
+      </w:r>
+      <w:proofErr w:type="spellStart"/>
+      <w:r>
+        <w:rPr>
+          <w:lang w:val="en-US"/>
+        </w:rPr>
+        <w:t>systemctl</w:t>
+      </w:r>
+      <w:proofErr w:type="spellEnd"/>
+      <w:r>
+        <w:rPr>
+          <w:lang w:val="en-US"/>
+        </w:rPr>
+        <w:t xml:space="preserve"> status </w:t>
+      </w:r>
+      <w:proofErr w:type="spellStart"/>
+      <w:r>
+        <w:rPr>
+          <w:lang w:val="en-US"/>
+        </w:rPr>
+        <w:t>mongod</w:t>
+      </w:r>
+      <w:proofErr w:type="spellEnd"/>
+    </w:p>
+    <w:p>
+      <w:pPr>
+        <w:rPr>
+          <w:lang w:val="en-US"/>
+        </w:rPr>
+      </w:pPr>
+    </w:p>
+    <w:p>
+      <w:pPr>
+        <w:rPr>
+          <w:lang w:val="en-US"/>
+        </w:rPr>
+      </w:pPr>
+    </w:p>
+    <w:p>
+      <w:pPr>
+        <w:rPr>
+          <w:lang w:val="en-US"/>
+        </w:rPr>
+      </w:pPr>
+      <w:proofErr w:type="spellStart"/>
+      <w:r>
+        <w:rPr>
+          <w:lang w:val="en-US"/>
+        </w:rPr>
+        <w:t>Mongosh</w:t>
+      </w:r>
+      <w:proofErr w:type="spellEnd"/>
+      <w:r>
+        <w:rPr>
+          <w:lang w:val="en-US"/>
+        </w:rPr>
+        <w:t xml:space="preserve"> to interact with the </w:t>
+      </w:r>
+      <w:proofErr w:type="gramStart"/>
+      <w:r>
+        <w:rPr>
+          <w:lang w:val="en-US"/>
+        </w:rPr>
+        <w:t>databases;</w:t>
+      </w:r>
+      <w:proofErr w:type="gramEnd"/>
+    </w:p>
+    <w:p>
+      <w:pPr>
+        <w:rPr>
+          <w:lang w:val="en-US"/>
+        </w:rPr>
+      </w:pPr>
+      <w:r>
+        <w:rPr>
+          <w:lang w:val="en-US"/>
+        </w:rPr>
+        <w:t xml:space="preserve">Command to show databases: show </w:t>
+      </w:r>
+      <w:proofErr w:type="spellStart"/>
+      <w:proofErr w:type="gramStart"/>
+      <w:r>
+        <w:rPr>
+          <w:lang w:val="en-US"/>
+        </w:rPr>
+        <w:t>dbs</w:t>
+      </w:r>
+      <w:proofErr w:type="spellEnd"/>
+      <w:r>
+        <w:rPr>
+          <w:lang w:val="en-US"/>
+        </w:rPr>
+        <w:t>;</w:t>
+      </w:r>
+      <w:proofErr w:type="gramEnd"/>
+    </w:p>
+    <w:p>
+      <w:pPr>
+        <w:rPr>
+          <w:lang w:val="en-US"/>
+        </w:rPr>
+      </w:pPr>
+      <w:r>
+        <w:rPr>
+          <w:lang w:val="en-US"/>
+        </w:rPr>
+        <w:t xml:space="preserve">To use </w:t>
+      </w:r>
+      <w:proofErr w:type="spellStart"/>
+      <w:r>
+        <w:rPr>
+          <w:lang w:val="en-US"/>
+        </w:rPr>
+        <w:t>ycsb</w:t>
+      </w:r>
+      <w:proofErr w:type="spellEnd"/>
+      <w:r>
+        <w:rPr>
+          <w:lang w:val="en-US"/>
+        </w:rPr>
+        <w:t xml:space="preserve"> </w:t>
+      </w:r>
+      <w:proofErr w:type="gramStart"/>
+      <w:r>
+        <w:rPr>
+          <w:lang w:val="en-US"/>
+        </w:rPr>
+        <w:t>database :</w:t>
+      </w:r>
+      <w:proofErr w:type="gramEnd"/>
+      <w:r>
+        <w:rPr>
+          <w:lang w:val="en-US"/>
+        </w:rPr>
+        <w:t xml:space="preserve"> use </w:t>
+      </w:r>
+      <w:proofErr w:type="spellStart"/>
+      <w:r>
+        <w:rPr>
+          <w:lang w:val="en-US"/>
+        </w:rPr>
+        <w:t>ycsb</w:t>
+      </w:r>
+      <w:proofErr w:type="spellEnd"/>
+    </w:p>
+    <w:p>
+      <w:pPr>
+        <w:rPr>
+          <w:lang w:val="en-US"/>
+        </w:rPr>
+      </w:pPr>
+      <w:r>
+        <w:rPr>
+          <w:lang w:val="en-US"/>
+        </w:rPr>
+        <w:t xml:space="preserve">To show collections: show </w:t>
+      </w:r>
+      <w:proofErr w:type="gramStart"/>
+      <w:r>
+        <w:rPr>
+          <w:lang w:val="en-US"/>
+        </w:rPr>
+        <w:t>collections</w:t>
+      </w:r>
+      <w:proofErr w:type="gramEnd"/>
     </w:p>
     <w:p>
       <w:pPr>
@@ -1027,13 +1959,35 @@
         <w:rPr>
           <w:lang w:val="en-US"/>
         </w:rPr>
-        <w:t xml:space="preserve"> use :  </w:t>
-      </w:r>
-      <w:r>
-        <w:rPr>
-          <w:lang w:val="en-US"/>
-        </w:rPr>
-        <w:t>db.usertable.countDocuments()</w:t>
+        <w:t xml:space="preserve"> </w:t>
+      </w:r>
+      <w:proofErr w:type="gramStart"/>
+      <w:r>
+        <w:rPr>
+          <w:lang w:val="en-US"/>
+        </w:rPr>
+        <w:t>use :</w:t>
+      </w:r>
+      <w:proofErr w:type="gramEnd"/>
+      <w:r>
+        <w:rPr>
+          <w:lang w:val="en-US"/>
+        </w:rPr>
+        <w:t xml:space="preserve">  </w:t>
+      </w:r>
+      <w:proofErr w:type="spellStart"/>
+      <w:r>
+        <w:rPr>
+          <w:lang w:val="en-US"/>
+        </w:rPr>
+        <w:t>db.usertable.countDocuments</w:t>
+      </w:r>
+      <w:proofErr w:type="spellEnd"/>
+      <w:r>
+        <w:rPr>
+          <w:lang w:val="en-US"/>
+        </w:rPr>
+        <w:t>()</w:t>
       </w:r>
     </w:p>
     <w:p>
@@ -1084,6 +2038,7 @@
           <w:lang w:val="en-US"/>
         </w:rPr>
       </w:pPr>
+      <w:proofErr w:type="gramStart"/>
       <w:r>
         <w:rPr>
           <w:rFonts w:ascii="Helvetica" w:hAnsi="Helvetica" w:cs="Helvetica"/>
@@ -1093,11 +2048,10 @@
           <w:szCs w:val="22"/>
           <w:lang w:val="en-US"/>
         </w:rPr>
-        <w:t>./bin/ycsb load mongodb -s -P workloads/workloada &gt; /home/hduser/output-</w:t>
-      </w:r>
-    </w:p>
-    <w:p>
-      <w:pPr>
+        <w:t>./</w:t>
+      </w:r>
+      <w:proofErr w:type="gramEnd"/>
+      <w:r>
         <w:rPr>
           <w:rFonts w:ascii="Helvetica" w:hAnsi="Helvetica" w:cs="Helvetica"/>
           <w:color w:val="1B1F23"/>
@@ -1106,7 +2060,9 @@
           <w:szCs w:val="22"/>
           <w:lang w:val="en-US"/>
         </w:rPr>
-      </w:pPr>
+        <w:t>bin/</w:t>
+      </w:r>
+      <w:proofErr w:type="spellStart"/>
       <w:r>
         <w:rPr>
           <w:rFonts w:ascii="Helvetica" w:hAnsi="Helvetica" w:cs="Helvetica"/>
@@ -1116,11 +2072,10 @@
           <w:szCs w:val="22"/>
           <w:lang w:val="en-US"/>
         </w:rPr>
-        <w:t>Load.txt</w:t>
-      </w:r>
-    </w:p>
-    <w:p>
-      <w:pPr>
+        <w:t>ycsb</w:t>
+      </w:r>
+      <w:proofErr w:type="spellEnd"/>
+      <w:r>
         <w:rPr>
           <w:rFonts w:ascii="Helvetica" w:hAnsi="Helvetica" w:cs="Helvetica"/>
           <w:color w:val="1B1F23"/>
@@ -1129,6 +2084,114 @@
           <w:szCs w:val="22"/>
           <w:lang w:val="en-US"/>
         </w:rPr>
+        <w:t xml:space="preserve"> load </w:t>
+      </w:r>
+      <w:proofErr w:type="spellStart"/>
+      <w:r>
+        <w:rPr>
+          <w:rFonts w:ascii="Helvetica" w:hAnsi="Helvetica" w:cs="Helvetica"/>
+          <w:color w:val="1B1F23"/>
+          <w:kern w:val="0"/>
+          <w:sz w:val="22"/>
+          <w:szCs w:val="22"/>
+          <w:lang w:val="en-US"/>
+        </w:rPr>
+        <w:t>mongodb</w:t>
+      </w:r>
+      <w:proofErr w:type="spellEnd"/>
+      <w:r>
+        <w:rPr>
+          <w:rFonts w:ascii="Helvetica" w:hAnsi="Helvetica" w:cs="Helvetica"/>
+          <w:color w:val="1B1F23"/>
+          <w:kern w:val="0"/>
+          <w:sz w:val="22"/>
+          <w:szCs w:val="22"/>
+          <w:lang w:val="en-US"/>
+        </w:rPr>
+        <w:t xml:space="preserve"> -s -P workloads/</w:t>
+      </w:r>
+      <w:proofErr w:type="spellStart"/>
+      <w:r>
+        <w:rPr>
+          <w:rFonts w:ascii="Helvetica" w:hAnsi="Helvetica" w:cs="Helvetica"/>
+          <w:color w:val="1B1F23"/>
+          <w:kern w:val="0"/>
+          <w:sz w:val="22"/>
+          <w:szCs w:val="22"/>
+          <w:lang w:val="en-US"/>
+        </w:rPr>
+        <w:t>workloada</w:t>
+      </w:r>
+      <w:proofErr w:type="spellEnd"/>
+      <w:r>
+        <w:rPr>
+          <w:rFonts w:ascii="Helvetica" w:hAnsi="Helvetica" w:cs="Helvetica"/>
+          <w:color w:val="1B1F23"/>
+          <w:kern w:val="0"/>
+          <w:sz w:val="22"/>
+          <w:szCs w:val="22"/>
+          <w:lang w:val="en-US"/>
+        </w:rPr>
+        <w:t xml:space="preserve"> &gt; /home/</w:t>
+      </w:r>
+      <w:proofErr w:type="spellStart"/>
+      <w:r>
+        <w:rPr>
+          <w:rFonts w:ascii="Helvetica" w:hAnsi="Helvetica" w:cs="Helvetica"/>
+          <w:color w:val="1B1F23"/>
+          <w:kern w:val="0"/>
+          <w:sz w:val="22"/>
+          <w:szCs w:val="22"/>
+          <w:lang w:val="en-US"/>
+        </w:rPr>
+        <w:t>hduser</w:t>
+      </w:r>
+      <w:proofErr w:type="spellEnd"/>
+      <w:r>
+        <w:rPr>
+          <w:rFonts w:ascii="Helvetica" w:hAnsi="Helvetica" w:cs="Helvetica"/>
+          <w:color w:val="1B1F23"/>
+          <w:kern w:val="0"/>
+          <w:sz w:val="22"/>
+          <w:szCs w:val="22"/>
+          <w:lang w:val="en-US"/>
+        </w:rPr>
+        <w:t>/output-</w:t>
+      </w:r>
+    </w:p>
+    <w:p>
+      <w:pPr>
+        <w:rPr>
+          <w:rFonts w:ascii="Helvetica" w:hAnsi="Helvetica" w:cs="Helvetica"/>
+          <w:color w:val="1B1F23"/>
+          <w:kern w:val="0"/>
+          <w:sz w:val="22"/>
+          <w:szCs w:val="22"/>
+          <w:lang w:val="en-US"/>
+        </w:rPr>
+      </w:pPr>
+      <w:r>
+        <w:rPr>
+          <w:rFonts w:ascii="Helvetica" w:hAnsi="Helvetica" w:cs="Helvetica"/>
+          <w:color w:val="1B1F23"/>
+          <w:kern w:val="0"/>
+          <w:sz w:val="22"/>
+          <w:szCs w:val="22"/>
+          <w:lang w:val="en-US"/>
+        </w:rPr>
+        <w:t>Load.txt</w:t>
+      </w:r>
+    </w:p>
+    <w:p>
+      <w:pPr>
+        <w:rPr>
+          <w:rFonts w:ascii="Helvetica" w:hAnsi="Helvetica" w:cs="Helvetica"/>
+          <w:color w:val="1B1F23"/>
+          <w:kern w:val="0"/>
+          <w:sz w:val="22"/>
+          <w:szCs w:val="22"/>
+          <w:lang w:val="en-US"/>
+        </w:rPr>
       </w:pPr>
     </w:p>
     <w:p>
@@ -1143,6 +2206,7 @@
           <w:lang w:val="en-US"/>
         </w:rPr>
       </w:pPr>
+      <w:proofErr w:type="spellStart"/>
       <w:r>
         <w:rPr>
           <w:rFonts w:ascii="AppleSystemUIFont" w:hAnsi="AppleSystemUIFont" w:cs="AppleSystemUIFont"/>
@@ -1153,11 +2217,10 @@
           <w:szCs w:val="26"/>
           <w:lang w:val="en-US"/>
         </w:rPr>
-        <w:t>hadoop fs -put ./ProjectTweets.csv /ca2_bd_ad</w:t>
-      </w:r>
-    </w:p>
-    <w:p>
-      <w:pPr>
+        <w:t>hadoop</w:t>
+      </w:r>
+      <w:proofErr w:type="spellEnd"/>
+      <w:r>
         <w:rPr>
           <w:rFonts w:ascii="AppleSystemUIFont" w:hAnsi="AppleSystemUIFont" w:cs="AppleSystemUIFont"/>
           <w:b/>
@@ -1167,14 +2230,9 @@
           <w:szCs w:val="26"/>
           <w:lang w:val="en-US"/>
         </w:rPr>
-      </w:pPr>
-    </w:p>
-    <w:p>
-      <w:pPr>
-        <w:rPr>
-          <w:lang w:val="en-US"/>
-        </w:rPr>
-      </w:pPr>
+        <w:t xml:space="preserve"> fs -put ./ProjectTweets.csv /ca2_bd_</w:t>
+      </w:r>
+      <w:proofErr w:type="gramStart"/>
       <w:r>
         <w:rPr>
           <w:rFonts w:ascii="AppleSystemUIFont" w:hAnsi="AppleSystemUIFont" w:cs="AppleSystemUIFont"/>
@@ -1185,7 +2243,52 @@
           <w:szCs w:val="26"/>
           <w:lang w:val="en-US"/>
         </w:rPr>
+        <w:t>ad</w:t>
+      </w:r>
+      <w:proofErr w:type="gramEnd"/>
+    </w:p>
+    <w:p>
+      <w:pPr>
+        <w:rPr>
+          <w:rFonts w:ascii="AppleSystemUIFont" w:hAnsi="AppleSystemUIFont" w:cs="AppleSystemUIFont"/>
+          <w:b/>
+          <w:bCs/>
+          <w:kern w:val="0"/>
+          <w:sz w:val="26"/>
+          <w:szCs w:val="26"/>
+          <w:lang w:val="en-US"/>
+        </w:rPr>
+      </w:pPr>
+    </w:p>
+    <w:p>
+      <w:pPr>
+        <w:rPr>
+          <w:lang w:val="en-US"/>
+        </w:rPr>
+      </w:pPr>
+      <w:r>
+        <w:rPr>
+          <w:rFonts w:ascii="AppleSystemUIFont" w:hAnsi="AppleSystemUIFont" w:cs="AppleSystemUIFont"/>
+          <w:b/>
+          <w:bCs/>
+          <w:kern w:val="0"/>
+          <w:sz w:val="26"/>
+          <w:szCs w:val="26"/>
+          <w:lang w:val="en-US"/>
+        </w:rPr>
         <w:t xml:space="preserve">check if the file is in Hadoop: </w:t>
+      </w:r>
+      <w:r>
+        <w:rPr>
+          <w:rFonts w:ascii="AppleSystemUIFont" w:hAnsi="AppleSystemUIFont" w:cs="AppleSystemUIFont"/>
+          <w:b/>
+          <w:bCs/>
+          <w:kern w:val="0"/>
+          <w:sz w:val="26"/>
+          <w:szCs w:val="26"/>
+          <w:lang w:val="en-US"/>
+        </w:rPr>
+        <w:t xml:space="preserve"> change to push</w:t>
       </w:r>
     </w:p>
     <w:sectPr>

</xml_diff>

<commit_message>
update of writing part and code
</commit_message>
<xml_diff>
--- a/ca2_writing.docx
+++ b/ca2_writing.docx
@@ -2,16 +2,861 @@
 <file path=word/document.xml><?xml version="1.0" encoding="utf-8"?>
 <w:document xmlns:wpc="http://schemas.microsoft.com/office/word/2010/wordprocessingCanvas" xmlns:cx="http://schemas.microsoft.com/office/drawing/2014/chartex" xmlns:cx1="http://schemas.microsoft.com/office/drawing/2015/9/8/chartex" xmlns:cx2="http://schemas.microsoft.com/office/drawing/2015/10/21/chartex" xmlns:cx3="http://schemas.microsoft.com/office/drawing/2016/5/9/chartex" xmlns:cx4="http://schemas.microsoft.com/office/drawing/2016/5/10/chartex" xmlns:cx5="http://schemas.microsoft.com/office/drawing/2016/5/11/chartex" xmlns:cx6="http://schemas.microsoft.com/office/drawing/2016/5/12/chartex" xmlns:cx7="http://schemas.microsoft.com/office/drawing/2016/5/13/chartex" xmlns:cx8="http://schemas.microsoft.com/office/drawing/2016/5/14/chartex" xmlns:mc="http://schemas.openxmlformats.org/markup-compatibility/2006" xmlns:aink="http://schemas.microsoft.com/office/drawing/2016/ink" xmlns:am3d="http://schemas.microsoft.com/office/drawing/2017/model3d" xmlns:o="urn:schemas-microsoft-com:office:office" xmlns:oel="http://schemas.microsoft.com/office/2019/extlst" xmlns:r="http://schemas.openxmlformats.org/officeDocument/2006/relationships" xmlns:m="http://schemas.openxmlformats.org/officeDocument/2006/math" xmlns:v="urn:schemas-microsoft-com:vml" xmlns:wp14="http://schemas.microsoft.com/office/word/2010/wordprocessingDrawing" xmlns:wp="http://schemas.openxmlformats.org/drawingml/2006/wordprocessingDrawing" xmlns:w10="urn:schemas-microsoft-com:office:word" xmlns:w="http://schemas.openxmlformats.org/wordprocessingml/2006/main" xmlns:w14="http://schemas.microsoft.com/office/word/2010/wordml" xmlns:w15="http://schemas.microsoft.com/office/word/2012/wordml" xmlns:w16cex="http://schemas.microsoft.com/office/word/2018/wordml/cex" xmlns:w16cid="http://schemas.microsoft.com/office/word/2016/wordml/cid" xmlns:w16="http://schemas.microsoft.com/office/word/2018/wordml" xmlns:w16sdtdh="http://schemas.microsoft.com/office/word/2020/wordml/sdtdatahash" xmlns:w16se="http://schemas.microsoft.com/office/word/2015/wordml/symex" xmlns:wpg="http://schemas.microsoft.com/office/word/2010/wordprocessingGroup" xmlns:wpi="http://schemas.microsoft.com/office/word/2010/wordprocessingInk" xmlns:wne="http://schemas.microsoft.com/office/word/2006/wordml" xmlns:wps="http://schemas.microsoft.com/office/word/2010/wordprocessingShape" mc:Ignorable="w14 w15 w16se w16cid w16 w16cex w16sdtdh wp14">
   <w:body>
-    <w:p>
-      <w:pPr>
-        <w:rPr>
-          <w:lang w:val="en-US"/>
-        </w:rPr>
-      </w:pPr>
-      <w:r>
-        <w:rPr>
-          <w:lang w:val="en-US"/>
-        </w:rPr>
+    <w:tbl>
+      <w:tblPr>
+        <w:tblW w:w="9628" w:type="dxa"/>
+        <w:tblBorders>
+          <w:top w:val="single" w:sz="4" w:space="0" w:color="000000"/>
+          <w:left w:val="single" w:sz="4" w:space="0" w:color="000000"/>
+          <w:bottom w:val="single" w:sz="4" w:space="0" w:color="000000"/>
+          <w:right w:val="single" w:sz="4" w:space="0" w:color="000000"/>
+          <w:insideH w:val="single" w:sz="4" w:space="0" w:color="000000"/>
+          <w:insideV w:val="single" w:sz="4" w:space="0" w:color="000000"/>
+        </w:tblBorders>
+        <w:tblLayout w:type="fixed"/>
+        <w:tblLook w:val="0400" w:firstRow="0" w:lastRow="0" w:firstColumn="0" w:lastColumn="0" w:noHBand="0" w:noVBand="1"/>
+      </w:tblPr>
+      <w:tblGrid>
+        <w:gridCol w:w="1833"/>
+        <w:gridCol w:w="3237"/>
+        <w:gridCol w:w="1439"/>
+        <w:gridCol w:w="3119"/>
+      </w:tblGrid>
+      <w:tr>
+        <w:tc>
+          <w:tcPr>
+            <w:tcW w:w="1833" w:type="dxa"/>
+          </w:tcPr>
+          <w:p>
+            <w:pPr>
+              <w:rPr>
+                <w:b/>
+                <w:color w:val="333333"/>
+              </w:rPr>
+            </w:pPr>
+            <w:r>
+              <w:rPr>
+                <w:b/>
+                <w:color w:val="333333"/>
+              </w:rPr>
+              <w:t>Programme Title:</w:t>
+            </w:r>
+          </w:p>
+        </w:tc>
+        <w:tc>
+          <w:tcPr>
+            <w:tcW w:w="7795" w:type="dxa"/>
+            <w:gridSpan w:val="3"/>
+          </w:tcPr>
+          <w:p>
+            <w:pPr>
+              <w:rPr>
+                <w:i/>
+                <w:color w:val="333333"/>
+              </w:rPr>
+            </w:pPr>
+            <w:r>
+              <w:rPr>
+                <w:i/>
+                <w:color w:val="333333"/>
+              </w:rPr>
+              <w:t>MSc in Data Analytics</w:t>
+            </w:r>
+          </w:p>
+        </w:tc>
+      </w:tr>
+      <w:tr>
+        <w:tc>
+          <w:tcPr>
+            <w:tcW w:w="1833" w:type="dxa"/>
+          </w:tcPr>
+          <w:p>
+            <w:pPr>
+              <w:rPr>
+                <w:b/>
+                <w:color w:val="333333"/>
+              </w:rPr>
+            </w:pPr>
+            <w:r>
+              <w:rPr>
+                <w:b/>
+                <w:color w:val="333333"/>
+              </w:rPr>
+              <w:t>Cohort:</w:t>
+            </w:r>
+          </w:p>
+        </w:tc>
+        <w:tc>
+          <w:tcPr>
+            <w:tcW w:w="7795" w:type="dxa"/>
+            <w:gridSpan w:val="3"/>
+          </w:tcPr>
+          <w:p>
+            <w:pPr>
+              <w:rPr>
+                <w:i/>
+                <w:color w:val="333333"/>
+              </w:rPr>
+            </w:pPr>
+            <w:r>
+              <w:rPr>
+                <w:i/>
+                <w:color w:val="333333"/>
+              </w:rPr>
+              <w:t xml:space="preserve">MSc in Data Analytics FT </w:t>
+            </w:r>
+          </w:p>
+        </w:tc>
+      </w:tr>
+      <w:tr>
+        <w:tc>
+          <w:tcPr>
+            <w:tcW w:w="1833" w:type="dxa"/>
+          </w:tcPr>
+          <w:p>
+            <w:pPr>
+              <w:rPr>
+                <w:color w:val="333333"/>
+              </w:rPr>
+            </w:pPr>
+            <w:r>
+              <w:rPr>
+                <w:b/>
+                <w:color w:val="333333"/>
+              </w:rPr>
+              <w:t>Module Title(s)</w:t>
+            </w:r>
+            <w:r>
+              <w:rPr>
+                <w:color w:val="333333"/>
+              </w:rPr>
+              <w:t>:</w:t>
+            </w:r>
+          </w:p>
+        </w:tc>
+        <w:tc>
+          <w:tcPr>
+            <w:tcW w:w="7795" w:type="dxa"/>
+            <w:gridSpan w:val="3"/>
+          </w:tcPr>
+          <w:p>
+            <w:pPr>
+              <w:rPr>
+                <w:i/>
+                <w:color w:val="333333"/>
+              </w:rPr>
+            </w:pPr>
+            <w:r>
+              <w:rPr>
+                <w:i/>
+                <w:color w:val="333333"/>
+              </w:rPr>
+              <w:t>Advanced Data Analytics</w:t>
+            </w:r>
+          </w:p>
+          <w:p>
+            <w:pPr>
+              <w:rPr>
+                <w:i/>
+                <w:color w:val="333333"/>
+              </w:rPr>
+            </w:pPr>
+            <w:r>
+              <w:rPr>
+                <w:i/>
+                <w:color w:val="333333"/>
+              </w:rPr>
+              <w:t>Big Data Storage and Processing</w:t>
+            </w:r>
+          </w:p>
+        </w:tc>
+      </w:tr>
+      <w:tr>
+        <w:tc>
+          <w:tcPr>
+            <w:tcW w:w="1833" w:type="dxa"/>
+          </w:tcPr>
+          <w:p>
+            <w:pPr>
+              <w:rPr>
+                <w:b/>
+                <w:color w:val="333333"/>
+              </w:rPr>
+            </w:pPr>
+            <w:r>
+              <w:rPr>
+                <w:b/>
+                <w:color w:val="333333"/>
+              </w:rPr>
+              <w:t>Assignment Type:</w:t>
+            </w:r>
+          </w:p>
+        </w:tc>
+        <w:tc>
+          <w:tcPr>
+            <w:tcW w:w="3237" w:type="dxa"/>
+          </w:tcPr>
+          <w:p>
+            <w:pPr>
+              <w:rPr>
+                <w:i/>
+                <w:color w:val="333333"/>
+              </w:rPr>
+            </w:pPr>
+            <w:r>
+              <w:rPr>
+                <w:i/>
+                <w:color w:val="333333"/>
+              </w:rPr>
+              <w:t>Individual</w:t>
+            </w:r>
+          </w:p>
+        </w:tc>
+        <w:tc>
+          <w:tcPr>
+            <w:tcW w:w="1439" w:type="dxa"/>
+          </w:tcPr>
+          <w:p>
+            <w:pPr>
+              <w:rPr>
+                <w:color w:val="333333"/>
+              </w:rPr>
+            </w:pPr>
+            <w:r>
+              <w:rPr>
+                <w:b/>
+                <w:color w:val="333333"/>
+              </w:rPr>
+              <w:t>Weighting(s)</w:t>
+            </w:r>
+            <w:r>
+              <w:rPr>
+                <w:color w:val="333333"/>
+              </w:rPr>
+              <w:t>:</w:t>
+            </w:r>
+          </w:p>
+        </w:tc>
+        <w:tc>
+          <w:tcPr>
+            <w:tcW w:w="3119" w:type="dxa"/>
+          </w:tcPr>
+          <w:p>
+            <w:pPr>
+              <w:rPr>
+                <w:i/>
+                <w:color w:val="333333"/>
+              </w:rPr>
+            </w:pPr>
+            <w:r>
+              <w:rPr>
+                <w:i/>
+                <w:color w:val="333333"/>
+              </w:rPr>
+              <w:t>Advanced Data Analytics – 60%</w:t>
+            </w:r>
+          </w:p>
+          <w:p>
+            <w:pPr>
+              <w:rPr>
+                <w:i/>
+                <w:color w:val="333333"/>
+              </w:rPr>
+            </w:pPr>
+            <w:r>
+              <w:rPr>
+                <w:i/>
+                <w:color w:val="333333"/>
+              </w:rPr>
+              <w:t>Big Data Storage and Processing – 60%</w:t>
+            </w:r>
+          </w:p>
+        </w:tc>
+      </w:tr>
+      <w:tr>
+        <w:tc>
+          <w:tcPr>
+            <w:tcW w:w="1833" w:type="dxa"/>
+          </w:tcPr>
+          <w:p>
+            <w:pPr>
+              <w:rPr>
+                <w:b/>
+                <w:color w:val="333333"/>
+              </w:rPr>
+            </w:pPr>
+            <w:r>
+              <w:rPr>
+                <w:b/>
+                <w:color w:val="333333"/>
+              </w:rPr>
+              <w:t>Assignment Title:</w:t>
+            </w:r>
+          </w:p>
+        </w:tc>
+        <w:tc>
+          <w:tcPr>
+            <w:tcW w:w="7795" w:type="dxa"/>
+            <w:gridSpan w:val="3"/>
+          </w:tcPr>
+          <w:p>
+            <w:pPr>
+              <w:rPr>
+                <w:i/>
+                <w:color w:val="333333"/>
+                <w:lang w:val="es-AR"/>
+              </w:rPr>
+            </w:pPr>
+            <w:r>
+              <w:rPr>
+                <w:i/>
+                <w:color w:val="333333"/>
+                <w:lang w:val="es-AR"/>
+              </w:rPr>
+              <w:t>MSC_DA_BD_ADAv8 FT</w:t>
+            </w:r>
+          </w:p>
+        </w:tc>
+      </w:tr>
+      <w:tr>
+        <w:tc>
+          <w:tcPr>
+            <w:tcW w:w="1833" w:type="dxa"/>
+          </w:tcPr>
+          <w:p>
+            <w:pPr>
+              <w:rPr>
+                <w:b/>
+                <w:color w:val="333333"/>
+              </w:rPr>
+            </w:pPr>
+            <w:r>
+              <w:rPr>
+                <w:b/>
+                <w:color w:val="333333"/>
+              </w:rPr>
+              <w:t>Issue Date:</w:t>
+            </w:r>
+          </w:p>
+        </w:tc>
+        <w:tc>
+          <w:tcPr>
+            <w:tcW w:w="7795" w:type="dxa"/>
+            <w:gridSpan w:val="3"/>
+          </w:tcPr>
+          <w:p>
+            <w:pPr>
+              <w:rPr>
+                <w:i/>
+                <w:color w:val="333333"/>
+              </w:rPr>
+            </w:pPr>
+            <w:r>
+              <w:rPr>
+                <w:i/>
+                <w:color w:val="333333"/>
+              </w:rPr>
+              <w:t>23</w:t>
+            </w:r>
+            <w:r>
+              <w:rPr>
+                <w:i/>
+                <w:color w:val="333333"/>
+              </w:rPr>
+              <w:t>/04/2024</w:t>
+            </w:r>
+          </w:p>
+        </w:tc>
+      </w:tr>
+      <w:tr>
+        <w:tc>
+          <w:tcPr>
+            <w:tcW w:w="1833" w:type="dxa"/>
+          </w:tcPr>
+          <w:p>
+            <w:pPr>
+              <w:rPr>
+                <w:b/>
+                <w:color w:val="333333"/>
+              </w:rPr>
+            </w:pPr>
+            <w:r>
+              <w:rPr>
+                <w:b/>
+                <w:color w:val="333333"/>
+              </w:rPr>
+              <w:t>Due Date:</w:t>
+            </w:r>
+          </w:p>
+        </w:tc>
+        <w:tc>
+          <w:tcPr>
+            <w:tcW w:w="7795" w:type="dxa"/>
+            <w:gridSpan w:val="3"/>
+          </w:tcPr>
+          <w:p>
+            <w:pPr>
+              <w:rPr>
+                <w:i/>
+                <w:color w:val="333333"/>
+              </w:rPr>
+            </w:pPr>
+            <w:r>
+              <w:rPr>
+                <w:i/>
+                <w:color w:val="333333"/>
+              </w:rPr>
+              <w:t>1</w:t>
+            </w:r>
+            <w:r>
+              <w:rPr>
+                <w:i/>
+                <w:color w:val="333333"/>
+              </w:rPr>
+              <w:t>9</w:t>
+            </w:r>
+            <w:r>
+              <w:rPr>
+                <w:i/>
+                <w:color w:val="333333"/>
+              </w:rPr>
+              <w:t>/0</w:t>
+            </w:r>
+            <w:r>
+              <w:rPr>
+                <w:i/>
+                <w:color w:val="333333"/>
+              </w:rPr>
+              <w:t>5</w:t>
+            </w:r>
+            <w:r>
+              <w:rPr>
+                <w:i/>
+                <w:color w:val="333333"/>
+              </w:rPr>
+              <w:t>/2024</w:t>
+            </w:r>
+          </w:p>
+        </w:tc>
+      </w:tr>
+      <w:tr>
+        <w:tc>
+          <w:tcPr>
+            <w:tcW w:w="1833" w:type="dxa"/>
+            <w:vAlign w:val="center"/>
+          </w:tcPr>
+          <w:p>
+            <w:pPr>
+              <w:rPr>
+                <w:b/>
+                <w:color w:val="333333"/>
+              </w:rPr>
+            </w:pPr>
+            <w:r>
+              <w:rPr>
+                <w:b/>
+              </w:rPr>
+              <w:t>Late Submission Penalty:</w:t>
+            </w:r>
+          </w:p>
+        </w:tc>
+        <w:tc>
+          <w:tcPr>
+            <w:tcW w:w="7795" w:type="dxa"/>
+            <w:gridSpan w:val="3"/>
+          </w:tcPr>
+          <w:p>
+            <w:pPr>
+              <w:jc w:val="both"/>
+            </w:pPr>
+            <w:r>
+              <w:t xml:space="preserve">Late submissions will be accepted up to </w:t>
+            </w:r>
+            <w:r>
+              <w:rPr>
+                <w:b/>
+              </w:rPr>
+              <w:t>5</w:t>
+            </w:r>
+            <w:r>
+              <w:t xml:space="preserve"> calendar days after the deadline. All late submissions are subject to a penalty of </w:t>
+            </w:r>
+            <w:r>
+              <w:rPr>
+                <w:b/>
+              </w:rPr>
+              <w:t>10%</w:t>
+            </w:r>
+            <w:r>
+              <w:t xml:space="preserve"> </w:t>
+            </w:r>
+            <w:r>
+              <w:rPr>
+                <w:u w:val="single"/>
+              </w:rPr>
+              <w:t>of the mark awarded</w:t>
+            </w:r>
+            <w:r>
+              <w:t>.</w:t>
+            </w:r>
+          </w:p>
+          <w:p>
+            <w:pPr>
+              <w:rPr>
+                <w:i/>
+                <w:color w:val="333333"/>
+              </w:rPr>
+            </w:pPr>
+            <w:r>
+              <w:t xml:space="preserve">Submissions received more than 5 calendar days after the deadline above </w:t>
+            </w:r>
+            <w:r>
+              <w:rPr>
+                <w:b/>
+                <w:u w:val="single"/>
+              </w:rPr>
+              <w:t>will not</w:t>
+            </w:r>
+            <w:r>
+              <w:t xml:space="preserve"> be accepted and a mark of 0% will be awarded. </w:t>
+            </w:r>
+          </w:p>
+        </w:tc>
+      </w:tr>
+      <w:tr>
+        <w:tc>
+          <w:tcPr>
+            <w:tcW w:w="1833" w:type="dxa"/>
+            <w:vAlign w:val="center"/>
+          </w:tcPr>
+          <w:p>
+            <w:pPr>
+              <w:rPr>
+                <w:color w:val="333333"/>
+              </w:rPr>
+            </w:pPr>
+            <w:r>
+              <w:rPr>
+                <w:b/>
+              </w:rPr>
+              <w:t>Method of Submission:</w:t>
+            </w:r>
+          </w:p>
+        </w:tc>
+        <w:tc>
+          <w:tcPr>
+            <w:tcW w:w="7795" w:type="dxa"/>
+            <w:gridSpan w:val="3"/>
+            <w:vAlign w:val="center"/>
+          </w:tcPr>
+          <w:p>
+            <w:pPr>
+              <w:rPr>
+                <w:b/>
+              </w:rPr>
+            </w:pPr>
+            <w:r>
+              <w:rPr>
+                <w:b/>
+              </w:rPr>
+              <w:t>Moodle</w:t>
+            </w:r>
+          </w:p>
+          <w:p>
+            <w:pPr>
+              <w:rPr>
+                <w:b/>
+              </w:rPr>
+            </w:pPr>
+            <w:r>
+              <w:rPr>
+                <w:b/>
+              </w:rPr>
+              <w:t xml:space="preserve">Use the submission link on the </w:t>
+            </w:r>
+            <w:r>
+              <w:rPr>
+                <w:b/>
+              </w:rPr>
+              <w:t>Advanced Data Analytics</w:t>
+            </w:r>
+            <w:r>
+              <w:rPr>
+                <w:b/>
+              </w:rPr>
+              <w:t xml:space="preserve"> Module page</w:t>
+            </w:r>
+          </w:p>
+        </w:tc>
+      </w:tr>
+      <w:tr>
+        <w:tc>
+          <w:tcPr>
+            <w:tcW w:w="1833" w:type="dxa"/>
+            <w:vAlign w:val="center"/>
+          </w:tcPr>
+          <w:p>
+            <w:pPr>
+              <w:rPr>
+                <w:b/>
+              </w:rPr>
+            </w:pPr>
+            <w:r>
+              <w:rPr>
+                <w:b/>
+              </w:rPr>
+              <w:t>Instructions for Submission:</w:t>
+            </w:r>
+          </w:p>
+        </w:tc>
+        <w:tc>
+          <w:tcPr>
+            <w:tcW w:w="7795" w:type="dxa"/>
+            <w:gridSpan w:val="3"/>
+            <w:vAlign w:val="center"/>
+          </w:tcPr>
+          <w:p>
+            <w:pPr>
+              <w:spacing w:before="240"/>
+              <w:rPr>
+                <w:b/>
+                <w:i/>
+              </w:rPr>
+            </w:pPr>
+            <w:r>
+              <w:rPr>
+                <w:b/>
+                <w:i/>
+              </w:rPr>
+              <w:t>Please do not ZIP your files. ALL files must be uploaded individually (to a maximum of 20 files)</w:t>
+            </w:r>
+          </w:p>
+          <w:p>
+            <w:pPr>
+              <w:rPr>
+                <w:i/>
+              </w:rPr>
+            </w:pPr>
+            <w:r>
+              <w:rPr>
+                <w:i/>
+              </w:rPr>
+              <w:t xml:space="preserve">Expected files : Written report (word document only, NO PDF’s) ,Code files (Jupyter notebook </w:t>
+            </w:r>
+            <w:r>
+              <w:rPr>
+                <w:i/>
+              </w:rPr>
+              <w:t>(.ipynb)</w:t>
+            </w:r>
+            <w:r>
+              <w:rPr>
+                <w:i/>
+              </w:rPr>
+              <w:t xml:space="preserve"> ONLY, NO PYTHON FILES), Data Files, </w:t>
+            </w:r>
+            <w:r>
+              <w:rPr>
+                <w:i/>
+              </w:rPr>
+              <w:t xml:space="preserve">Screencast for practical demonstration. </w:t>
+            </w:r>
+            <w:r>
+              <w:rPr>
+                <w:i/>
+              </w:rPr>
+              <w:t>Note that the maximum number of Jupyter Notebooks is 4</w:t>
+            </w:r>
+          </w:p>
+          <w:p>
+            <w:pPr>
+              <w:rPr>
+                <w:i/>
+                <w:color w:val="333333"/>
+              </w:rPr>
+            </w:pPr>
+          </w:p>
+        </w:tc>
+      </w:tr>
+      <w:tr>
+        <w:tc>
+          <w:tcPr>
+            <w:tcW w:w="1833" w:type="dxa"/>
+            <w:vAlign w:val="center"/>
+          </w:tcPr>
+          <w:p>
+            <w:pPr>
+              <w:rPr>
+                <w:b/>
+              </w:rPr>
+            </w:pPr>
+            <w:r>
+              <w:rPr>
+                <w:b/>
+              </w:rPr>
+              <w:t>Feedback Method:</w:t>
+            </w:r>
+          </w:p>
+        </w:tc>
+        <w:tc>
+          <w:tcPr>
+            <w:tcW w:w="7795" w:type="dxa"/>
+            <w:gridSpan w:val="3"/>
+            <w:vAlign w:val="center"/>
+          </w:tcPr>
+          <w:p>
+            <w:pPr>
+              <w:rPr>
+                <w:i/>
+                <w:color w:val="333333"/>
+              </w:rPr>
+            </w:pPr>
+            <w:r>
+              <w:rPr>
+                <w:b/>
+              </w:rPr>
+              <w:t>Results posted in Moodle gradebook</w:t>
+            </w:r>
+          </w:p>
+        </w:tc>
+      </w:tr>
+      <w:tr>
+        <w:tc>
+          <w:tcPr>
+            <w:tcW w:w="1833" w:type="dxa"/>
+          </w:tcPr>
+          <w:p>
+            <w:pPr>
+              <w:rPr>
+                <w:b/>
+              </w:rPr>
+            </w:pPr>
+            <w:r>
+              <w:rPr>
+                <w:b/>
+              </w:rPr>
+              <w:t>Feedback Date:</w:t>
+            </w:r>
+          </w:p>
+        </w:tc>
+        <w:tc>
+          <w:tcPr>
+            <w:tcW w:w="7795" w:type="dxa"/>
+            <w:gridSpan w:val="3"/>
+          </w:tcPr>
+          <w:p>
+            <w:pPr>
+              <w:rPr>
+                <w:i/>
+                <w:color w:val="333333"/>
+              </w:rPr>
+            </w:pPr>
+            <w:r>
+              <w:rPr>
+                <w:i/>
+              </w:rPr>
+              <w:t>After exam board May/June 2024</w:t>
+            </w:r>
+          </w:p>
+        </w:tc>
+      </w:tr>
+    </w:tbl>
+    <w:p/>
+    <w:p>
+      <w:pPr>
+        <w:rPr>
+          <w:lang w:val="en-US"/>
+        </w:rPr>
+      </w:pPr>
+    </w:p>
+    <w:p>
+      <w:pPr>
+        <w:rPr>
+          <w:lang w:val="en-US"/>
+        </w:rPr>
+      </w:pPr>
+    </w:p>
+    <w:p>
+      <w:pPr>
+        <w:rPr>
+          <w:lang w:val="en-US"/>
+        </w:rPr>
+      </w:pPr>
+    </w:p>
+    <w:p>
+      <w:pPr>
+        <w:rPr>
+          <w:lang w:val="en-US"/>
+        </w:rPr>
+      </w:pPr>
+    </w:p>
+    <w:p>
+      <w:pPr>
+        <w:rPr>
+          <w:lang w:val="en-US"/>
+        </w:rPr>
+      </w:pPr>
+    </w:p>
+    <w:p>
+      <w:pPr>
+        <w:rPr>
+          <w:lang w:val="en-US"/>
+        </w:rPr>
+      </w:pPr>
+    </w:p>
+    <w:p>
+      <w:pPr>
+        <w:rPr>
+          <w:lang w:val="en-US"/>
+        </w:rPr>
+      </w:pPr>
+    </w:p>
+    <w:p>
+      <w:pPr>
+        <w:rPr>
+          <w:lang w:val="en-US"/>
+        </w:rPr>
+      </w:pPr>
+    </w:p>
+    <w:p>
+      <w:pPr>
+        <w:rPr>
+          <w:lang w:val="en-US"/>
+        </w:rPr>
+      </w:pPr>
+    </w:p>
+    <w:p>
+      <w:pPr>
+        <w:rPr>
+          <w:lang w:val="en-US"/>
+        </w:rPr>
+      </w:pPr>
+    </w:p>
+    <w:p>
+      <w:pPr>
+        <w:rPr>
+          <w:lang w:val="en-US"/>
+        </w:rPr>
+      </w:pPr>
+    </w:p>
+    <w:p>
+      <w:pPr>
+        <w:rPr>
+          <w:lang w:val="en-US"/>
+        </w:rPr>
+      </w:pPr>
+    </w:p>
+    <w:p>
+      <w:pPr>
+        <w:rPr>
+          <w:lang w:val="en-US"/>
+        </w:rPr>
+      </w:pPr>
+      <w:r>
+        <w:rPr>
+          <w:lang w:val="en-US"/>
+        </w:rPr>
+        <w:lastRenderedPageBreak/>
         <w:t xml:space="preserve">This the first </w:t>
       </w:r>
       <w:proofErr w:type="gramStart"/>
@@ -5289,6 +6134,954 @@
           <w:lang w:val="en-US"/>
         </w:rPr>
       </w:pPr>
+    </w:p>
+    <w:p>
+      <w:pPr>
+        <w:rPr>
+          <w:lang w:val="en-US"/>
+        </w:rPr>
+      </w:pPr>
+    </w:p>
+    <w:p>
+      <w:pPr>
+        <w:rPr>
+          <w:lang w:val="en-US"/>
+        </w:rPr>
+      </w:pPr>
+    </w:p>
+    <w:p>
+      <w:pPr>
+        <w:rPr>
+          <w:lang w:val="en-US"/>
+        </w:rPr>
+      </w:pPr>
+    </w:p>
+    <w:p>
+      <w:pPr>
+        <w:rPr>
+          <w:lang w:val="en-US"/>
+        </w:rPr>
+      </w:pPr>
+    </w:p>
+    <w:p>
+      <w:pPr>
+        <w:rPr>
+          <w:lang w:val="en-US"/>
+        </w:rPr>
+      </w:pPr>
+    </w:p>
+    <w:p>
+      <w:pPr>
+        <w:rPr>
+          <w:lang w:val="en-US"/>
+        </w:rPr>
+      </w:pPr>
+    </w:p>
+    <w:p>
+      <w:pPr>
+        <w:rPr>
+          <w:lang w:val="en-US"/>
+        </w:rPr>
+      </w:pPr>
+    </w:p>
+    <w:p>
+      <w:pPr>
+        <w:rPr>
+          <w:lang w:val="en-US"/>
+        </w:rPr>
+      </w:pPr>
+    </w:p>
+    <w:p>
+      <w:pPr>
+        <w:rPr>
+          <w:lang w:val="en-US"/>
+        </w:rPr>
+      </w:pPr>
+    </w:p>
+    <w:p>
+      <w:pPr>
+        <w:rPr>
+          <w:lang w:val="en-US"/>
+        </w:rPr>
+      </w:pPr>
+    </w:p>
+    <w:p>
+      <w:pPr>
+        <w:rPr>
+          <w:lang w:val="en-US"/>
+        </w:rPr>
+      </w:pPr>
+    </w:p>
+    <w:p>
+      <w:pPr>
+        <w:rPr>
+          <w:lang w:val="en-US"/>
+        </w:rPr>
+      </w:pPr>
+    </w:p>
+    <w:p>
+      <w:pPr>
+        <w:rPr>
+          <w:lang w:val="en-US"/>
+        </w:rPr>
+      </w:pPr>
+    </w:p>
+    <w:p>
+      <w:pPr>
+        <w:rPr>
+          <w:lang w:val="en-US"/>
+        </w:rPr>
+      </w:pPr>
+      <w:r>
+        <w:rPr>
+          <w:lang w:val="en-US"/>
+        </w:rPr>
+        <w:t xml:space="preserve">When I merged filed from </w:t>
+      </w:r>
+      <w:proofErr w:type="spellStart"/>
+      <w:r>
+        <w:rPr>
+          <w:lang w:val="en-US"/>
+        </w:rPr>
+        <w:t>hdfs</w:t>
+      </w:r>
+      <w:proofErr w:type="spellEnd"/>
+      <w:r>
+        <w:rPr>
+          <w:lang w:val="en-US"/>
+        </w:rPr>
+        <w:t xml:space="preserve"> into 1 csv, in mongo appeared like that:</w:t>
+      </w:r>
+    </w:p>
+    <w:p>
+      <w:pPr>
+        <w:shd w:val="clear" w:color="auto" w:fill="232323"/>
+        <w:tabs>
+          <w:tab w:val="left" w:pos="916"/>
+          <w:tab w:val="left" w:pos="1832"/>
+          <w:tab w:val="left" w:pos="2748"/>
+          <w:tab w:val="left" w:pos="3664"/>
+          <w:tab w:val="left" w:pos="4580"/>
+          <w:tab w:val="left" w:pos="5496"/>
+          <w:tab w:val="left" w:pos="6412"/>
+          <w:tab w:val="left" w:pos="7328"/>
+          <w:tab w:val="left" w:pos="8244"/>
+          <w:tab w:val="left" w:pos="9160"/>
+          <w:tab w:val="left" w:pos="10076"/>
+          <w:tab w:val="left" w:pos="10992"/>
+          <w:tab w:val="left" w:pos="11908"/>
+          <w:tab w:val="left" w:pos="12824"/>
+          <w:tab w:val="left" w:pos="13740"/>
+          <w:tab w:val="left" w:pos="14656"/>
+        </w:tabs>
+        <w:wordWrap w:val="0"/>
+        <w:spacing w:line="257" w:lineRule="atLeast"/>
+        <w:textAlignment w:val="baseline"/>
+        <w:rPr>
+          <w:rFonts w:ascii="Courier New" w:eastAsia="Times New Roman" w:hAnsi="Courier New" w:cs="Courier New"/>
+          <w:color w:val="CCCCCC"/>
+          <w:kern w:val="0"/>
+          <w:sz w:val="17"/>
+          <w:szCs w:val="17"/>
+          <w14:ligatures w14:val="none"/>
+        </w:rPr>
+      </w:pPr>
+      <w:r>
+        <w:rPr>
+          <w:rFonts w:ascii="Courier New" w:eastAsia="Times New Roman" w:hAnsi="Courier New" w:cs="Courier New"/>
+          <w:color w:val="CCCCCC"/>
+          <w:kern w:val="0"/>
+          <w:sz w:val="17"/>
+          <w:szCs w:val="17"/>
+          <w14:ligatures w14:val="none"/>
+        </w:rPr>
+        <w:t xml:space="preserve">                              _id  index  ids  date  flag  user  text  \</w:t>
+      </w:r>
+    </w:p>
+    <w:p>
+      <w:pPr>
+        <w:shd w:val="clear" w:color="auto" w:fill="232323"/>
+        <w:tabs>
+          <w:tab w:val="left" w:pos="916"/>
+          <w:tab w:val="left" w:pos="1832"/>
+          <w:tab w:val="left" w:pos="2748"/>
+          <w:tab w:val="left" w:pos="3664"/>
+          <w:tab w:val="left" w:pos="4580"/>
+          <w:tab w:val="left" w:pos="5496"/>
+          <w:tab w:val="left" w:pos="6412"/>
+          <w:tab w:val="left" w:pos="7328"/>
+          <w:tab w:val="left" w:pos="8244"/>
+          <w:tab w:val="left" w:pos="9160"/>
+          <w:tab w:val="left" w:pos="10076"/>
+          <w:tab w:val="left" w:pos="10992"/>
+          <w:tab w:val="left" w:pos="11908"/>
+          <w:tab w:val="left" w:pos="12824"/>
+          <w:tab w:val="left" w:pos="13740"/>
+          <w:tab w:val="left" w:pos="14656"/>
+        </w:tabs>
+        <w:wordWrap w:val="0"/>
+        <w:spacing w:line="257" w:lineRule="atLeast"/>
+        <w:textAlignment w:val="baseline"/>
+        <w:rPr>
+          <w:rFonts w:ascii="Courier New" w:eastAsia="Times New Roman" w:hAnsi="Courier New" w:cs="Courier New"/>
+          <w:color w:val="CCCCCC"/>
+          <w:kern w:val="0"/>
+          <w:sz w:val="17"/>
+          <w:szCs w:val="17"/>
+          <w14:ligatures w14:val="none"/>
+        </w:rPr>
+      </w:pPr>
+      <w:r>
+        <w:rPr>
+          <w:rFonts w:ascii="Courier New" w:eastAsia="Times New Roman" w:hAnsi="Courier New" w:cs="Courier New"/>
+          <w:color w:val="CCCCCC"/>
+          <w:kern w:val="0"/>
+          <w:sz w:val="17"/>
+          <w:szCs w:val="17"/>
+          <w14:ligatures w14:val="none"/>
+        </w:rPr>
+        <w:t xml:space="preserve">263571   664a0fb9e1eba02a48f04b01  index  ids  date  flag  user  text   </w:t>
+      </w:r>
+    </w:p>
+    <w:p>
+      <w:pPr>
+        <w:shd w:val="clear" w:color="auto" w:fill="232323"/>
+        <w:tabs>
+          <w:tab w:val="left" w:pos="916"/>
+          <w:tab w:val="left" w:pos="1832"/>
+          <w:tab w:val="left" w:pos="2748"/>
+          <w:tab w:val="left" w:pos="3664"/>
+          <w:tab w:val="left" w:pos="4580"/>
+          <w:tab w:val="left" w:pos="5496"/>
+          <w:tab w:val="left" w:pos="6412"/>
+          <w:tab w:val="left" w:pos="7328"/>
+          <w:tab w:val="left" w:pos="8244"/>
+          <w:tab w:val="left" w:pos="9160"/>
+          <w:tab w:val="left" w:pos="10076"/>
+          <w:tab w:val="left" w:pos="10992"/>
+          <w:tab w:val="left" w:pos="11908"/>
+          <w:tab w:val="left" w:pos="12824"/>
+          <w:tab w:val="left" w:pos="13740"/>
+          <w:tab w:val="left" w:pos="14656"/>
+        </w:tabs>
+        <w:wordWrap w:val="0"/>
+        <w:spacing w:line="257" w:lineRule="atLeast"/>
+        <w:textAlignment w:val="baseline"/>
+        <w:rPr>
+          <w:rFonts w:ascii="Courier New" w:eastAsia="Times New Roman" w:hAnsi="Courier New" w:cs="Courier New"/>
+          <w:color w:val="CCCCCC"/>
+          <w:kern w:val="0"/>
+          <w:sz w:val="17"/>
+          <w:szCs w:val="17"/>
+          <w14:ligatures w14:val="none"/>
+        </w:rPr>
+      </w:pPr>
+      <w:r>
+        <w:rPr>
+          <w:rFonts w:ascii="Courier New" w:eastAsia="Times New Roman" w:hAnsi="Courier New" w:cs="Courier New"/>
+          <w:color w:val="CCCCCC"/>
+          <w:kern w:val="0"/>
+          <w:sz w:val="17"/>
+          <w:szCs w:val="17"/>
+          <w14:ligatures w14:val="none"/>
+        </w:rPr>
+        <w:t xml:space="preserve">527585   664a0fc1e1eba02a48f4524f  index  ids  date  flag  user  text   </w:t>
+      </w:r>
+    </w:p>
+    <w:p>
+      <w:pPr>
+        <w:shd w:val="clear" w:color="auto" w:fill="232323"/>
+        <w:tabs>
+          <w:tab w:val="left" w:pos="916"/>
+          <w:tab w:val="left" w:pos="1832"/>
+          <w:tab w:val="left" w:pos="2748"/>
+          <w:tab w:val="left" w:pos="3664"/>
+          <w:tab w:val="left" w:pos="4580"/>
+          <w:tab w:val="left" w:pos="5496"/>
+          <w:tab w:val="left" w:pos="6412"/>
+          <w:tab w:val="left" w:pos="7328"/>
+          <w:tab w:val="left" w:pos="8244"/>
+          <w:tab w:val="left" w:pos="9160"/>
+          <w:tab w:val="left" w:pos="10076"/>
+          <w:tab w:val="left" w:pos="10992"/>
+          <w:tab w:val="left" w:pos="11908"/>
+          <w:tab w:val="left" w:pos="12824"/>
+          <w:tab w:val="left" w:pos="13740"/>
+          <w:tab w:val="left" w:pos="14656"/>
+        </w:tabs>
+        <w:wordWrap w:val="0"/>
+        <w:spacing w:line="257" w:lineRule="atLeast"/>
+        <w:textAlignment w:val="baseline"/>
+        <w:rPr>
+          <w:rFonts w:ascii="Courier New" w:eastAsia="Times New Roman" w:hAnsi="Courier New" w:cs="Courier New"/>
+          <w:color w:val="CCCCCC"/>
+          <w:kern w:val="0"/>
+          <w:sz w:val="17"/>
+          <w:szCs w:val="17"/>
+          <w14:ligatures w14:val="none"/>
+        </w:rPr>
+      </w:pPr>
+      <w:r>
+        <w:rPr>
+          <w:rFonts w:ascii="Courier New" w:eastAsia="Times New Roman" w:hAnsi="Courier New" w:cs="Courier New"/>
+          <w:color w:val="CCCCCC"/>
+          <w:kern w:val="0"/>
+          <w:sz w:val="17"/>
+          <w:szCs w:val="17"/>
+          <w14:ligatures w14:val="none"/>
+        </w:rPr>
+        <w:t xml:space="preserve">790636   664a0fc9e1eba02a48f855da  index  ids  date  flag  user  text   </w:t>
+      </w:r>
+    </w:p>
+    <w:p>
+      <w:pPr>
+        <w:shd w:val="clear" w:color="auto" w:fill="232323"/>
+        <w:tabs>
+          <w:tab w:val="left" w:pos="916"/>
+          <w:tab w:val="left" w:pos="1832"/>
+          <w:tab w:val="left" w:pos="2748"/>
+          <w:tab w:val="left" w:pos="3664"/>
+          <w:tab w:val="left" w:pos="4580"/>
+          <w:tab w:val="left" w:pos="5496"/>
+          <w:tab w:val="left" w:pos="6412"/>
+          <w:tab w:val="left" w:pos="7328"/>
+          <w:tab w:val="left" w:pos="8244"/>
+          <w:tab w:val="left" w:pos="9160"/>
+          <w:tab w:val="left" w:pos="10076"/>
+          <w:tab w:val="left" w:pos="10992"/>
+          <w:tab w:val="left" w:pos="11908"/>
+          <w:tab w:val="left" w:pos="12824"/>
+          <w:tab w:val="left" w:pos="13740"/>
+          <w:tab w:val="left" w:pos="14656"/>
+        </w:tabs>
+        <w:wordWrap w:val="0"/>
+        <w:spacing w:line="257" w:lineRule="atLeast"/>
+        <w:textAlignment w:val="baseline"/>
+        <w:rPr>
+          <w:rFonts w:ascii="Courier New" w:eastAsia="Times New Roman" w:hAnsi="Courier New" w:cs="Courier New"/>
+          <w:color w:val="CCCCCC"/>
+          <w:kern w:val="0"/>
+          <w:sz w:val="17"/>
+          <w:szCs w:val="17"/>
+          <w14:ligatures w14:val="none"/>
+        </w:rPr>
+      </w:pPr>
+      <w:r>
+        <w:rPr>
+          <w:rFonts w:ascii="Courier New" w:eastAsia="Times New Roman" w:hAnsi="Courier New" w:cs="Courier New"/>
+          <w:color w:val="CCCCCC"/>
+          <w:kern w:val="0"/>
+          <w:sz w:val="17"/>
+          <w:szCs w:val="17"/>
+          <w14:ligatures w14:val="none"/>
+        </w:rPr>
+        <w:t xml:space="preserve">1054110  664a0fd0e1eba02a48fc5b0c  index  ids  date  flag  user  text   </w:t>
+      </w:r>
+    </w:p>
+    <w:p>
+      <w:pPr>
+        <w:shd w:val="clear" w:color="auto" w:fill="232323"/>
+        <w:tabs>
+          <w:tab w:val="left" w:pos="916"/>
+          <w:tab w:val="left" w:pos="1832"/>
+          <w:tab w:val="left" w:pos="2748"/>
+          <w:tab w:val="left" w:pos="3664"/>
+          <w:tab w:val="left" w:pos="4580"/>
+          <w:tab w:val="left" w:pos="5496"/>
+          <w:tab w:val="left" w:pos="6412"/>
+          <w:tab w:val="left" w:pos="7328"/>
+          <w:tab w:val="left" w:pos="8244"/>
+          <w:tab w:val="left" w:pos="9160"/>
+          <w:tab w:val="left" w:pos="10076"/>
+          <w:tab w:val="left" w:pos="10992"/>
+          <w:tab w:val="left" w:pos="11908"/>
+          <w:tab w:val="left" w:pos="12824"/>
+          <w:tab w:val="left" w:pos="13740"/>
+          <w:tab w:val="left" w:pos="14656"/>
+        </w:tabs>
+        <w:wordWrap w:val="0"/>
+        <w:spacing w:line="257" w:lineRule="atLeast"/>
+        <w:textAlignment w:val="baseline"/>
+        <w:rPr>
+          <w:rFonts w:ascii="Courier New" w:eastAsia="Times New Roman" w:hAnsi="Courier New" w:cs="Courier New"/>
+          <w:color w:val="CCCCCC"/>
+          <w:kern w:val="0"/>
+          <w:sz w:val="17"/>
+          <w:szCs w:val="17"/>
+          <w14:ligatures w14:val="none"/>
+        </w:rPr>
+      </w:pPr>
+      <w:r>
+        <w:rPr>
+          <w:rFonts w:ascii="Courier New" w:eastAsia="Times New Roman" w:hAnsi="Courier New" w:cs="Courier New"/>
+          <w:color w:val="CCCCCC"/>
+          <w:kern w:val="0"/>
+          <w:sz w:val="17"/>
+          <w:szCs w:val="17"/>
+          <w14:ligatures w14:val="none"/>
+        </w:rPr>
+        <w:t xml:space="preserve">1317457  664a0fd8e1eba02a48005fc0  index  ids  date  flag  user  text   </w:t>
+      </w:r>
+    </w:p>
+    <w:p>
+      <w:pPr>
+        <w:shd w:val="clear" w:color="auto" w:fill="232323"/>
+        <w:tabs>
+          <w:tab w:val="left" w:pos="916"/>
+          <w:tab w:val="left" w:pos="1832"/>
+          <w:tab w:val="left" w:pos="2748"/>
+          <w:tab w:val="left" w:pos="3664"/>
+          <w:tab w:val="left" w:pos="4580"/>
+          <w:tab w:val="left" w:pos="5496"/>
+          <w:tab w:val="left" w:pos="6412"/>
+          <w:tab w:val="left" w:pos="7328"/>
+          <w:tab w:val="left" w:pos="8244"/>
+          <w:tab w:val="left" w:pos="9160"/>
+          <w:tab w:val="left" w:pos="10076"/>
+          <w:tab w:val="left" w:pos="10992"/>
+          <w:tab w:val="left" w:pos="11908"/>
+          <w:tab w:val="left" w:pos="12824"/>
+          <w:tab w:val="left" w:pos="13740"/>
+          <w:tab w:val="left" w:pos="14656"/>
+        </w:tabs>
+        <w:wordWrap w:val="0"/>
+        <w:spacing w:line="257" w:lineRule="atLeast"/>
+        <w:textAlignment w:val="baseline"/>
+        <w:rPr>
+          <w:rFonts w:ascii="Courier New" w:eastAsia="Times New Roman" w:hAnsi="Courier New" w:cs="Courier New"/>
+          <w:color w:val="CCCCCC"/>
+          <w:kern w:val="0"/>
+          <w:sz w:val="17"/>
+          <w:szCs w:val="17"/>
+          <w14:ligatures w14:val="none"/>
+        </w:rPr>
+      </w:pPr>
+      <w:r>
+        <w:rPr>
+          <w:rFonts w:ascii="Courier New" w:eastAsia="Times New Roman" w:hAnsi="Courier New" w:cs="Courier New"/>
+          <w:color w:val="CCCCCC"/>
+          <w:kern w:val="0"/>
+          <w:sz w:val="17"/>
+          <w:szCs w:val="17"/>
+          <w14:ligatures w14:val="none"/>
+        </w:rPr>
+        <w:t xml:space="preserve">1581913  664a0fdfe1eba02a480468c8  index  ids  date  flag  user  text   </w:t>
+      </w:r>
+    </w:p>
+    <w:p>
+      <w:pPr>
+        <w:shd w:val="clear" w:color="auto" w:fill="232323"/>
+        <w:tabs>
+          <w:tab w:val="left" w:pos="916"/>
+          <w:tab w:val="left" w:pos="1832"/>
+          <w:tab w:val="left" w:pos="2748"/>
+          <w:tab w:val="left" w:pos="3664"/>
+          <w:tab w:val="left" w:pos="4580"/>
+          <w:tab w:val="left" w:pos="5496"/>
+          <w:tab w:val="left" w:pos="6412"/>
+          <w:tab w:val="left" w:pos="7328"/>
+          <w:tab w:val="left" w:pos="8244"/>
+          <w:tab w:val="left" w:pos="9160"/>
+          <w:tab w:val="left" w:pos="10076"/>
+          <w:tab w:val="left" w:pos="10992"/>
+          <w:tab w:val="left" w:pos="11908"/>
+          <w:tab w:val="left" w:pos="12824"/>
+          <w:tab w:val="left" w:pos="13740"/>
+          <w:tab w:val="left" w:pos="14656"/>
+        </w:tabs>
+        <w:wordWrap w:val="0"/>
+        <w:spacing w:line="257" w:lineRule="atLeast"/>
+        <w:textAlignment w:val="baseline"/>
+        <w:rPr>
+          <w:rFonts w:ascii="Courier New" w:eastAsia="Times New Roman" w:hAnsi="Courier New" w:cs="Courier New"/>
+          <w:color w:val="CCCCCC"/>
+          <w:kern w:val="0"/>
+          <w:sz w:val="17"/>
+          <w:szCs w:val="17"/>
+          <w14:ligatures w14:val="none"/>
+        </w:rPr>
+      </w:pPr>
+    </w:p>
+    <w:p>
+      <w:pPr>
+        <w:shd w:val="clear" w:color="auto" w:fill="232323"/>
+        <w:tabs>
+          <w:tab w:val="left" w:pos="916"/>
+          <w:tab w:val="left" w:pos="1832"/>
+          <w:tab w:val="left" w:pos="2748"/>
+          <w:tab w:val="left" w:pos="3664"/>
+          <w:tab w:val="left" w:pos="4580"/>
+          <w:tab w:val="left" w:pos="5496"/>
+          <w:tab w:val="left" w:pos="6412"/>
+          <w:tab w:val="left" w:pos="7328"/>
+          <w:tab w:val="left" w:pos="8244"/>
+          <w:tab w:val="left" w:pos="9160"/>
+          <w:tab w:val="left" w:pos="10076"/>
+          <w:tab w:val="left" w:pos="10992"/>
+          <w:tab w:val="left" w:pos="11908"/>
+          <w:tab w:val="left" w:pos="12824"/>
+          <w:tab w:val="left" w:pos="13740"/>
+          <w:tab w:val="left" w:pos="14656"/>
+        </w:tabs>
+        <w:wordWrap w:val="0"/>
+        <w:spacing w:line="257" w:lineRule="atLeast"/>
+        <w:textAlignment w:val="baseline"/>
+        <w:rPr>
+          <w:rFonts w:ascii="Courier New" w:eastAsia="Times New Roman" w:hAnsi="Courier New" w:cs="Courier New"/>
+          <w:color w:val="CCCCCC"/>
+          <w:kern w:val="0"/>
+          <w:sz w:val="17"/>
+          <w:szCs w:val="17"/>
+          <w14:ligatures w14:val="none"/>
+        </w:rPr>
+      </w:pPr>
+      <w:r>
+        <w:rPr>
+          <w:rFonts w:ascii="Courier New" w:eastAsia="Times New Roman" w:hAnsi="Courier New" w:cs="Courier New"/>
+          <w:color w:val="CCCCCC"/>
+          <w:kern w:val="0"/>
+          <w:sz w:val="17"/>
+          <w:szCs w:val="17"/>
+          <w14:ligatures w14:val="none"/>
+        </w:rPr>
+        <w:t xml:space="preserve">         timestamp  sentiment_score date_string  </w:t>
+      </w:r>
+    </w:p>
+    <w:p>
+      <w:pPr>
+        <w:shd w:val="clear" w:color="auto" w:fill="232323"/>
+        <w:tabs>
+          <w:tab w:val="left" w:pos="916"/>
+          <w:tab w:val="left" w:pos="1832"/>
+          <w:tab w:val="left" w:pos="2748"/>
+          <w:tab w:val="left" w:pos="3664"/>
+          <w:tab w:val="left" w:pos="4580"/>
+          <w:tab w:val="left" w:pos="5496"/>
+          <w:tab w:val="left" w:pos="6412"/>
+          <w:tab w:val="left" w:pos="7328"/>
+          <w:tab w:val="left" w:pos="8244"/>
+          <w:tab w:val="left" w:pos="9160"/>
+          <w:tab w:val="left" w:pos="10076"/>
+          <w:tab w:val="left" w:pos="10992"/>
+          <w:tab w:val="left" w:pos="11908"/>
+          <w:tab w:val="left" w:pos="12824"/>
+          <w:tab w:val="left" w:pos="13740"/>
+          <w:tab w:val="left" w:pos="14656"/>
+        </w:tabs>
+        <w:wordWrap w:val="0"/>
+        <w:spacing w:line="257" w:lineRule="atLeast"/>
+        <w:textAlignment w:val="baseline"/>
+        <w:rPr>
+          <w:rFonts w:ascii="Courier New" w:eastAsia="Times New Roman" w:hAnsi="Courier New" w:cs="Courier New"/>
+          <w:color w:val="CCCCCC"/>
+          <w:kern w:val="0"/>
+          <w:sz w:val="17"/>
+          <w:szCs w:val="17"/>
+          <w14:ligatures w14:val="none"/>
+        </w:rPr>
+      </w:pPr>
+      <w:r>
+        <w:rPr>
+          <w:rFonts w:ascii="Courier New" w:eastAsia="Times New Roman" w:hAnsi="Courier New" w:cs="Courier New"/>
+          <w:color w:val="CCCCCC"/>
+          <w:kern w:val="0"/>
+          <w:sz w:val="17"/>
+          <w:szCs w:val="17"/>
+          <w14:ligatures w14:val="none"/>
+        </w:rPr>
+        <w:t xml:space="preserve">263571   timestamp  sentiment_score        date  </w:t>
+      </w:r>
+    </w:p>
+    <w:p>
+      <w:pPr>
+        <w:shd w:val="clear" w:color="auto" w:fill="232323"/>
+        <w:tabs>
+          <w:tab w:val="left" w:pos="916"/>
+          <w:tab w:val="left" w:pos="1832"/>
+          <w:tab w:val="left" w:pos="2748"/>
+          <w:tab w:val="left" w:pos="3664"/>
+          <w:tab w:val="left" w:pos="4580"/>
+          <w:tab w:val="left" w:pos="5496"/>
+          <w:tab w:val="left" w:pos="6412"/>
+          <w:tab w:val="left" w:pos="7328"/>
+          <w:tab w:val="left" w:pos="8244"/>
+          <w:tab w:val="left" w:pos="9160"/>
+          <w:tab w:val="left" w:pos="10076"/>
+          <w:tab w:val="left" w:pos="10992"/>
+          <w:tab w:val="left" w:pos="11908"/>
+          <w:tab w:val="left" w:pos="12824"/>
+          <w:tab w:val="left" w:pos="13740"/>
+          <w:tab w:val="left" w:pos="14656"/>
+        </w:tabs>
+        <w:wordWrap w:val="0"/>
+        <w:spacing w:line="257" w:lineRule="atLeast"/>
+        <w:textAlignment w:val="baseline"/>
+        <w:rPr>
+          <w:rFonts w:ascii="Courier New" w:eastAsia="Times New Roman" w:hAnsi="Courier New" w:cs="Courier New"/>
+          <w:color w:val="CCCCCC"/>
+          <w:kern w:val="0"/>
+          <w:sz w:val="17"/>
+          <w:szCs w:val="17"/>
+          <w14:ligatures w14:val="none"/>
+        </w:rPr>
+      </w:pPr>
+      <w:r>
+        <w:rPr>
+          <w:rFonts w:ascii="Courier New" w:eastAsia="Times New Roman" w:hAnsi="Courier New" w:cs="Courier New"/>
+          <w:color w:val="CCCCCC"/>
+          <w:kern w:val="0"/>
+          <w:sz w:val="17"/>
+          <w:szCs w:val="17"/>
+          <w14:ligatures w14:val="none"/>
+        </w:rPr>
+        <w:t xml:space="preserve">527585   timestamp  sentiment_score        date  </w:t>
+      </w:r>
+    </w:p>
+    <w:p>
+      <w:pPr>
+        <w:shd w:val="clear" w:color="auto" w:fill="232323"/>
+        <w:tabs>
+          <w:tab w:val="left" w:pos="916"/>
+          <w:tab w:val="left" w:pos="1832"/>
+          <w:tab w:val="left" w:pos="2748"/>
+          <w:tab w:val="left" w:pos="3664"/>
+          <w:tab w:val="left" w:pos="4580"/>
+          <w:tab w:val="left" w:pos="5496"/>
+          <w:tab w:val="left" w:pos="6412"/>
+          <w:tab w:val="left" w:pos="7328"/>
+          <w:tab w:val="left" w:pos="8244"/>
+          <w:tab w:val="left" w:pos="9160"/>
+          <w:tab w:val="left" w:pos="10076"/>
+          <w:tab w:val="left" w:pos="10992"/>
+          <w:tab w:val="left" w:pos="11908"/>
+          <w:tab w:val="left" w:pos="12824"/>
+          <w:tab w:val="left" w:pos="13740"/>
+          <w:tab w:val="left" w:pos="14656"/>
+        </w:tabs>
+        <w:wordWrap w:val="0"/>
+        <w:spacing w:line="257" w:lineRule="atLeast"/>
+        <w:textAlignment w:val="baseline"/>
+        <w:rPr>
+          <w:rFonts w:ascii="Courier New" w:eastAsia="Times New Roman" w:hAnsi="Courier New" w:cs="Courier New"/>
+          <w:color w:val="CCCCCC"/>
+          <w:kern w:val="0"/>
+          <w:sz w:val="17"/>
+          <w:szCs w:val="17"/>
+          <w14:ligatures w14:val="none"/>
+        </w:rPr>
+      </w:pPr>
+      <w:r>
+        <w:rPr>
+          <w:rFonts w:ascii="Courier New" w:eastAsia="Times New Roman" w:hAnsi="Courier New" w:cs="Courier New"/>
+          <w:color w:val="CCCCCC"/>
+          <w:kern w:val="0"/>
+          <w:sz w:val="17"/>
+          <w:szCs w:val="17"/>
+          <w14:ligatures w14:val="none"/>
+        </w:rPr>
+        <w:t xml:space="preserve">790636   timestamp  sentiment_score        date  </w:t>
+      </w:r>
+    </w:p>
+    <w:p>
+      <w:pPr>
+        <w:shd w:val="clear" w:color="auto" w:fill="232323"/>
+        <w:tabs>
+          <w:tab w:val="left" w:pos="916"/>
+          <w:tab w:val="left" w:pos="1832"/>
+          <w:tab w:val="left" w:pos="2748"/>
+          <w:tab w:val="left" w:pos="3664"/>
+          <w:tab w:val="left" w:pos="4580"/>
+          <w:tab w:val="left" w:pos="5496"/>
+          <w:tab w:val="left" w:pos="6412"/>
+          <w:tab w:val="left" w:pos="7328"/>
+          <w:tab w:val="left" w:pos="8244"/>
+          <w:tab w:val="left" w:pos="9160"/>
+          <w:tab w:val="left" w:pos="10076"/>
+          <w:tab w:val="left" w:pos="10992"/>
+          <w:tab w:val="left" w:pos="11908"/>
+          <w:tab w:val="left" w:pos="12824"/>
+          <w:tab w:val="left" w:pos="13740"/>
+          <w:tab w:val="left" w:pos="14656"/>
+        </w:tabs>
+        <w:wordWrap w:val="0"/>
+        <w:spacing w:line="257" w:lineRule="atLeast"/>
+        <w:textAlignment w:val="baseline"/>
+        <w:rPr>
+          <w:rFonts w:ascii="Courier New" w:eastAsia="Times New Roman" w:hAnsi="Courier New" w:cs="Courier New"/>
+          <w:color w:val="CCCCCC"/>
+          <w:kern w:val="0"/>
+          <w:sz w:val="17"/>
+          <w:szCs w:val="17"/>
+          <w14:ligatures w14:val="none"/>
+        </w:rPr>
+      </w:pPr>
+      <w:r>
+        <w:rPr>
+          <w:rFonts w:ascii="Courier New" w:eastAsia="Times New Roman" w:hAnsi="Courier New" w:cs="Courier New"/>
+          <w:color w:val="CCCCCC"/>
+          <w:kern w:val="0"/>
+          <w:sz w:val="17"/>
+          <w:szCs w:val="17"/>
+          <w14:ligatures w14:val="none"/>
+        </w:rPr>
+        <w:t xml:space="preserve">1054110  timestamp  sentiment_score        date  </w:t>
+      </w:r>
+    </w:p>
+    <w:p>
+      <w:pPr>
+        <w:shd w:val="clear" w:color="auto" w:fill="232323"/>
+        <w:tabs>
+          <w:tab w:val="left" w:pos="916"/>
+          <w:tab w:val="left" w:pos="1832"/>
+          <w:tab w:val="left" w:pos="2748"/>
+          <w:tab w:val="left" w:pos="3664"/>
+          <w:tab w:val="left" w:pos="4580"/>
+          <w:tab w:val="left" w:pos="5496"/>
+          <w:tab w:val="left" w:pos="6412"/>
+          <w:tab w:val="left" w:pos="7328"/>
+          <w:tab w:val="left" w:pos="8244"/>
+          <w:tab w:val="left" w:pos="9160"/>
+          <w:tab w:val="left" w:pos="10076"/>
+          <w:tab w:val="left" w:pos="10992"/>
+          <w:tab w:val="left" w:pos="11908"/>
+          <w:tab w:val="left" w:pos="12824"/>
+          <w:tab w:val="left" w:pos="13740"/>
+          <w:tab w:val="left" w:pos="14656"/>
+        </w:tabs>
+        <w:wordWrap w:val="0"/>
+        <w:spacing w:line="257" w:lineRule="atLeast"/>
+        <w:textAlignment w:val="baseline"/>
+        <w:rPr>
+          <w:rFonts w:ascii="Courier New" w:eastAsia="Times New Roman" w:hAnsi="Courier New" w:cs="Courier New"/>
+          <w:color w:val="CCCCCC"/>
+          <w:kern w:val="0"/>
+          <w:sz w:val="17"/>
+          <w:szCs w:val="17"/>
+          <w14:ligatures w14:val="none"/>
+        </w:rPr>
+      </w:pPr>
+      <w:r>
+        <w:rPr>
+          <w:rFonts w:ascii="Courier New" w:eastAsia="Times New Roman" w:hAnsi="Courier New" w:cs="Courier New"/>
+          <w:color w:val="CCCCCC"/>
+          <w:kern w:val="0"/>
+          <w:sz w:val="17"/>
+          <w:szCs w:val="17"/>
+          <w14:ligatures w14:val="none"/>
+        </w:rPr>
+        <w:t xml:space="preserve">1317457  timestamp  sentiment_score        date  </w:t>
+      </w:r>
+    </w:p>
+    <w:p>
+      <w:pPr>
+        <w:shd w:val="clear" w:color="auto" w:fill="232323"/>
+        <w:tabs>
+          <w:tab w:val="left" w:pos="916"/>
+          <w:tab w:val="left" w:pos="1832"/>
+          <w:tab w:val="left" w:pos="2748"/>
+          <w:tab w:val="left" w:pos="3664"/>
+          <w:tab w:val="left" w:pos="4580"/>
+          <w:tab w:val="left" w:pos="5496"/>
+          <w:tab w:val="left" w:pos="6412"/>
+          <w:tab w:val="left" w:pos="7328"/>
+          <w:tab w:val="left" w:pos="8244"/>
+          <w:tab w:val="left" w:pos="9160"/>
+          <w:tab w:val="left" w:pos="10076"/>
+          <w:tab w:val="left" w:pos="10992"/>
+          <w:tab w:val="left" w:pos="11908"/>
+          <w:tab w:val="left" w:pos="12824"/>
+          <w:tab w:val="left" w:pos="13740"/>
+          <w:tab w:val="left" w:pos="14656"/>
+        </w:tabs>
+        <w:wordWrap w:val="0"/>
+        <w:spacing w:line="257" w:lineRule="atLeast"/>
+        <w:textAlignment w:val="baseline"/>
+        <w:rPr>
+          <w:rFonts w:ascii="Courier New" w:eastAsia="Times New Roman" w:hAnsi="Courier New" w:cs="Courier New"/>
+          <w:color w:val="CCCCCC"/>
+          <w:kern w:val="0"/>
+          <w:sz w:val="17"/>
+          <w:szCs w:val="17"/>
+          <w14:ligatures w14:val="none"/>
+        </w:rPr>
+      </w:pPr>
+      <w:r>
+        <w:rPr>
+          <w:rFonts w:ascii="Courier New" w:eastAsia="Times New Roman" w:hAnsi="Courier New" w:cs="Courier New"/>
+          <w:color w:val="CCCCCC"/>
+          <w:kern w:val="0"/>
+          <w:sz w:val="17"/>
+          <w:szCs w:val="17"/>
+          <w14:ligatures w14:val="none"/>
+        </w:rPr>
+        <w:t xml:space="preserve">1581913  timestamp  sentiment_score        date  </w:t>
+      </w:r>
+    </w:p>
+    <w:p>
+      <w:pPr>
+        <w:rPr>
+          <w:lang w:val="en-US"/>
+        </w:rPr>
+      </w:pPr>
+    </w:p>
+    <w:p>
+      <w:pPr>
+        <w:rPr>
+          <w:lang w:val="en-US"/>
+        </w:rPr>
+      </w:pPr>
+    </w:p>
+    <w:p>
+      <w:pPr>
+        <w:rPr>
+          <w:sz w:val="36"/>
+          <w:szCs w:val="36"/>
+          <w:lang w:val="en-US"/>
+        </w:rPr>
+      </w:pPr>
+      <w:r>
+        <w:rPr>
+          <w:sz w:val="36"/>
+          <w:szCs w:val="36"/>
+          <w:lang w:val="en-US"/>
+        </w:rPr>
+        <w:t>Advance Data Analysis part:</w:t>
+      </w:r>
+    </w:p>
+    <w:p>
+      <w:pPr>
+        <w:rPr>
+          <w:lang w:val="en-US"/>
+        </w:rPr>
+      </w:pPr>
+    </w:p>
+    <w:p>
+      <w:pPr>
+        <w:rPr>
+          <w:sz w:val="36"/>
+          <w:szCs w:val="36"/>
+        </w:rPr>
+      </w:pPr>
+      <w:r>
+        <w:rPr>
+          <w:sz w:val="36"/>
+          <w:szCs w:val="36"/>
+        </w:rPr>
+        <w:t>1)</w:t>
+      </w:r>
+    </w:p>
+    <w:p/>
+    <w:p>
+      <w:r>
+        <w:t xml:space="preserve">In the initial phase of Exploratory Data Analysis (EDA), it is essential to understand the structure and type of the data we are working with. Using PySpark, the df.printSchema() function provides a comprehensive view of the dataset’s schema, detailing the data types of each column and whether null values are allowed. This is particularly useful in identifying columns that may need further attention, such as those with complex data types or unexpected </w:t>
+      </w:r>
+      <w:r>
+        <w:lastRenderedPageBreak/>
+        <w:t>nullability. In a similar vein, when working with Pandas, the `df.dtypes` attribute offers a quick glance at the data types of each column in the DataFrame. This helps in confirming that the data is in the expected format and highlights any discrepancies that need to be addressed before further analysis. Additionally, the df.show() method is used to display the first few rows of the dataset, providing a snapshot that aids in visually inspecting the data. This can help in spotting any obvious issues like missing values, incorrect data types, or inconsistencies right from the start.</w:t>
+      </w:r>
+    </w:p>
+    <w:p/>
+    <w:p>
+      <w:r>
+        <w:t>To further deepen the understanding of the dataset, the df.describe() method can be used. This method provides summary statistics for numeric columns, including count, mean, standard deviation, minimum, and maximum values, as well as quartiles. These statistics are essential for identifying the distribution and central tendencies of the data, detecting outliers, and understanding the overall spread. Combining these methods—df.printSchema(), df.dtypes, df.show(), and df.describe()—provides a robust foundation for EDA, ensuring a comprehensive initial assessment of the dataset's structure and characteristics. These steps are crucial in setting the foundation for effective data wrangling and model development.</w:t>
+      </w:r>
+    </w:p>
+    <w:p/>
+    <w:p>
+      <w:r>
+        <w:t>Data wrangling is a critical step in preparing the dataset for analysis and modeling. One common issue encountered is missing dates in the time series data, which can lead to inaccurate forecasting if not handled properly. Interpolation is a powerful technique used to estimate and fill in these missing values based on existing data points. This ensures a continuous time series without gaps, which is essential for accurate sentiment analysis and forecasting.</w:t>
+      </w:r>
+    </w:p>
+    <w:p/>
+    <w:p>
+      <w:r>
+        <w:t>Additionally, it was necessary to remove duplicated IDs of comments to maintain the integrity of the dataset. Duplicate entries can skew the results and lead to biased predictions, so identifying and removing them is crucial. Another important aspect of data wrangling is feature engineering, which helps to identify relevant and irrelevant columns for the analysis. For instance, the "flag" column, where all values were the same, was deemed irrelevant and removed. In contrast, columns like "date" and "text" were identified as essential for forecasting. The "date" column provides the temporal context, while the "text" column is crucial for natural language processing (NLP) to analyze sentiment.</w:t>
+      </w:r>
+    </w:p>
+    <w:p/>
+    <w:p>
+      <w:r>
+        <w:t>Furthermore, the "date" column was originally in string format, which is not suitable for time series analysis. It was necessary to convert this column into a proper date type to enable accurate time-based calculations and ensure compatibility with forecasting models like ARIMA, SARIMA, and LSTM. This conversion facilitates the correct chronological ordering of data points and is essential for the effective application of time series forecasting techniques.</w:t>
+      </w:r>
+    </w:p>
+    <w:p/>
+    <w:p>
+      <w:r>
+        <w:t>Additionally, it was necessary to create a new column, "sentiment_score," which quantifies the sentiment derived from the text. This new feature is pivotal for the next steps in the analysis and modeling process, providing a numerical representation of sentiment that can be used in time series forecasting models. By performing these data wrangling steps, the dataset is transformed into a clean and structured format, ready for detailed analysis and model development.</w:t>
+      </w:r>
+    </w:p>
+    <w:p/>
+    <w:p>
+      <w:r>
+        <w:t>For time series forecasting of sentiment data, selecting appropriate machine learning models is crucial. ARIMA (AutoRegressive Integrated Moving Average) is a widely used model that captures the temporal dependencies in the data, making it suitable for forecasting based on historical sentiment trends. ARIMA operates by decomposing the time series into autoregressive and moving average components while integrating differencing to make the data stationary. This model is effective in capturing linear patterns in the time series data and can provide reliable short-term forecasts for the sentiment scores.</w:t>
+      </w:r>
+    </w:p>
+    <w:p/>
+    <w:p>
+      <w:r>
+        <w:t>For data with seasonal patterns, SARIMA (Seasonal ARIMA) extends ARIMA by including seasonal components, providing a more accurate forecast for data exhibiting regular fluctuations over time. The justification for using SARIMA analysis in this dataset lies in its ability to model and forecast time series data that exhibit both seasonal patterns and autocorrelation. SARIMA models are specifically designed to handle time series data with repeating patterns or cycles at fixed intervals, effectively capturing and modeling these seasonal variations. Additionally, SARIMA incorporates autoregressive and moving average components to capture the autocorrelation in the data, accounting for dependencies between past and present values. This makes SARIMA suitable for forecasting data with complex temporal structures, providing robust and reliable forecasts even in the presence of noise and irregularities.</w:t>
+      </w:r>
+    </w:p>
+    <w:p/>
+    <w:p>
+      <w:r>
+        <w:t>LSTM (Long Short-Term Memory) networks, a type of recurrent neural network, are highly effective in capturing long-term dependencies in time series data. LSTMs are designed to overcome the vanishing gradient problem, enabling them to learn and remember long-term sequences. This makes LSTMs particularly suitable for handling complex patterns and non-linear relationships in the sentiment data, offering robust performance in time series forecasting tasks. LSTMs can learn from the sequential nature of the data, making them powerful for predicting future sentiment based on historical sentiment sequences.</w:t>
+      </w:r>
+    </w:p>
+    <w:p/>
+    <w:p>
+      <w:r>
+        <w:t>In this project, ARIMA, SARIMA, and LSTM models were implemented and evaluated to determine the best approach for forecasting sentiment at 1 day, 3 days, and 7 days intervals. The choice of models was based on the characteristics of the dataset and the need to capture different types of dependencies and patterns in the sentiment data. By leveraging these models, we aim to generate reliable forecasts that provide valuable insights for decision-making and strategic planning.</w:t>
+      </w:r>
+    </w:p>
+    <w:p/>
+    <w:p>
+      <w:pPr>
+        <w:rPr>
+          <w:sz w:val="36"/>
+          <w:szCs w:val="36"/>
+        </w:rPr>
+      </w:pPr>
+      <w:r>
+        <w:rPr>
+          <w:sz w:val="36"/>
+          <w:szCs w:val="36"/>
+        </w:rPr>
+        <w:t>2)</w:t>
+      </w:r>
+    </w:p>
+    <w:p/>
+    <w:p>
+      <w:r>
+        <w:t>Hyperparameter tuning plays a crucial role in optimizing the performance of machine learning models, ensuring that they generalize well to unseen data and produce accurate predictions. In this project, two commonly used techniques for hyperparameter tuning were employed: Grid Search and Random Search, tailored to the specific requirements of each model.</w:t>
+      </w:r>
+    </w:p>
+    <w:p/>
+    <w:p>
+      <w:r>
+        <w:lastRenderedPageBreak/>
+        <w:t>For the ARIMA and SARIMA models, hyperparameters such as the order of autoregressive (p), integrated (d), and moving average (q) terms, as well as seasonal components, greatly influence the model's forecasting accuracy. Grid Search was chosen as one of the techniques due to its exhaustive search over a predefined grid of hyperparameters. This method systematically evaluates all combinations of hyperparameters within the specified grid and identifies the optimal set that yields the best performance. By exhaustively searching the hyperparameter space, Grid Search ensures thorough exploration but can be computationally expensive, especially for large parameter grids.</w:t>
+      </w:r>
+    </w:p>
+    <w:p/>
+    <w:p>
+      <w:r>
+        <w:t>In addition to Grid Search, Random Search was employed for ARIMA and SARIMA hyperparameter tuning. Random Search randomly samples hyperparameters from predefined distributions and evaluates their performance. While not as exhaustive as Grid Search, Random Search can efficiently explore a wide range of hyperparameter combinations, often yielding comparable results with fewer iterations. This makes Random Search particularly well-suited for scenarios where computational resources are limited or when the hyperparameter space is large and complex. In this project, Random Search complemented Grid Search by providing a more efficient search strategy and helping to identify promising regions of the hyperparameter space.</w:t>
+      </w:r>
+    </w:p>
+    <w:p/>
+    <w:p>
+      <w:r>
+        <w:t>For the LSTM model, which is a type of deep learning model, hyperparameter tuning is equally important for optimizing its architecture and training process. Keras Tuner, a hyperparameter optimization library for Keras, was employed with a Random Search strategy. Keras Tuner uses Bayesian optimization to efficiently search the hyperparameter space, adapting its search based on previous evaluations to focus on promising regions. This method is well-suited for deep learning models like LSTM, where the hyperparameter space is high-dimensional and nonlinear. By leveraging Keras Tuner with Random Search, optimal configurations for the LSTM model can be efficiently identified, leading to improved forecasting performance.</w:t>
+      </w:r>
+    </w:p>
+    <w:p/>
+    <w:p>
+      <w:r>
+        <w:t>3)</w:t>
+      </w:r>
+    </w:p>
+    <w:p>
       <w:r>
         <w:rPr>
           <w:noProof/>
@@ -5296,16 +7089,16 @@
         <mc:AlternateContent>
           <mc:Choice Requires="wps">
             <w:drawing>
-              <wp:anchor distT="0" distB="0" distL="114300" distR="114300" simplePos="0" relativeHeight="251659264" behindDoc="0" locked="0" layoutInCell="1" allowOverlap="1" wp14:anchorId="095B2232" wp14:editId="48CF5800">
+              <wp:anchor distT="0" distB="0" distL="114300" distR="114300" simplePos="0" relativeHeight="251659264" behindDoc="0" locked="0" layoutInCell="1" allowOverlap="1" wp14:anchorId="39488155" wp14:editId="4A2900C3">
                 <wp:simplePos x="0" y="0"/>
                 <wp:positionH relativeFrom="column">
-                  <wp:posOffset>-635</wp:posOffset>
+                  <wp:posOffset>0</wp:posOffset>
                 </wp:positionH>
                 <wp:positionV relativeFrom="paragraph">
-                  <wp:posOffset>0</wp:posOffset>
+                  <wp:posOffset>177165</wp:posOffset>
                 </wp:positionV>
-                <wp:extent cx="3890010" cy="2147570"/>
-                <wp:effectExtent l="0" t="0" r="8890" b="11430"/>
+                <wp:extent cx="3993515" cy="2414905"/>
+                <wp:effectExtent l="0" t="0" r="6985" b="10795"/>
                 <wp:wrapSquare wrapText="bothSides"/>
                 <wp:docPr id="1429236660" name="Text Box 1"/>
                 <wp:cNvGraphicFramePr/>
@@ -5316,7 +7109,7 @@
                       <wps:spPr>
                         <a:xfrm>
                           <a:off x="0" y="0"/>
-                          <a:ext cx="3890010" cy="2147570"/>
+                          <a:ext cx="3993515" cy="2414905"/>
                         </a:xfrm>
                         <a:prstGeom prst="rect">
                           <a:avLst/>
@@ -5341,9 +7134,9 @@
                                 <w:lang w:val="en-US"/>
                               </w:rPr>
                               <w:drawing>
-                                <wp:inline distT="0" distB="0" distL="0" distR="0" wp14:anchorId="3D3E3C0F" wp14:editId="18815593">
-                                  <wp:extent cx="3433313" cy="2048213"/>
-                                  <wp:effectExtent l="0" t="0" r="0" b="0"/>
+                                <wp:inline distT="0" distB="0" distL="0" distR="0" wp14:anchorId="5D67FDB2" wp14:editId="2F15221E">
+                                  <wp:extent cx="3795119" cy="2047682"/>
+                                  <wp:effectExtent l="0" t="0" r="2540" b="0"/>
                                   <wp:docPr id="1533673167" name="Picture 1" descr="A graph with a line&#10;&#10;Description automatically generated"/>
                                   <wp:cNvGraphicFramePr>
                                     <a:graphicFrameLocks xmlns:a="http://schemas.openxmlformats.org/drawingml/2006/main" noChangeAspect="1"/>
@@ -5356,7 +7149,7 @@
                                           <pic:cNvPicPr/>
                                         </pic:nvPicPr>
                                         <pic:blipFill>
-                                          <a:blip r:embed="rId5"/>
+                                          <a:blip r:embed="rId8"/>
                                           <a:stretch>
                                             <a:fillRect/>
                                           </a:stretch>
@@ -5364,7 +7157,7 @@
                                         <pic:spPr>
                                           <a:xfrm>
                                             <a:off x="0" y="0"/>
-                                            <a:ext cx="3462027" cy="2065343"/>
+                                            <a:ext cx="3882699" cy="2094936"/>
                                           </a:xfrm>
                                           <a:prstGeom prst="rect">
                                             <a:avLst/>
@@ -5376,6 +7169,82 @@
                                 </wp:inline>
                               </w:drawing>
                             </w:r>
+                          </w:p>
+                          <w:p>
+                            <w:pPr>
+                              <w:rPr>
+                                <w:lang w:val="en-US"/>
+                              </w:rPr>
+                            </w:pPr>
+                            <w:r>
+                              <w:rPr>
+                                <w:lang w:val="en-US"/>
+                              </w:rPr>
+                              <w:t>Figure 1. Sentiment</w:t>
+                            </w:r>
+                            <w:r>
+                              <w:rPr>
+                                <w:lang w:val="en-US"/>
+                              </w:rPr>
+                              <w:t xml:space="preserve"> score</w:t>
+                            </w:r>
+                            <w:r>
+                              <w:rPr>
+                                <w:lang w:val="en-US"/>
+                              </w:rPr>
+                              <w:t xml:space="preserve"> over time</w:t>
+                            </w:r>
+                          </w:p>
+                          <w:p>
+                            <w:pPr>
+                              <w:rPr>
+                                <w:lang w:val="en-US"/>
+                              </w:rPr>
+                            </w:pPr>
+                          </w:p>
+                          <w:p>
+                            <w:pPr>
+                              <w:rPr>
+                                <w:lang w:val="en-US"/>
+                              </w:rPr>
+                            </w:pPr>
+                          </w:p>
+                          <w:p>
+                            <w:pPr>
+                              <w:rPr>
+                                <w:lang w:val="en-US"/>
+                              </w:rPr>
+                            </w:pPr>
+                          </w:p>
+                          <w:p>
+                            <w:pPr>
+                              <w:rPr>
+                                <w:lang w:val="en-US"/>
+                              </w:rPr>
+                            </w:pPr>
+                            <w:proofErr w:type="spellStart"/>
+                            <w:r>
+                              <w:rPr>
+                                <w:lang w:val="en-US"/>
+                              </w:rPr>
+                              <w:t>Fdfdfd</w:t>
+                            </w:r>
+                            <w:proofErr w:type="spellEnd"/>
+                          </w:p>
+                          <w:p>
+                            <w:pPr>
+                              <w:rPr>
+                                <w:lang w:val="en-US"/>
+                              </w:rPr>
+                            </w:pPr>
+                            <w:proofErr w:type="spellStart"/>
+                            <w:r>
+                              <w:rPr>
+                                <w:lang w:val="en-US"/>
+                              </w:rPr>
+                              <w:t>fddfd</w:t>
+                            </w:r>
+                            <w:proofErr w:type="spellEnd"/>
                           </w:p>
                         </w:txbxContent>
                       </wps:txbx>
@@ -5399,11 +7268,11 @@
           </mc:Choice>
           <mc:Fallback>
             <w:pict>
-              <v:shapetype w14:anchorId="095B2232" id="_x0000_t202" coordsize="21600,21600" o:spt="202" path="m,l,21600r21600,l21600,xe">
+              <v:shapetype w14:anchorId="39488155" id="_x0000_t202" coordsize="21600,21600" o:spt="202" path="m,l,21600r21600,l21600,xe">
                 <v:stroke joinstyle="miter"/>
                 <v:path gradientshapeok="t" o:connecttype="rect"/>
               </v:shapetype>
-              <v:shape id="Text Box 1" o:spid="_x0000_s1026" type="#_x0000_t202" style="position:absolute;margin-left:-.05pt;margin-top:0;width:306.3pt;height:169.1pt;z-index:251659264;visibility:visible;mso-wrap-style:square;mso-width-percent:0;mso-height-percent:0;mso-wrap-distance-left:9pt;mso-wrap-distance-top:0;mso-wrap-distance-right:9pt;mso-wrap-distance-bottom:0;mso-position-horizontal:absolute;mso-position-horizontal-relative:text;mso-position-vertical:absolute;mso-position-vertical-relative:text;mso-width-percent:0;mso-height-percent:0;mso-width-relative:margin;mso-height-relative:margin;v-text-anchor:top" o:gfxdata="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" filled="f" strokeweight=".5pt">
+              <v:shape id="Text Box 1" o:spid="_x0000_s1026" type="#_x0000_t202" style="position:absolute;margin-left:0;margin-top:13.95pt;width:314.45pt;height:190.15pt;z-index:251659264;visibility:visible;mso-wrap-style:square;mso-width-percent:0;mso-height-percent:0;mso-wrap-distance-left:9pt;mso-wrap-distance-top:0;mso-wrap-distance-right:9pt;mso-wrap-distance-bottom:0;mso-position-horizontal:absolute;mso-position-horizontal-relative:text;mso-position-vertical:absolute;mso-position-vertical-relative:text;mso-width-percent:0;mso-height-percent:0;mso-width-relative:margin;mso-height-relative:margin;v-text-anchor:top" o:gfxdata="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" filled="f" strokeweight=".5pt">
                 <v:fill o:detectmouseclick="t"/>
                 <v:textbox>
                   <w:txbxContent>
@@ -5418,9 +7287,9 @@
                           <w:lang w:val="en-US"/>
                         </w:rPr>
                         <w:drawing>
-                          <wp:inline distT="0" distB="0" distL="0" distR="0" wp14:anchorId="3D3E3C0F" wp14:editId="18815593">
-                            <wp:extent cx="3433313" cy="2048213"/>
-                            <wp:effectExtent l="0" t="0" r="0" b="0"/>
+                          <wp:inline distT="0" distB="0" distL="0" distR="0" wp14:anchorId="5D67FDB2" wp14:editId="2F15221E">
+                            <wp:extent cx="3795119" cy="2047682"/>
+                            <wp:effectExtent l="0" t="0" r="2540" b="0"/>
                             <wp:docPr id="1533673167" name="Picture 1" descr="A graph with a line&#10;&#10;Description automatically generated"/>
                             <wp:cNvGraphicFramePr>
                               <a:graphicFrameLocks xmlns:a="http://schemas.openxmlformats.org/drawingml/2006/main" noChangeAspect="1"/>
@@ -5433,7 +7302,7 @@
                                     <pic:cNvPicPr/>
                                   </pic:nvPicPr>
                                   <pic:blipFill>
-                                    <a:blip r:embed="rId5"/>
+                                    <a:blip r:embed="rId8"/>
                                     <a:stretch>
                                       <a:fillRect/>
                                     </a:stretch>
@@ -5441,7 +7310,7 @@
                                   <pic:spPr>
                                     <a:xfrm>
                                       <a:off x="0" y="0"/>
-                                      <a:ext cx="3462027" cy="2065343"/>
+                                      <a:ext cx="3882699" cy="2094936"/>
                                     </a:xfrm>
                                     <a:prstGeom prst="rect">
                                       <a:avLst/>
@@ -5454,6 +7323,82 @@
                         </w:drawing>
                       </w:r>
                     </w:p>
+                    <w:p>
+                      <w:pPr>
+                        <w:rPr>
+                          <w:lang w:val="en-US"/>
+                        </w:rPr>
+                      </w:pPr>
+                      <w:r>
+                        <w:rPr>
+                          <w:lang w:val="en-US"/>
+                        </w:rPr>
+                        <w:t>Figure 1. Sentiment</w:t>
+                      </w:r>
+                      <w:r>
+                        <w:rPr>
+                          <w:lang w:val="en-US"/>
+                        </w:rPr>
+                        <w:t xml:space="preserve"> score</w:t>
+                      </w:r>
+                      <w:r>
+                        <w:rPr>
+                          <w:lang w:val="en-US"/>
+                        </w:rPr>
+                        <w:t xml:space="preserve"> over time</w:t>
+                      </w:r>
+                    </w:p>
+                    <w:p>
+                      <w:pPr>
+                        <w:rPr>
+                          <w:lang w:val="en-US"/>
+                        </w:rPr>
+                      </w:pPr>
+                    </w:p>
+                    <w:p>
+                      <w:pPr>
+                        <w:rPr>
+                          <w:lang w:val="en-US"/>
+                        </w:rPr>
+                      </w:pPr>
+                    </w:p>
+                    <w:p>
+                      <w:pPr>
+                        <w:rPr>
+                          <w:lang w:val="en-US"/>
+                        </w:rPr>
+                      </w:pPr>
+                    </w:p>
+                    <w:p>
+                      <w:pPr>
+                        <w:rPr>
+                          <w:lang w:val="en-US"/>
+                        </w:rPr>
+                      </w:pPr>
+                      <w:proofErr w:type="spellStart"/>
+                      <w:r>
+                        <w:rPr>
+                          <w:lang w:val="en-US"/>
+                        </w:rPr>
+                        <w:t>Fdfdfd</w:t>
+                      </w:r>
+                      <w:proofErr w:type="spellEnd"/>
+                    </w:p>
+                    <w:p>
+                      <w:pPr>
+                        <w:rPr>
+                          <w:lang w:val="en-US"/>
+                        </w:rPr>
+                      </w:pPr>
+                      <w:proofErr w:type="spellStart"/>
+                      <w:r>
+                        <w:rPr>
+                          <w:lang w:val="en-US"/>
+                        </w:rPr>
+                        <w:t>fddfd</w:t>
+                      </w:r>
+                      <w:proofErr w:type="spellEnd"/>
+                    </w:p>
                   </w:txbxContent>
                 </v:textbox>
                 <w10:wrap type="square"/>
@@ -5463,794 +7408,324 @@
         </mc:AlternateContent>
       </w:r>
     </w:p>
-    <w:p>
-      <w:pPr>
-        <w:rPr>
-          <w:lang w:val="en-US"/>
-        </w:rPr>
-      </w:pPr>
-    </w:p>
-    <w:p>
-      <w:pPr>
-        <w:rPr>
-          <w:lang w:val="en-US"/>
-        </w:rPr>
-      </w:pPr>
-    </w:p>
-    <w:p>
-      <w:pPr>
-        <w:rPr>
-          <w:lang w:val="en-US"/>
-        </w:rPr>
-      </w:pPr>
-    </w:p>
-    <w:p>
-      <w:pPr>
-        <w:rPr>
-          <w:lang w:val="en-US"/>
-        </w:rPr>
-      </w:pPr>
-    </w:p>
-    <w:p>
-      <w:pPr>
-        <w:rPr>
-          <w:lang w:val="en-US"/>
-        </w:rPr>
-      </w:pPr>
-    </w:p>
-    <w:p>
-      <w:pPr>
-        <w:rPr>
-          <w:lang w:val="en-US"/>
-        </w:rPr>
-      </w:pPr>
-    </w:p>
-    <w:p>
-      <w:pPr>
-        <w:rPr>
-          <w:lang w:val="en-US"/>
-        </w:rPr>
-      </w:pPr>
-    </w:p>
-    <w:p>
-      <w:pPr>
-        <w:rPr>
-          <w:lang w:val="en-US"/>
-        </w:rPr>
-      </w:pPr>
-    </w:p>
-    <w:p>
-      <w:pPr>
-        <w:rPr>
-          <w:lang w:val="en-US"/>
-        </w:rPr>
-      </w:pPr>
-    </w:p>
-    <w:p>
-      <w:pPr>
-        <w:rPr>
-          <w:lang w:val="en-US"/>
-        </w:rPr>
-      </w:pPr>
-    </w:p>
-    <w:p>
-      <w:pPr>
-        <w:rPr>
-          <w:lang w:val="en-US"/>
-        </w:rPr>
-      </w:pPr>
-    </w:p>
-    <w:p>
-      <w:pPr>
-        <w:rPr>
-          <w:lang w:val="en-US"/>
-        </w:rPr>
-      </w:pPr>
-    </w:p>
-    <w:p>
-      <w:pPr>
-        <w:rPr>
-          <w:lang w:val="en-US"/>
-        </w:rPr>
-      </w:pPr>
-    </w:p>
-    <w:p>
-      <w:pPr>
-        <w:rPr>
-          <w:lang w:val="en-US"/>
-        </w:rPr>
-      </w:pPr>
-      <w:r>
-        <w:rPr>
-          <w:lang w:val="en-US"/>
-        </w:rPr>
-        <w:t xml:space="preserve">When I merged filed from </w:t>
-      </w:r>
-      <w:proofErr w:type="spellStart"/>
-      <w:r>
-        <w:rPr>
-          <w:lang w:val="en-US"/>
-        </w:rPr>
-        <w:t>hdfs</w:t>
-      </w:r>
-      <w:proofErr w:type="spellEnd"/>
-      <w:r>
-        <w:rPr>
-          <w:lang w:val="en-US"/>
-        </w:rPr>
-        <w:t xml:space="preserve"> into 1 csv, in mongo appeared like that:</w:t>
-      </w:r>
-    </w:p>
-    <w:p>
-      <w:pPr>
-        <w:shd w:val="clear" w:color="auto" w:fill="232323"/>
-        <w:tabs>
-          <w:tab w:val="left" w:pos="916"/>
-          <w:tab w:val="left" w:pos="1832"/>
-          <w:tab w:val="left" w:pos="2748"/>
-          <w:tab w:val="left" w:pos="3664"/>
-          <w:tab w:val="left" w:pos="4580"/>
-          <w:tab w:val="left" w:pos="5496"/>
-          <w:tab w:val="left" w:pos="6412"/>
-          <w:tab w:val="left" w:pos="7328"/>
-          <w:tab w:val="left" w:pos="8244"/>
-          <w:tab w:val="left" w:pos="9160"/>
-          <w:tab w:val="left" w:pos="10076"/>
-          <w:tab w:val="left" w:pos="10992"/>
-          <w:tab w:val="left" w:pos="11908"/>
-          <w:tab w:val="left" w:pos="12824"/>
-          <w:tab w:val="left" w:pos="13740"/>
-          <w:tab w:val="left" w:pos="14656"/>
-        </w:tabs>
-        <w:wordWrap w:val="0"/>
-        <w:spacing w:line="257" w:lineRule="atLeast"/>
-        <w:textAlignment w:val="baseline"/>
-        <w:rPr>
-          <w:rFonts w:ascii="Courier New" w:eastAsia="Times New Roman" w:hAnsi="Courier New" w:cs="Courier New"/>
-          <w:color w:val="CCCCCC"/>
-          <w:kern w:val="0"/>
-          <w:sz w:val="17"/>
-          <w:szCs w:val="17"/>
-          <w14:ligatures w14:val="none"/>
-        </w:rPr>
-      </w:pPr>
-      <w:r>
-        <w:rPr>
-          <w:rFonts w:ascii="Courier New" w:eastAsia="Times New Roman" w:hAnsi="Courier New" w:cs="Courier New"/>
-          <w:color w:val="CCCCCC"/>
-          <w:kern w:val="0"/>
-          <w:sz w:val="17"/>
-          <w:szCs w:val="17"/>
-          <w14:ligatures w14:val="none"/>
-        </w:rPr>
-        <w:t xml:space="preserve">                              _id  index  ids  date  flag  user  text  \</w:t>
-      </w:r>
-    </w:p>
-    <w:p>
-      <w:pPr>
-        <w:shd w:val="clear" w:color="auto" w:fill="232323"/>
-        <w:tabs>
-          <w:tab w:val="left" w:pos="916"/>
-          <w:tab w:val="left" w:pos="1832"/>
-          <w:tab w:val="left" w:pos="2748"/>
-          <w:tab w:val="left" w:pos="3664"/>
-          <w:tab w:val="left" w:pos="4580"/>
-          <w:tab w:val="left" w:pos="5496"/>
-          <w:tab w:val="left" w:pos="6412"/>
-          <w:tab w:val="left" w:pos="7328"/>
-          <w:tab w:val="left" w:pos="8244"/>
-          <w:tab w:val="left" w:pos="9160"/>
-          <w:tab w:val="left" w:pos="10076"/>
-          <w:tab w:val="left" w:pos="10992"/>
-          <w:tab w:val="left" w:pos="11908"/>
-          <w:tab w:val="left" w:pos="12824"/>
-          <w:tab w:val="left" w:pos="13740"/>
-          <w:tab w:val="left" w:pos="14656"/>
-        </w:tabs>
-        <w:wordWrap w:val="0"/>
-        <w:spacing w:line="257" w:lineRule="atLeast"/>
-        <w:textAlignment w:val="baseline"/>
-        <w:rPr>
-          <w:rFonts w:ascii="Courier New" w:eastAsia="Times New Roman" w:hAnsi="Courier New" w:cs="Courier New"/>
-          <w:color w:val="CCCCCC"/>
-          <w:kern w:val="0"/>
-          <w:sz w:val="17"/>
-          <w:szCs w:val="17"/>
-          <w14:ligatures w14:val="none"/>
-        </w:rPr>
-      </w:pPr>
-      <w:r>
-        <w:rPr>
-          <w:rFonts w:ascii="Courier New" w:eastAsia="Times New Roman" w:hAnsi="Courier New" w:cs="Courier New"/>
-          <w:color w:val="CCCCCC"/>
-          <w:kern w:val="0"/>
-          <w:sz w:val="17"/>
-          <w:szCs w:val="17"/>
-          <w14:ligatures w14:val="none"/>
-        </w:rPr>
-        <w:t xml:space="preserve">263571   664a0fb9e1eba02a48f04b01  index  ids  date  flag  user  text   </w:t>
-      </w:r>
-    </w:p>
-    <w:p>
-      <w:pPr>
-        <w:shd w:val="clear" w:color="auto" w:fill="232323"/>
-        <w:tabs>
-          <w:tab w:val="left" w:pos="916"/>
-          <w:tab w:val="left" w:pos="1832"/>
-          <w:tab w:val="left" w:pos="2748"/>
-          <w:tab w:val="left" w:pos="3664"/>
-          <w:tab w:val="left" w:pos="4580"/>
-          <w:tab w:val="left" w:pos="5496"/>
-          <w:tab w:val="left" w:pos="6412"/>
-          <w:tab w:val="left" w:pos="7328"/>
-          <w:tab w:val="left" w:pos="8244"/>
-          <w:tab w:val="left" w:pos="9160"/>
-          <w:tab w:val="left" w:pos="10076"/>
-          <w:tab w:val="left" w:pos="10992"/>
-          <w:tab w:val="left" w:pos="11908"/>
-          <w:tab w:val="left" w:pos="12824"/>
-          <w:tab w:val="left" w:pos="13740"/>
-          <w:tab w:val="left" w:pos="14656"/>
-        </w:tabs>
-        <w:wordWrap w:val="0"/>
-        <w:spacing w:line="257" w:lineRule="atLeast"/>
-        <w:textAlignment w:val="baseline"/>
-        <w:rPr>
-          <w:rFonts w:ascii="Courier New" w:eastAsia="Times New Roman" w:hAnsi="Courier New" w:cs="Courier New"/>
-          <w:color w:val="CCCCCC"/>
-          <w:kern w:val="0"/>
-          <w:sz w:val="17"/>
-          <w:szCs w:val="17"/>
-          <w14:ligatures w14:val="none"/>
-        </w:rPr>
-      </w:pPr>
-      <w:r>
-        <w:rPr>
-          <w:rFonts w:ascii="Courier New" w:eastAsia="Times New Roman" w:hAnsi="Courier New" w:cs="Courier New"/>
-          <w:color w:val="CCCCCC"/>
-          <w:kern w:val="0"/>
-          <w:sz w:val="17"/>
-          <w:szCs w:val="17"/>
-          <w14:ligatures w14:val="none"/>
-        </w:rPr>
-        <w:t xml:space="preserve">527585   664a0fc1e1eba02a48f4524f  index  ids  date  flag  user  text   </w:t>
-      </w:r>
-    </w:p>
-    <w:p>
-      <w:pPr>
-        <w:shd w:val="clear" w:color="auto" w:fill="232323"/>
-        <w:tabs>
-          <w:tab w:val="left" w:pos="916"/>
-          <w:tab w:val="left" w:pos="1832"/>
-          <w:tab w:val="left" w:pos="2748"/>
-          <w:tab w:val="left" w:pos="3664"/>
-          <w:tab w:val="left" w:pos="4580"/>
-          <w:tab w:val="left" w:pos="5496"/>
-          <w:tab w:val="left" w:pos="6412"/>
-          <w:tab w:val="left" w:pos="7328"/>
-          <w:tab w:val="left" w:pos="8244"/>
-          <w:tab w:val="left" w:pos="9160"/>
-          <w:tab w:val="left" w:pos="10076"/>
-          <w:tab w:val="left" w:pos="10992"/>
-          <w:tab w:val="left" w:pos="11908"/>
-          <w:tab w:val="left" w:pos="12824"/>
-          <w:tab w:val="left" w:pos="13740"/>
-          <w:tab w:val="left" w:pos="14656"/>
-        </w:tabs>
-        <w:wordWrap w:val="0"/>
-        <w:spacing w:line="257" w:lineRule="atLeast"/>
-        <w:textAlignment w:val="baseline"/>
-        <w:rPr>
-          <w:rFonts w:ascii="Courier New" w:eastAsia="Times New Roman" w:hAnsi="Courier New" w:cs="Courier New"/>
-          <w:color w:val="CCCCCC"/>
-          <w:kern w:val="0"/>
-          <w:sz w:val="17"/>
-          <w:szCs w:val="17"/>
-          <w14:ligatures w14:val="none"/>
-        </w:rPr>
-      </w:pPr>
-      <w:r>
-        <w:rPr>
-          <w:rFonts w:ascii="Courier New" w:eastAsia="Times New Roman" w:hAnsi="Courier New" w:cs="Courier New"/>
-          <w:color w:val="CCCCCC"/>
-          <w:kern w:val="0"/>
-          <w:sz w:val="17"/>
-          <w:szCs w:val="17"/>
-          <w14:ligatures w14:val="none"/>
-        </w:rPr>
-        <w:t xml:space="preserve">790636   664a0fc9e1eba02a48f855da  index  ids  date  flag  user  text   </w:t>
-      </w:r>
-    </w:p>
-    <w:p>
-      <w:pPr>
-        <w:shd w:val="clear" w:color="auto" w:fill="232323"/>
-        <w:tabs>
-          <w:tab w:val="left" w:pos="916"/>
-          <w:tab w:val="left" w:pos="1832"/>
-          <w:tab w:val="left" w:pos="2748"/>
-          <w:tab w:val="left" w:pos="3664"/>
-          <w:tab w:val="left" w:pos="4580"/>
-          <w:tab w:val="left" w:pos="5496"/>
-          <w:tab w:val="left" w:pos="6412"/>
-          <w:tab w:val="left" w:pos="7328"/>
-          <w:tab w:val="left" w:pos="8244"/>
-          <w:tab w:val="left" w:pos="9160"/>
-          <w:tab w:val="left" w:pos="10076"/>
-          <w:tab w:val="left" w:pos="10992"/>
-          <w:tab w:val="left" w:pos="11908"/>
-          <w:tab w:val="left" w:pos="12824"/>
-          <w:tab w:val="left" w:pos="13740"/>
-          <w:tab w:val="left" w:pos="14656"/>
-        </w:tabs>
-        <w:wordWrap w:val="0"/>
-        <w:spacing w:line="257" w:lineRule="atLeast"/>
-        <w:textAlignment w:val="baseline"/>
-        <w:rPr>
-          <w:rFonts w:ascii="Courier New" w:eastAsia="Times New Roman" w:hAnsi="Courier New" w:cs="Courier New"/>
-          <w:color w:val="CCCCCC"/>
-          <w:kern w:val="0"/>
-          <w:sz w:val="17"/>
-          <w:szCs w:val="17"/>
-          <w14:ligatures w14:val="none"/>
-        </w:rPr>
-      </w:pPr>
-      <w:r>
-        <w:rPr>
-          <w:rFonts w:ascii="Courier New" w:eastAsia="Times New Roman" w:hAnsi="Courier New" w:cs="Courier New"/>
-          <w:color w:val="CCCCCC"/>
-          <w:kern w:val="0"/>
-          <w:sz w:val="17"/>
-          <w:szCs w:val="17"/>
-          <w14:ligatures w14:val="none"/>
-        </w:rPr>
-        <w:t xml:space="preserve">1054110  664a0fd0e1eba02a48fc5b0c  index  ids  date  flag  user  text   </w:t>
-      </w:r>
-    </w:p>
-    <w:p>
-      <w:pPr>
-        <w:shd w:val="clear" w:color="auto" w:fill="232323"/>
-        <w:tabs>
-          <w:tab w:val="left" w:pos="916"/>
-          <w:tab w:val="left" w:pos="1832"/>
-          <w:tab w:val="left" w:pos="2748"/>
-          <w:tab w:val="left" w:pos="3664"/>
-          <w:tab w:val="left" w:pos="4580"/>
-          <w:tab w:val="left" w:pos="5496"/>
-          <w:tab w:val="left" w:pos="6412"/>
-          <w:tab w:val="left" w:pos="7328"/>
-          <w:tab w:val="left" w:pos="8244"/>
-          <w:tab w:val="left" w:pos="9160"/>
-          <w:tab w:val="left" w:pos="10076"/>
-          <w:tab w:val="left" w:pos="10992"/>
-          <w:tab w:val="left" w:pos="11908"/>
-          <w:tab w:val="left" w:pos="12824"/>
-          <w:tab w:val="left" w:pos="13740"/>
-          <w:tab w:val="left" w:pos="14656"/>
-        </w:tabs>
-        <w:wordWrap w:val="0"/>
-        <w:spacing w:line="257" w:lineRule="atLeast"/>
-        <w:textAlignment w:val="baseline"/>
-        <w:rPr>
-          <w:rFonts w:ascii="Courier New" w:eastAsia="Times New Roman" w:hAnsi="Courier New" w:cs="Courier New"/>
-          <w:color w:val="CCCCCC"/>
-          <w:kern w:val="0"/>
-          <w:sz w:val="17"/>
-          <w:szCs w:val="17"/>
-          <w14:ligatures w14:val="none"/>
-        </w:rPr>
-      </w:pPr>
-      <w:r>
-        <w:rPr>
-          <w:rFonts w:ascii="Courier New" w:eastAsia="Times New Roman" w:hAnsi="Courier New" w:cs="Courier New"/>
-          <w:color w:val="CCCCCC"/>
-          <w:kern w:val="0"/>
-          <w:sz w:val="17"/>
-          <w:szCs w:val="17"/>
-          <w14:ligatures w14:val="none"/>
-        </w:rPr>
-        <w:t xml:space="preserve">1317457  664a0fd8e1eba02a48005fc0  index  ids  date  flag  user  text   </w:t>
-      </w:r>
-    </w:p>
-    <w:p>
-      <w:pPr>
-        <w:shd w:val="clear" w:color="auto" w:fill="232323"/>
-        <w:tabs>
-          <w:tab w:val="left" w:pos="916"/>
-          <w:tab w:val="left" w:pos="1832"/>
-          <w:tab w:val="left" w:pos="2748"/>
-          <w:tab w:val="left" w:pos="3664"/>
-          <w:tab w:val="left" w:pos="4580"/>
-          <w:tab w:val="left" w:pos="5496"/>
-          <w:tab w:val="left" w:pos="6412"/>
-          <w:tab w:val="left" w:pos="7328"/>
-          <w:tab w:val="left" w:pos="8244"/>
-          <w:tab w:val="left" w:pos="9160"/>
-          <w:tab w:val="left" w:pos="10076"/>
-          <w:tab w:val="left" w:pos="10992"/>
-          <w:tab w:val="left" w:pos="11908"/>
-          <w:tab w:val="left" w:pos="12824"/>
-          <w:tab w:val="left" w:pos="13740"/>
-          <w:tab w:val="left" w:pos="14656"/>
-        </w:tabs>
-        <w:wordWrap w:val="0"/>
-        <w:spacing w:line="257" w:lineRule="atLeast"/>
-        <w:textAlignment w:val="baseline"/>
-        <w:rPr>
-          <w:rFonts w:ascii="Courier New" w:eastAsia="Times New Roman" w:hAnsi="Courier New" w:cs="Courier New"/>
-          <w:color w:val="CCCCCC"/>
-          <w:kern w:val="0"/>
-          <w:sz w:val="17"/>
-          <w:szCs w:val="17"/>
-          <w14:ligatures w14:val="none"/>
-        </w:rPr>
-      </w:pPr>
-      <w:r>
-        <w:rPr>
-          <w:rFonts w:ascii="Courier New" w:eastAsia="Times New Roman" w:hAnsi="Courier New" w:cs="Courier New"/>
-          <w:color w:val="CCCCCC"/>
-          <w:kern w:val="0"/>
-          <w:sz w:val="17"/>
-          <w:szCs w:val="17"/>
-          <w14:ligatures w14:val="none"/>
-        </w:rPr>
-        <w:t xml:space="preserve">1581913  664a0fdfe1eba02a480468c8  index  ids  date  flag  user  text   </w:t>
-      </w:r>
-    </w:p>
-    <w:p>
-      <w:pPr>
-        <w:shd w:val="clear" w:color="auto" w:fill="232323"/>
-        <w:tabs>
-          <w:tab w:val="left" w:pos="916"/>
-          <w:tab w:val="left" w:pos="1832"/>
-          <w:tab w:val="left" w:pos="2748"/>
-          <w:tab w:val="left" w:pos="3664"/>
-          <w:tab w:val="left" w:pos="4580"/>
-          <w:tab w:val="left" w:pos="5496"/>
-          <w:tab w:val="left" w:pos="6412"/>
-          <w:tab w:val="left" w:pos="7328"/>
-          <w:tab w:val="left" w:pos="8244"/>
-          <w:tab w:val="left" w:pos="9160"/>
-          <w:tab w:val="left" w:pos="10076"/>
-          <w:tab w:val="left" w:pos="10992"/>
-          <w:tab w:val="left" w:pos="11908"/>
-          <w:tab w:val="left" w:pos="12824"/>
-          <w:tab w:val="left" w:pos="13740"/>
-          <w:tab w:val="left" w:pos="14656"/>
-        </w:tabs>
-        <w:wordWrap w:val="0"/>
-        <w:spacing w:line="257" w:lineRule="atLeast"/>
-        <w:textAlignment w:val="baseline"/>
-        <w:rPr>
-          <w:rFonts w:ascii="Courier New" w:eastAsia="Times New Roman" w:hAnsi="Courier New" w:cs="Courier New"/>
-          <w:color w:val="CCCCCC"/>
-          <w:kern w:val="0"/>
-          <w:sz w:val="17"/>
-          <w:szCs w:val="17"/>
-          <w14:ligatures w14:val="none"/>
-        </w:rPr>
-      </w:pPr>
-    </w:p>
-    <w:p>
-      <w:pPr>
-        <w:shd w:val="clear" w:color="auto" w:fill="232323"/>
-        <w:tabs>
-          <w:tab w:val="left" w:pos="916"/>
-          <w:tab w:val="left" w:pos="1832"/>
-          <w:tab w:val="left" w:pos="2748"/>
-          <w:tab w:val="left" w:pos="3664"/>
-          <w:tab w:val="left" w:pos="4580"/>
-          <w:tab w:val="left" w:pos="5496"/>
-          <w:tab w:val="left" w:pos="6412"/>
-          <w:tab w:val="left" w:pos="7328"/>
-          <w:tab w:val="left" w:pos="8244"/>
-          <w:tab w:val="left" w:pos="9160"/>
-          <w:tab w:val="left" w:pos="10076"/>
-          <w:tab w:val="left" w:pos="10992"/>
-          <w:tab w:val="left" w:pos="11908"/>
-          <w:tab w:val="left" w:pos="12824"/>
-          <w:tab w:val="left" w:pos="13740"/>
-          <w:tab w:val="left" w:pos="14656"/>
-        </w:tabs>
-        <w:wordWrap w:val="0"/>
-        <w:spacing w:line="257" w:lineRule="atLeast"/>
-        <w:textAlignment w:val="baseline"/>
-        <w:rPr>
-          <w:rFonts w:ascii="Courier New" w:eastAsia="Times New Roman" w:hAnsi="Courier New" w:cs="Courier New"/>
-          <w:color w:val="CCCCCC"/>
-          <w:kern w:val="0"/>
-          <w:sz w:val="17"/>
-          <w:szCs w:val="17"/>
-          <w14:ligatures w14:val="none"/>
-        </w:rPr>
-      </w:pPr>
-      <w:r>
-        <w:rPr>
-          <w:rFonts w:ascii="Courier New" w:eastAsia="Times New Roman" w:hAnsi="Courier New" w:cs="Courier New"/>
-          <w:color w:val="CCCCCC"/>
-          <w:kern w:val="0"/>
-          <w:sz w:val="17"/>
-          <w:szCs w:val="17"/>
-          <w14:ligatures w14:val="none"/>
-        </w:rPr>
-        <w:t xml:space="preserve">         timestamp  sentiment_score date_string  </w:t>
-      </w:r>
-    </w:p>
-    <w:p>
-      <w:pPr>
-        <w:shd w:val="clear" w:color="auto" w:fill="232323"/>
-        <w:tabs>
-          <w:tab w:val="left" w:pos="916"/>
-          <w:tab w:val="left" w:pos="1832"/>
-          <w:tab w:val="left" w:pos="2748"/>
-          <w:tab w:val="left" w:pos="3664"/>
-          <w:tab w:val="left" w:pos="4580"/>
-          <w:tab w:val="left" w:pos="5496"/>
-          <w:tab w:val="left" w:pos="6412"/>
-          <w:tab w:val="left" w:pos="7328"/>
-          <w:tab w:val="left" w:pos="8244"/>
-          <w:tab w:val="left" w:pos="9160"/>
-          <w:tab w:val="left" w:pos="10076"/>
-          <w:tab w:val="left" w:pos="10992"/>
-          <w:tab w:val="left" w:pos="11908"/>
-          <w:tab w:val="left" w:pos="12824"/>
-          <w:tab w:val="left" w:pos="13740"/>
-          <w:tab w:val="left" w:pos="14656"/>
-        </w:tabs>
-        <w:wordWrap w:val="0"/>
-        <w:spacing w:line="257" w:lineRule="atLeast"/>
-        <w:textAlignment w:val="baseline"/>
-        <w:rPr>
-          <w:rFonts w:ascii="Courier New" w:eastAsia="Times New Roman" w:hAnsi="Courier New" w:cs="Courier New"/>
-          <w:color w:val="CCCCCC"/>
-          <w:kern w:val="0"/>
-          <w:sz w:val="17"/>
-          <w:szCs w:val="17"/>
-          <w14:ligatures w14:val="none"/>
-        </w:rPr>
-      </w:pPr>
-      <w:r>
-        <w:rPr>
-          <w:rFonts w:ascii="Courier New" w:eastAsia="Times New Roman" w:hAnsi="Courier New" w:cs="Courier New"/>
-          <w:color w:val="CCCCCC"/>
-          <w:kern w:val="0"/>
-          <w:sz w:val="17"/>
-          <w:szCs w:val="17"/>
-          <w14:ligatures w14:val="none"/>
-        </w:rPr>
-        <w:t xml:space="preserve">263571   timestamp  sentiment_score        date  </w:t>
-      </w:r>
-    </w:p>
-    <w:p>
-      <w:pPr>
-        <w:shd w:val="clear" w:color="auto" w:fill="232323"/>
-        <w:tabs>
-          <w:tab w:val="left" w:pos="916"/>
-          <w:tab w:val="left" w:pos="1832"/>
-          <w:tab w:val="left" w:pos="2748"/>
-          <w:tab w:val="left" w:pos="3664"/>
-          <w:tab w:val="left" w:pos="4580"/>
-          <w:tab w:val="left" w:pos="5496"/>
-          <w:tab w:val="left" w:pos="6412"/>
-          <w:tab w:val="left" w:pos="7328"/>
-          <w:tab w:val="left" w:pos="8244"/>
-          <w:tab w:val="left" w:pos="9160"/>
-          <w:tab w:val="left" w:pos="10076"/>
-          <w:tab w:val="left" w:pos="10992"/>
-          <w:tab w:val="left" w:pos="11908"/>
-          <w:tab w:val="left" w:pos="12824"/>
-          <w:tab w:val="left" w:pos="13740"/>
-          <w:tab w:val="left" w:pos="14656"/>
-        </w:tabs>
-        <w:wordWrap w:val="0"/>
-        <w:spacing w:line="257" w:lineRule="atLeast"/>
-        <w:textAlignment w:val="baseline"/>
-        <w:rPr>
-          <w:rFonts w:ascii="Courier New" w:eastAsia="Times New Roman" w:hAnsi="Courier New" w:cs="Courier New"/>
-          <w:color w:val="CCCCCC"/>
-          <w:kern w:val="0"/>
-          <w:sz w:val="17"/>
-          <w:szCs w:val="17"/>
-          <w14:ligatures w14:val="none"/>
-        </w:rPr>
-      </w:pPr>
-      <w:r>
-        <w:rPr>
-          <w:rFonts w:ascii="Courier New" w:eastAsia="Times New Roman" w:hAnsi="Courier New" w:cs="Courier New"/>
-          <w:color w:val="CCCCCC"/>
-          <w:kern w:val="0"/>
-          <w:sz w:val="17"/>
-          <w:szCs w:val="17"/>
-          <w14:ligatures w14:val="none"/>
-        </w:rPr>
-        <w:t xml:space="preserve">527585   timestamp  sentiment_score        date  </w:t>
-      </w:r>
-    </w:p>
-    <w:p>
-      <w:pPr>
-        <w:shd w:val="clear" w:color="auto" w:fill="232323"/>
-        <w:tabs>
-          <w:tab w:val="left" w:pos="916"/>
-          <w:tab w:val="left" w:pos="1832"/>
-          <w:tab w:val="left" w:pos="2748"/>
-          <w:tab w:val="left" w:pos="3664"/>
-          <w:tab w:val="left" w:pos="4580"/>
-          <w:tab w:val="left" w:pos="5496"/>
-          <w:tab w:val="left" w:pos="6412"/>
-          <w:tab w:val="left" w:pos="7328"/>
-          <w:tab w:val="left" w:pos="8244"/>
-          <w:tab w:val="left" w:pos="9160"/>
-          <w:tab w:val="left" w:pos="10076"/>
-          <w:tab w:val="left" w:pos="10992"/>
-          <w:tab w:val="left" w:pos="11908"/>
-          <w:tab w:val="left" w:pos="12824"/>
-          <w:tab w:val="left" w:pos="13740"/>
-          <w:tab w:val="left" w:pos="14656"/>
-        </w:tabs>
-        <w:wordWrap w:val="0"/>
-        <w:spacing w:line="257" w:lineRule="atLeast"/>
-        <w:textAlignment w:val="baseline"/>
-        <w:rPr>
-          <w:rFonts w:ascii="Courier New" w:eastAsia="Times New Roman" w:hAnsi="Courier New" w:cs="Courier New"/>
-          <w:color w:val="CCCCCC"/>
-          <w:kern w:val="0"/>
-          <w:sz w:val="17"/>
-          <w:szCs w:val="17"/>
-          <w14:ligatures w14:val="none"/>
-        </w:rPr>
-      </w:pPr>
-      <w:r>
-        <w:rPr>
-          <w:rFonts w:ascii="Courier New" w:eastAsia="Times New Roman" w:hAnsi="Courier New" w:cs="Courier New"/>
-          <w:color w:val="CCCCCC"/>
-          <w:kern w:val="0"/>
-          <w:sz w:val="17"/>
-          <w:szCs w:val="17"/>
-          <w14:ligatures w14:val="none"/>
-        </w:rPr>
-        <w:t xml:space="preserve">790636   timestamp  sentiment_score        date  </w:t>
-      </w:r>
-    </w:p>
-    <w:p>
-      <w:pPr>
-        <w:shd w:val="clear" w:color="auto" w:fill="232323"/>
-        <w:tabs>
-          <w:tab w:val="left" w:pos="916"/>
-          <w:tab w:val="left" w:pos="1832"/>
-          <w:tab w:val="left" w:pos="2748"/>
-          <w:tab w:val="left" w:pos="3664"/>
-          <w:tab w:val="left" w:pos="4580"/>
-          <w:tab w:val="left" w:pos="5496"/>
-          <w:tab w:val="left" w:pos="6412"/>
-          <w:tab w:val="left" w:pos="7328"/>
-          <w:tab w:val="left" w:pos="8244"/>
-          <w:tab w:val="left" w:pos="9160"/>
-          <w:tab w:val="left" w:pos="10076"/>
-          <w:tab w:val="left" w:pos="10992"/>
-          <w:tab w:val="left" w:pos="11908"/>
-          <w:tab w:val="left" w:pos="12824"/>
-          <w:tab w:val="left" w:pos="13740"/>
-          <w:tab w:val="left" w:pos="14656"/>
-        </w:tabs>
-        <w:wordWrap w:val="0"/>
-        <w:spacing w:line="257" w:lineRule="atLeast"/>
-        <w:textAlignment w:val="baseline"/>
-        <w:rPr>
-          <w:rFonts w:ascii="Courier New" w:eastAsia="Times New Roman" w:hAnsi="Courier New" w:cs="Courier New"/>
-          <w:color w:val="CCCCCC"/>
-          <w:kern w:val="0"/>
-          <w:sz w:val="17"/>
-          <w:szCs w:val="17"/>
-          <w14:ligatures w14:val="none"/>
-        </w:rPr>
-      </w:pPr>
-      <w:r>
-        <w:rPr>
-          <w:rFonts w:ascii="Courier New" w:eastAsia="Times New Roman" w:hAnsi="Courier New" w:cs="Courier New"/>
-          <w:color w:val="CCCCCC"/>
-          <w:kern w:val="0"/>
-          <w:sz w:val="17"/>
-          <w:szCs w:val="17"/>
-          <w14:ligatures w14:val="none"/>
-        </w:rPr>
-        <w:t xml:space="preserve">1054110  timestamp  sentiment_score        date  </w:t>
-      </w:r>
-    </w:p>
-    <w:p>
-      <w:pPr>
-        <w:shd w:val="clear" w:color="auto" w:fill="232323"/>
-        <w:tabs>
-          <w:tab w:val="left" w:pos="916"/>
-          <w:tab w:val="left" w:pos="1832"/>
-          <w:tab w:val="left" w:pos="2748"/>
-          <w:tab w:val="left" w:pos="3664"/>
-          <w:tab w:val="left" w:pos="4580"/>
-          <w:tab w:val="left" w:pos="5496"/>
-          <w:tab w:val="left" w:pos="6412"/>
-          <w:tab w:val="left" w:pos="7328"/>
-          <w:tab w:val="left" w:pos="8244"/>
-          <w:tab w:val="left" w:pos="9160"/>
-          <w:tab w:val="left" w:pos="10076"/>
-          <w:tab w:val="left" w:pos="10992"/>
-          <w:tab w:val="left" w:pos="11908"/>
-          <w:tab w:val="left" w:pos="12824"/>
-          <w:tab w:val="left" w:pos="13740"/>
-          <w:tab w:val="left" w:pos="14656"/>
-        </w:tabs>
-        <w:wordWrap w:val="0"/>
-        <w:spacing w:line="257" w:lineRule="atLeast"/>
-        <w:textAlignment w:val="baseline"/>
-        <w:rPr>
-          <w:rFonts w:ascii="Courier New" w:eastAsia="Times New Roman" w:hAnsi="Courier New" w:cs="Courier New"/>
-          <w:color w:val="CCCCCC"/>
-          <w:kern w:val="0"/>
-          <w:sz w:val="17"/>
-          <w:szCs w:val="17"/>
-          <w14:ligatures w14:val="none"/>
-        </w:rPr>
-      </w:pPr>
-      <w:r>
-        <w:rPr>
-          <w:rFonts w:ascii="Courier New" w:eastAsia="Times New Roman" w:hAnsi="Courier New" w:cs="Courier New"/>
-          <w:color w:val="CCCCCC"/>
-          <w:kern w:val="0"/>
-          <w:sz w:val="17"/>
-          <w:szCs w:val="17"/>
-          <w14:ligatures w14:val="none"/>
-        </w:rPr>
-        <w:t xml:space="preserve">1317457  timestamp  sentiment_score        date  </w:t>
-      </w:r>
-    </w:p>
-    <w:p>
-      <w:pPr>
-        <w:shd w:val="clear" w:color="auto" w:fill="232323"/>
-        <w:tabs>
-          <w:tab w:val="left" w:pos="916"/>
-          <w:tab w:val="left" w:pos="1832"/>
-          <w:tab w:val="left" w:pos="2748"/>
-          <w:tab w:val="left" w:pos="3664"/>
-          <w:tab w:val="left" w:pos="4580"/>
-          <w:tab w:val="left" w:pos="5496"/>
-          <w:tab w:val="left" w:pos="6412"/>
-          <w:tab w:val="left" w:pos="7328"/>
-          <w:tab w:val="left" w:pos="8244"/>
-          <w:tab w:val="left" w:pos="9160"/>
-          <w:tab w:val="left" w:pos="10076"/>
-          <w:tab w:val="left" w:pos="10992"/>
-          <w:tab w:val="left" w:pos="11908"/>
-          <w:tab w:val="left" w:pos="12824"/>
-          <w:tab w:val="left" w:pos="13740"/>
-          <w:tab w:val="left" w:pos="14656"/>
-        </w:tabs>
-        <w:wordWrap w:val="0"/>
-        <w:spacing w:line="257" w:lineRule="atLeast"/>
-        <w:textAlignment w:val="baseline"/>
-        <w:rPr>
-          <w:rFonts w:ascii="Courier New" w:eastAsia="Times New Roman" w:hAnsi="Courier New" w:cs="Courier New"/>
-          <w:color w:val="CCCCCC"/>
-          <w:kern w:val="0"/>
-          <w:sz w:val="17"/>
-          <w:szCs w:val="17"/>
-          <w14:ligatures w14:val="none"/>
-        </w:rPr>
-      </w:pPr>
-      <w:r>
-        <w:rPr>
-          <w:rFonts w:ascii="Courier New" w:eastAsia="Times New Roman" w:hAnsi="Courier New" w:cs="Courier New"/>
-          <w:color w:val="CCCCCC"/>
-          <w:kern w:val="0"/>
-          <w:sz w:val="17"/>
-          <w:szCs w:val="17"/>
-          <w14:ligatures w14:val="none"/>
-        </w:rPr>
-        <w:t xml:space="preserve">1581913  timestamp  sentiment_score        date  </w:t>
-      </w:r>
-    </w:p>
-    <w:p>
-      <w:pPr>
-        <w:rPr>
-          <w:lang w:val="en-US"/>
-        </w:rPr>
-      </w:pPr>
+    <w:p/>
+    <w:p/>
+    <w:p/>
+    <w:p/>
+    <w:p/>
+    <w:p/>
+    <w:p/>
+    <w:p/>
+    <w:p/>
+    <w:p/>
+    <w:p/>
+    <w:p/>
+    <w:p/>
+    <w:p/>
+    <w:p>
+      <w:r>
+        <w:lastRenderedPageBreak/>
+        <w:t>The analysis of sentiment changes over the dataset revealed several important trends and patterns, despite the presence of gaps in the data. To address these gaps, interpolation techniques were employed to estimate missing values, ensuring a continuous time series suitable for accurate sentiment analysis and forecasting.</w:t>
+      </w:r>
+    </w:p>
+    <w:p/>
+    <w:p>
+      <w:r>
+        <w:t>Initially, the sentiment scores were progressing well, showing a stable trend. However, gaps in the data posed a challenge for continuous analysis. To manage this, interpolation was applied, filling in the missing dates with estimated sentiment scores based on the surrounding data points. This method ensured that the time series remained intact, allowing for reliable analysis and preventing the gaps from skewing the overall sentiment trends.</w:t>
+      </w:r>
+    </w:p>
+    <w:p/>
+    <w:p>
+      <w:r>
+        <w:t>As depicted in Figure 1, the sentiment scores experienced a significant breakdown in mid-June, shifting from a generally positive or neutral trend to a negative tendency. This sudden change in sentiment required careful examination to understand the underlying causes and its implications for future forecasts. The breakdown in sentiment could be attributed to specific events, news, or social media discussions during that period, leading to a more negative sentiment among the data sources.</w:t>
+      </w:r>
+    </w:p>
+    <w:p/>
+    <w:p>
+      <w:r>
+        <w:t>Given the trends observed, forecasting sentiment for the upcoming periods (1 day, 3 days, and 7 days) was crucial. The models, tuned with Grid Search and Random Search techniques, were able to account for the interpolated data and the identified negative shift. The forecasts aimed to predict how the sentiment would evolve post the mid-June breakdown, providing insights into whether the negative trend would persist or if there would be a recovery.</w:t>
+      </w:r>
+    </w:p>
+    <w:p/>
+    <w:p/>
+    <w:p>
+      <w:pPr>
+        <w:rPr>
+          <w:sz w:val="36"/>
+          <w:szCs w:val="36"/>
+        </w:rPr>
+      </w:pPr>
+      <w:r>
+        <w:rPr>
+          <w:sz w:val="36"/>
+          <w:szCs w:val="36"/>
+        </w:rPr>
+        <w:t xml:space="preserve">4) </w:t>
+      </w:r>
+    </w:p>
+    <w:p/>
+    <w:p>
+      <w:r>
+        <w:t>The table below presents the forecasted sentiment scores for 1 day, 3 days, and 7 days intervals using LSTM, ARIMA, and SARIMA models. These forecasts are essential for understanding how sentiment is likely to evolve over short-term and medium-term periods, providing valuable insights for decision-making processes.</w:t>
+      </w:r>
+    </w:p>
+    <w:p/>
+    <w:p>
+      <w:r>
+        <w:rPr>
+          <w:noProof/>
+        </w:rPr>
+        <mc:AlternateContent>
+          <mc:Choice Requires="wps">
+            <w:drawing>
+              <wp:anchor distT="0" distB="0" distL="114300" distR="114300" simplePos="0" relativeHeight="251660288" behindDoc="0" locked="0" layoutInCell="1" allowOverlap="1" wp14:anchorId="639BBA1E" wp14:editId="7C2A6B33">
+                <wp:simplePos x="0" y="0"/>
+                <wp:positionH relativeFrom="column">
+                  <wp:posOffset>-8626</wp:posOffset>
+                </wp:positionH>
+                <wp:positionV relativeFrom="paragraph">
+                  <wp:posOffset>166526</wp:posOffset>
+                </wp:positionV>
+                <wp:extent cx="3873260" cy="2104845"/>
+                <wp:effectExtent l="0" t="0" r="13335" b="16510"/>
+                <wp:wrapNone/>
+                <wp:docPr id="120581144" name="Text Box 1"/>
+                <wp:cNvGraphicFramePr/>
+                <a:graphic xmlns:a="http://schemas.openxmlformats.org/drawingml/2006/main">
+                  <a:graphicData uri="http://schemas.microsoft.com/office/word/2010/wordprocessingShape">
+                    <wps:wsp>
+                      <wps:cNvSpPr txBox="1"/>
+                      <wps:spPr>
+                        <a:xfrm>
+                          <a:off x="0" y="0"/>
+                          <a:ext cx="3873260" cy="2104845"/>
+                        </a:xfrm>
+                        <a:prstGeom prst="rect">
+                          <a:avLst/>
+                        </a:prstGeom>
+                        <a:solidFill>
+                          <a:schemeClr val="lt1"/>
+                        </a:solidFill>
+                        <a:ln w="6350">
+                          <a:solidFill>
+                            <a:prstClr val="black"/>
+                          </a:solidFill>
+                        </a:ln>
+                      </wps:spPr>
+                      <wps:txbx>
+                        <w:txbxContent>
+                          <w:p>
+                            <w:r>
+                              <w:rPr>
+                                <w:noProof/>
+                              </w:rPr>
+                              <w:drawing>
+                                <wp:inline distT="0" distB="0" distL="0" distR="0" wp14:anchorId="1C001218" wp14:editId="15C38819">
+                                  <wp:extent cx="3683635" cy="1750695"/>
+                                  <wp:effectExtent l="0" t="0" r="0" b="1905"/>
+                                  <wp:docPr id="1846905603" name="Picture 2"/>
+                                  <wp:cNvGraphicFramePr>
+                                    <a:graphicFrameLocks xmlns:a="http://schemas.openxmlformats.org/drawingml/2006/main" noChangeAspect="1"/>
+                                  </wp:cNvGraphicFramePr>
+                                  <a:graphic xmlns:a="http://schemas.openxmlformats.org/drawingml/2006/main">
+                                    <a:graphicData uri="http://schemas.openxmlformats.org/drawingml/2006/picture">
+                                      <pic:pic xmlns:pic="http://schemas.openxmlformats.org/drawingml/2006/picture">
+                                        <pic:nvPicPr>
+                                          <pic:cNvPr id="1846905603" name="Picture 1846905603"/>
+                                          <pic:cNvPicPr/>
+                                        </pic:nvPicPr>
+                                        <pic:blipFill>
+                                          <a:blip r:embed="rId9">
+                                            <a:extLst>
+                                              <a:ext uri="{28A0092B-C50C-407E-A947-70E740481C1C}">
+                                                <a14:useLocalDpi xmlns:a14="http://schemas.microsoft.com/office/drawing/2010/main" val="0"/>
+                                              </a:ext>
+                                            </a:extLst>
+                                          </a:blip>
+                                          <a:stretch>
+                                            <a:fillRect/>
+                                          </a:stretch>
+                                        </pic:blipFill>
+                                        <pic:spPr>
+                                          <a:xfrm>
+                                            <a:off x="0" y="0"/>
+                                            <a:ext cx="3695532" cy="1756349"/>
+                                          </a:xfrm>
+                                          <a:prstGeom prst="rect">
+                                            <a:avLst/>
+                                          </a:prstGeom>
+                                        </pic:spPr>
+                                      </pic:pic>
+                                    </a:graphicData>
+                                  </a:graphic>
+                                </wp:inline>
+                              </w:drawing>
+                            </w:r>
+                            <w:r>
+                              <w:t>Figure 2. Table of results per day</w:t>
+                            </w:r>
+                          </w:p>
+                        </w:txbxContent>
+                      </wps:txbx>
+                      <wps:bodyPr rot="0" spcFirstLastPara="0" vertOverflow="overflow" horzOverflow="overflow" vert="horz" wrap="square" lIns="91440" tIns="45720" rIns="91440" bIns="45720" numCol="1" spcCol="0" rtlCol="0" fromWordArt="0" anchor="t" anchorCtr="0" forceAA="0" compatLnSpc="1">
+                        <a:prstTxWarp prst="textNoShape">
+                          <a:avLst/>
+                        </a:prstTxWarp>
+                        <a:noAutofit/>
+                      </wps:bodyPr>
+                    </wps:wsp>
+                  </a:graphicData>
+                </a:graphic>
+                <wp14:sizeRelV relativeFrom="margin">
+                  <wp14:pctHeight>0</wp14:pctHeight>
+                </wp14:sizeRelV>
+              </wp:anchor>
+            </w:drawing>
+          </mc:Choice>
+          <mc:Fallback>
+            <w:pict>
+              <v:shape w14:anchorId="639BBA1E" id="_x0000_s1027" type="#_x0000_t202" style="position:absolute;margin-left:-.7pt;margin-top:13.1pt;width:305pt;height:165.75pt;z-index:251660288;visibility:visible;mso-wrap-style:square;mso-height-percent:0;mso-wrap-distance-left:9pt;mso-wrap-distance-top:0;mso-wrap-distance-right:9pt;mso-wrap-distance-bottom:0;mso-position-horizontal:absolute;mso-position-horizontal-relative:text;mso-position-vertical:absolute;mso-position-vertical-relative:text;mso-height-percent:0;mso-height-relative:margin;v-text-anchor:top" o:gfxdata="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" fillcolor="white [3201]" strokeweight=".5pt">
+                <v:textbox>
+                  <w:txbxContent>
+                    <w:p>
+                      <w:r>
+                        <w:rPr>
+                          <w:noProof/>
+                        </w:rPr>
+                        <w:drawing>
+                          <wp:inline distT="0" distB="0" distL="0" distR="0" wp14:anchorId="1C001218" wp14:editId="15C38819">
+                            <wp:extent cx="3683635" cy="1750695"/>
+                            <wp:effectExtent l="0" t="0" r="0" b="1905"/>
+                            <wp:docPr id="1846905603" name="Picture 2"/>
+                            <wp:cNvGraphicFramePr>
+                              <a:graphicFrameLocks xmlns:a="http://schemas.openxmlformats.org/drawingml/2006/main" noChangeAspect="1"/>
+                            </wp:cNvGraphicFramePr>
+                            <a:graphic xmlns:a="http://schemas.openxmlformats.org/drawingml/2006/main">
+                              <a:graphicData uri="http://schemas.openxmlformats.org/drawingml/2006/picture">
+                                <pic:pic xmlns:pic="http://schemas.openxmlformats.org/drawingml/2006/picture">
+                                  <pic:nvPicPr>
+                                    <pic:cNvPr id="1846905603" name="Picture 1846905603"/>
+                                    <pic:cNvPicPr/>
+                                  </pic:nvPicPr>
+                                  <pic:blipFill>
+                                    <a:blip r:embed="rId9">
+                                      <a:extLst>
+                                        <a:ext uri="{28A0092B-C50C-407E-A947-70E740481C1C}">
+                                          <a14:useLocalDpi xmlns:a14="http://schemas.microsoft.com/office/drawing/2010/main" val="0"/>
+                                        </a:ext>
+                                      </a:extLst>
+                                    </a:blip>
+                                    <a:stretch>
+                                      <a:fillRect/>
+                                    </a:stretch>
+                                  </pic:blipFill>
+                                  <pic:spPr>
+                                    <a:xfrm>
+                                      <a:off x="0" y="0"/>
+                                      <a:ext cx="3695532" cy="1756349"/>
+                                    </a:xfrm>
+                                    <a:prstGeom prst="rect">
+                                      <a:avLst/>
+                                    </a:prstGeom>
+                                  </pic:spPr>
+                                </pic:pic>
+                              </a:graphicData>
+                            </a:graphic>
+                          </wp:inline>
+                        </w:drawing>
+                      </w:r>
+                      <w:r>
+                        <w:t>Figure 2. Table of results per day</w:t>
+                      </w:r>
+                    </w:p>
+                  </w:txbxContent>
+                </v:textbox>
+              </v:shape>
+            </w:pict>
+          </mc:Fallback>
+        </mc:AlternateContent>
+      </w:r>
+    </w:p>
+    <w:p/>
+    <w:p/>
+    <w:p/>
+    <w:p/>
+    <w:p/>
+    <w:p/>
+    <w:p/>
+    <w:p/>
+    <w:p/>
+    <w:p/>
+    <w:p/>
+    <w:p/>
+    <w:p>
+      <w:r>
+        <w:t>This table clearly shows the results of sentiment forecasting for the specified dates. The LSTM model, known for its capability to capture complex patterns in time series data, provides a slight upward trend in sentiment over the 7-day period. The ARIMA model, which relies on past values and assumes a linear structure, predicts a generally negative trend in sentiment. Similarly, the SARIMA model, which extends ARIMA to account for seasonality, forecasts a stable but negative sentiment trend.</w:t>
+      </w:r>
+    </w:p>
+    <w:p/>
+    <w:p>
+      <w:r>
+        <w:t>The importance of presenting these results in a well-structured table cannot be overstated. It allows for easy comparison of different models' forecasts, highlighting differences and similarities in their predictions. This structured presentation helps stakeholders to make informed decisions based on the expected sentiment trends.</w:t>
+      </w:r>
+    </w:p>
+    <w:p/>
+    <w:p/>
+    <w:p>
+      <w:r>
+        <w:t xml:space="preserve">Adhering to Tufts Principles in the design of the dashboard is crucial for effectively communicating the forecast results. These principles emphasize clarity, accuracy, and relevance, which are essential for creating an intuitive and informative dashboard </w:t>
+      </w:r>
+      <w:sdt>
+        <w:sdtPr>
+          <w:id w:val="440033647"/>
+          <w:citation/>
+        </w:sdtPr>
+        <w:sdtContent>
+          <w:r>
+            <w:fldChar w:fldCharType="begin"/>
+          </w:r>
+          <w:r>
+            <w:rPr>
+              <w:lang w:val="en-US"/>
+            </w:rPr>
+            <w:instrText xml:space="preserve"> CITATION Tuf01 \l 1033 </w:instrText>
+          </w:r>
+          <w:r>
+            <w:fldChar w:fldCharType="separate"/>
+          </w:r>
+          <w:r>
+            <w:rPr>
+              <w:noProof/>
+              <w:lang w:val="en-US"/>
+            </w:rPr>
+            <w:t>(Tufte, 2001)</w:t>
+          </w:r>
+          <w:r>
+            <w:fldChar w:fldCharType="end"/>
+          </w:r>
+        </w:sdtContent>
+      </w:sdt>
+      <w:r>
+        <w:t>.</w:t>
+      </w:r>
+    </w:p>
+    <w:p/>
+    <w:p>
+      <w:r>
+        <w:t>In terms of clarity, the dashboard should present information in a clear and understandable manner. This involves using clean layouts, legible fonts, and appropriate color schemes. Each chart and table should be well-labeled, and captions should provide necessary context to understand the data at a glance. Ensuring that the data is presented clearly helps users quickly grasp the key insights without confusion.</w:t>
+      </w:r>
+    </w:p>
+    <w:p/>
+    <w:p>
+      <w:r>
+        <w:t>Accuracy is another vital principle. The data presented on the dashboard must be accurate and up-to-date. This requires careful handling of data, ensuring that any gaps are appropriately managed, as was done using interpolation in this project. Accurate data representation builds trust and reliability in the dashboard's insights, allowing users to confidently base their decisions on the information provided.</w:t>
+      </w:r>
+    </w:p>
+    <w:p/>
+    <w:p>
+      <w:r>
+        <w:t>Relevance is crucial for maintaining the focus of the dashboard on presenting the most pertinent information to the users. It should highlight key trends, such as the significant sentiment drop in mid-June, and provide actionable insights. Interactive features, such as filters and drill-downs, can help users explore data more deeply according to their needs. By focusing on relevant information, the dashboard ensures that users are not overwhelmed with extraneous details and can concentrate on the most important aspects of the data.</w:t>
+      </w:r>
     </w:p>
     <w:sectPr>
       <w:pgSz w:w="12240" w:h="15840"/>
@@ -6260,6 +7735,44 @@
     </w:sectPr>
   </w:body>
 </w:document>
+</file>
+
+<file path=word/endnotes.xml><?xml version="1.0" encoding="utf-8"?>
+<w:endnotes xmlns:wpc="http://schemas.microsoft.com/office/word/2010/wordprocessingCanvas" xmlns:cx="http://schemas.microsoft.com/office/drawing/2014/chartex" xmlns:cx1="http://schemas.microsoft.com/office/drawing/2015/9/8/chartex" xmlns:cx2="http://schemas.microsoft.com/office/drawing/2015/10/21/chartex" xmlns:cx3="http://schemas.microsoft.com/office/drawing/2016/5/9/chartex" xmlns:cx4="http://schemas.microsoft.com/office/drawing/2016/5/10/chartex" xmlns:cx5="http://schemas.microsoft.com/office/drawing/2016/5/11/chartex" xmlns:cx6="http://schemas.microsoft.com/office/drawing/2016/5/12/chartex" xmlns:cx7="http://schemas.microsoft.com/office/drawing/2016/5/13/chartex" xmlns:cx8="http://schemas.microsoft.com/office/drawing/2016/5/14/chartex" xmlns:mc="http://schemas.openxmlformats.org/markup-compatibility/2006" xmlns:aink="http://schemas.microsoft.com/office/drawing/2016/ink" xmlns:am3d="http://schemas.microsoft.com/office/drawing/2017/model3d" xmlns:o="urn:schemas-microsoft-com:office:office" xmlns:oel="http://schemas.microsoft.com/office/2019/extlst" xmlns:r="http://schemas.openxmlformats.org/officeDocument/2006/relationships" xmlns:m="http://schemas.openxmlformats.org/officeDocument/2006/math" xmlns:v="urn:schemas-microsoft-com:vml" xmlns:wp14="http://schemas.microsoft.com/office/word/2010/wordprocessingDrawing" xmlns:wp="http://schemas.openxmlformats.org/drawingml/2006/wordprocessingDrawing" xmlns:w10="urn:schemas-microsoft-com:office:word" xmlns:w="http://schemas.openxmlformats.org/wordprocessingml/2006/main" xmlns:w14="http://schemas.microsoft.com/office/word/2010/wordml" xmlns:w15="http://schemas.microsoft.com/office/word/2012/wordml" xmlns:w16cex="http://schemas.microsoft.com/office/word/2018/wordml/cex" xmlns:w16cid="http://schemas.microsoft.com/office/word/2016/wordml/cid" xmlns:w16="http://schemas.microsoft.com/office/word/2018/wordml" xmlns:w16sdtdh="http://schemas.microsoft.com/office/word/2020/wordml/sdtdatahash" xmlns:w16se="http://schemas.microsoft.com/office/word/2015/wordml/symex" xmlns:wpg="http://schemas.microsoft.com/office/word/2010/wordprocessingGroup" xmlns:wpi="http://schemas.microsoft.com/office/word/2010/wordprocessingInk" xmlns:wne="http://schemas.microsoft.com/office/word/2006/wordml" xmlns:wps="http://schemas.microsoft.com/office/word/2010/wordprocessingShape" mc:Ignorable="w14 w15 w16se w16cid w16 w16cex w16sdtdh wp14">
+  <w:endnote w:type="separator" w:id="-1">
+    <w:p>
+      <w:r>
+        <w:separator/>
+      </w:r>
+    </w:p>
+  </w:endnote>
+  <w:endnote w:type="continuationSeparator" w:id="0">
+    <w:p>
+      <w:r>
+        <w:continuationSeparator/>
+      </w:r>
+    </w:p>
+  </w:endnote>
+</w:endnotes>
+</file>
+
+<file path=word/footnotes.xml><?xml version="1.0" encoding="utf-8"?>
+<w:footnotes xmlns:wpc="http://schemas.microsoft.com/office/word/2010/wordprocessingCanvas" xmlns:cx="http://schemas.microsoft.com/office/drawing/2014/chartex" xmlns:cx1="http://schemas.microsoft.com/office/drawing/2015/9/8/chartex" xmlns:cx2="http://schemas.microsoft.com/office/drawing/2015/10/21/chartex" xmlns:cx3="http://schemas.microsoft.com/office/drawing/2016/5/9/chartex" xmlns:cx4="http://schemas.microsoft.com/office/drawing/2016/5/10/chartex" xmlns:cx5="http://schemas.microsoft.com/office/drawing/2016/5/11/chartex" xmlns:cx6="http://schemas.microsoft.com/office/drawing/2016/5/12/chartex" xmlns:cx7="http://schemas.microsoft.com/office/drawing/2016/5/13/chartex" xmlns:cx8="http://schemas.microsoft.com/office/drawing/2016/5/14/chartex" xmlns:mc="http://schemas.openxmlformats.org/markup-compatibility/2006" xmlns:aink="http://schemas.microsoft.com/office/drawing/2016/ink" xmlns:am3d="http://schemas.microsoft.com/office/drawing/2017/model3d" xmlns:o="urn:schemas-microsoft-com:office:office" xmlns:oel="http://schemas.microsoft.com/office/2019/extlst" xmlns:r="http://schemas.openxmlformats.org/officeDocument/2006/relationships" xmlns:m="http://schemas.openxmlformats.org/officeDocument/2006/math" xmlns:v="urn:schemas-microsoft-com:vml" xmlns:wp14="http://schemas.microsoft.com/office/word/2010/wordprocessingDrawing" xmlns:wp="http://schemas.openxmlformats.org/drawingml/2006/wordprocessingDrawing" xmlns:w10="urn:schemas-microsoft-com:office:word" xmlns:w="http://schemas.openxmlformats.org/wordprocessingml/2006/main" xmlns:w14="http://schemas.microsoft.com/office/word/2010/wordml" xmlns:w15="http://schemas.microsoft.com/office/word/2012/wordml" xmlns:w16cex="http://schemas.microsoft.com/office/word/2018/wordml/cex" xmlns:w16cid="http://schemas.microsoft.com/office/word/2016/wordml/cid" xmlns:w16="http://schemas.microsoft.com/office/word/2018/wordml" xmlns:w16sdtdh="http://schemas.microsoft.com/office/word/2020/wordml/sdtdatahash" xmlns:w16se="http://schemas.microsoft.com/office/word/2015/wordml/symex" xmlns:wpg="http://schemas.microsoft.com/office/word/2010/wordprocessingGroup" xmlns:wpi="http://schemas.microsoft.com/office/word/2010/wordprocessingInk" xmlns:wne="http://schemas.microsoft.com/office/word/2006/wordml" xmlns:wps="http://schemas.microsoft.com/office/word/2010/wordprocessingShape" mc:Ignorable="w14 w15 w16se w16cid w16 w16cex w16sdtdh wp14">
+  <w:footnote w:type="separator" w:id="-1">
+    <w:p>
+      <w:r>
+        <w:separator/>
+      </w:r>
+    </w:p>
+  </w:footnote>
+  <w:footnote w:type="continuationSeparator" w:id="0">
+    <w:p>
+      <w:r>
+        <w:continuationSeparator/>
+      </w:r>
+    </w:p>
+  </w:footnote>
+</w:footnotes>
 </file>
 
 <file path=word/numbering.xml><?xml version="1.0" encoding="utf-8"?>
@@ -6376,8 +7889,101 @@
       </w:rPr>
     </w:lvl>
   </w:abstractNum>
+  <w:abstractNum w:abstractNumId="1" w15:restartNumberingAfterBreak="0">
+    <w:nsid w:val="1246409F"/>
+    <w:multiLevelType w:val="hybridMultilevel"/>
+    <w:tmpl w:val="49884EBC"/>
+    <w:lvl w:ilvl="0" w:tplc="151E9772">
+      <w:start w:val="1"/>
+      <w:numFmt w:val="decimal"/>
+      <w:lvlText w:val="%1."/>
+      <w:lvlJc w:val="left"/>
+      <w:pPr>
+        <w:ind w:left="360" w:hanging="360"/>
+      </w:pPr>
+      <w:rPr>
+        <w:b w:val="0"/>
+        <w:bCs w:val="0"/>
+      </w:rPr>
+    </w:lvl>
+    <w:lvl w:ilvl="1" w:tplc="18090019" w:tentative="1">
+      <w:start w:val="1"/>
+      <w:numFmt w:val="lowerLetter"/>
+      <w:lvlText w:val="%2."/>
+      <w:lvlJc w:val="left"/>
+      <w:pPr>
+        <w:ind w:left="1080" w:hanging="360"/>
+      </w:pPr>
+    </w:lvl>
+    <w:lvl w:ilvl="2" w:tplc="1809001B" w:tentative="1">
+      <w:start w:val="1"/>
+      <w:numFmt w:val="lowerRoman"/>
+      <w:lvlText w:val="%3."/>
+      <w:lvlJc w:val="right"/>
+      <w:pPr>
+        <w:ind w:left="1800" w:hanging="180"/>
+      </w:pPr>
+    </w:lvl>
+    <w:lvl w:ilvl="3" w:tplc="1809000F" w:tentative="1">
+      <w:start w:val="1"/>
+      <w:numFmt w:val="decimal"/>
+      <w:lvlText w:val="%4."/>
+      <w:lvlJc w:val="left"/>
+      <w:pPr>
+        <w:ind w:left="2520" w:hanging="360"/>
+      </w:pPr>
+    </w:lvl>
+    <w:lvl w:ilvl="4" w:tplc="18090019" w:tentative="1">
+      <w:start w:val="1"/>
+      <w:numFmt w:val="lowerLetter"/>
+      <w:lvlText w:val="%5."/>
+      <w:lvlJc w:val="left"/>
+      <w:pPr>
+        <w:ind w:left="3240" w:hanging="360"/>
+      </w:pPr>
+    </w:lvl>
+    <w:lvl w:ilvl="5" w:tplc="1809001B" w:tentative="1">
+      <w:start w:val="1"/>
+      <w:numFmt w:val="lowerRoman"/>
+      <w:lvlText w:val="%6."/>
+      <w:lvlJc w:val="right"/>
+      <w:pPr>
+        <w:ind w:left="3960" w:hanging="180"/>
+      </w:pPr>
+    </w:lvl>
+    <w:lvl w:ilvl="6" w:tplc="1809000F" w:tentative="1">
+      <w:start w:val="1"/>
+      <w:numFmt w:val="decimal"/>
+      <w:lvlText w:val="%7."/>
+      <w:lvlJc w:val="left"/>
+      <w:pPr>
+        <w:ind w:left="4680" w:hanging="360"/>
+      </w:pPr>
+    </w:lvl>
+    <w:lvl w:ilvl="7" w:tplc="18090019" w:tentative="1">
+      <w:start w:val="1"/>
+      <w:numFmt w:val="lowerLetter"/>
+      <w:lvlText w:val="%8."/>
+      <w:lvlJc w:val="left"/>
+      <w:pPr>
+        <w:ind w:left="5400" w:hanging="360"/>
+      </w:pPr>
+    </w:lvl>
+    <w:lvl w:ilvl="8" w:tplc="1809001B" w:tentative="1">
+      <w:start w:val="1"/>
+      <w:numFmt w:val="lowerRoman"/>
+      <w:lvlText w:val="%9."/>
+      <w:lvlJc w:val="right"/>
+      <w:pPr>
+        <w:ind w:left="6120" w:hanging="180"/>
+      </w:pPr>
+    </w:lvl>
+  </w:abstractNum>
   <w:num w:numId="1" w16cid:durableId="1890606219">
     <w:abstractNumId w:val="0"/>
+  </w:num>
+  <w:num w:numId="2" w16cid:durableId="2124030207">
+    <w:abstractNumId w:val="1"/>
   </w:num>
 </w:numbering>
 </file>
@@ -7226,6 +8832,7 @@
   <w:style w:type="paragraph" w:styleId="ListParagraph">
     <w:name w:val="List Paragraph"/>
     <w:basedOn w:val="Normal"/>
+    <w:link w:val="ListParagraphChar"/>
     <w:uiPriority w:val="34"/>
     <w:qFormat/>
     <w:rsid w:val="00B8222D"/>
@@ -7368,6 +8975,55 @@
       <w:szCs w:val="20"/>
       <w14:ligatures w14:val="none"/>
     </w:rPr>
+  </w:style>
+  <w:style w:type="character" w:customStyle="1" w:styleId="ListParagraphChar">
+    <w:name w:val="List Paragraph Char"/>
+    <w:link w:val="ListParagraph"/>
+    <w:uiPriority w:val="34"/>
+    <w:locked/>
+    <w:rsid w:val="00962B55"/>
+  </w:style>
+  <w:style w:type="paragraph" w:styleId="Header">
+    <w:name w:val="header"/>
+    <w:basedOn w:val="Normal"/>
+    <w:link w:val="HeaderChar"/>
+    <w:uiPriority w:val="99"/>
+    <w:unhideWhenUsed/>
+    <w:rsid w:val="004263C6"/>
+    <w:pPr>
+      <w:tabs>
+        <w:tab w:val="center" w:pos="4680"/>
+        <w:tab w:val="right" w:pos="9360"/>
+      </w:tabs>
+    </w:pPr>
+  </w:style>
+  <w:style w:type="character" w:customStyle="1" w:styleId="HeaderChar">
+    <w:name w:val="Header Char"/>
+    <w:basedOn w:val="DefaultParagraphFont"/>
+    <w:link w:val="Header"/>
+    <w:uiPriority w:val="99"/>
+    <w:rsid w:val="004263C6"/>
+  </w:style>
+  <w:style w:type="paragraph" w:styleId="Footer">
+    <w:name w:val="footer"/>
+    <w:basedOn w:val="Normal"/>
+    <w:link w:val="FooterChar"/>
+    <w:uiPriority w:val="99"/>
+    <w:unhideWhenUsed/>
+    <w:rsid w:val="004263C6"/>
+    <w:pPr>
+      <w:tabs>
+        <w:tab w:val="center" w:pos="4680"/>
+        <w:tab w:val="right" w:pos="9360"/>
+      </w:tabs>
+    </w:pPr>
+  </w:style>
+  <w:style w:type="character" w:customStyle="1" w:styleId="FooterChar">
+    <w:name w:val="Footer Char"/>
+    <w:basedOn w:val="DefaultParagraphFont"/>
+    <w:link w:val="Footer"/>
+    <w:uiPriority w:val="99"/>
+    <w:rsid w:val="004263C6"/>
   </w:style>
 </w:styles>
 </file>
@@ -7665,4 +9321,36 @@
     </a:ext>
   </a:extLst>
 </a:theme>
+</file>
+
+<file path=customXml/item1.xml><?xml version="1.0" encoding="utf-8"?>
+<b:Sources xmlns:b="http://schemas.openxmlformats.org/officeDocument/2006/bibliography" xmlns="http://schemas.openxmlformats.org/officeDocument/2006/bibliography" SelectedStyle="/APASixthEditionOfficeOnline.xsl" StyleName="APA" Version="6">
+  <b:Source>
+    <b:Tag>Tuf01</b:Tag>
+    <b:SourceType>Book</b:SourceType>
+    <b:Guid>{C5835AB3-5E78-7C47-BC4A-A8B669D3DD6A}</b:Guid>
+    <b:Author>
+      <b:Author>
+        <b:NameList>
+          <b:Person>
+            <b:Last>Tufte</b:Last>
+            <b:First>E.</b:First>
+            <b:Middle>R.</b:Middle>
+          </b:Person>
+        </b:NameList>
+      </b:Author>
+    </b:Author>
+    <b:Title>The Visual Display of Quantitative Information. Graphics Press.</b:Title>
+    <b:Year>2001</b:Year>
+    <b:RefOrder>1</b:RefOrder>
+  </b:Source>
+</b:Sources>
+</file>
+
+<file path=customXml/itemProps1.xml><?xml version="1.0" encoding="utf-8"?>
+<ds:datastoreItem xmlns:ds="http://schemas.openxmlformats.org/officeDocument/2006/customXml" ds:itemID="{E932486D-977E-4240-8F23-A9A0F5D009BE}">
+  <ds:schemaRefs>
+    <ds:schemaRef ds:uri="http://schemas.openxmlformats.org/officeDocument/2006/bibliography"/>
+  </ds:schemaRefs>
+</ds:datastoreItem>
 </file>
</xml_diff>